<commit_message>
add new in glava 2
add new in glava 2
</commit_message>
<xml_diff>
--- a/дисертация_4/final/glava2.docx
+++ b/дисертация_4/final/glava2.docx
@@ -239,16 +239,14 @@
         </w:rPr>
         <w:t xml:space="preserve"> технологическом университете. На пластинку </w:t>
       </w:r>
-      <w:proofErr w:type="spellStart"/>
-      <w:r>
-        <w:rPr>
-          <w:rFonts w:ascii="Times New Roman" w:hAnsi="Times New Roman" w:cs="Times New Roman"/>
-          <w:sz w:val="24"/>
-          <w:szCs w:val="24"/>
-        </w:rPr>
-        <w:t>плавленного</w:t>
-      </w:r>
-      <w:proofErr w:type="spellEnd"/>
+      <w:r>
+        <w:rPr>
+          <w:rFonts w:ascii="Times New Roman" w:hAnsi="Times New Roman" w:cs="Times New Roman"/>
+          <w:sz w:val="24"/>
+          <w:szCs w:val="24"/>
+        </w:rPr>
+        <w:t>плавленого</w:t>
+      </w:r>
       <w:r>
         <w:rPr>
           <w:rFonts w:ascii="Times New Roman" w:hAnsi="Times New Roman" w:cs="Times New Roman"/>
@@ -1448,15 +1446,123 @@
           <w:sz w:val="24"/>
           <w:szCs w:val="24"/>
         </w:rPr>
-        <w:t xml:space="preserve">сдвигается в область длинных волн с увеличением периода решетки. Кроме того, в спектрах пропускания при наклонном падении </w:t>
-      </w:r>
-      <w:r>
-        <w:rPr>
-          <w:rFonts w:ascii="Times New Roman" w:hAnsi="Times New Roman" w:cs="Times New Roman"/>
-          <w:sz w:val="24"/>
-          <w:szCs w:val="24"/>
-        </w:rPr>
-        <w:t xml:space="preserve">наблюдается полоса, которая также сдвигается с увеличением угла падения. </w:t>
+        <w:t xml:space="preserve">сдвигается в область длинных волн с увеличением периода решетки. </w:t>
+      </w:r>
+      <w:r>
+        <w:rPr>
+          <w:rFonts w:ascii="Times New Roman" w:hAnsi="Times New Roman" w:cs="Times New Roman"/>
+          <w:sz w:val="24"/>
+          <w:szCs w:val="24"/>
+        </w:rPr>
+        <w:t>Для структуры с периодом</w:t>
+      </w:r>
+      <w:r>
+        <w:rPr>
+          <w:rFonts w:ascii="Times New Roman" w:hAnsi="Times New Roman" w:cs="Times New Roman"/>
+          <w:sz w:val="24"/>
+          <w:szCs w:val="24"/>
+        </w:rPr>
+        <w:t xml:space="preserve"> </w:t>
+      </w:r>
+      <w:r>
+        <w:rPr>
+          <w:rFonts w:ascii="Times New Roman" w:hAnsi="Times New Roman" w:cs="Times New Roman"/>
+          <w:b/>
+          <w:sz w:val="24"/>
+          <w:szCs w:val="24"/>
+          <w:lang w:val="en-US"/>
+        </w:rPr>
+        <w:t>D</w:t>
+      </w:r>
+      <w:r>
+        <w:rPr>
+          <w:lang w:val="en-US"/>
+        </w:rPr>
+        <w:t> </w:t>
+      </w:r>
+      <w:r>
+        <w:rPr>
+          <w:rFonts w:ascii="Times New Roman" w:hAnsi="Times New Roman" w:cs="Times New Roman"/>
+          <w:sz w:val="24"/>
+          <w:szCs w:val="24"/>
+        </w:rPr>
+        <w:t>=</w:t>
+      </w:r>
+      <w:r>
+        <w:rPr>
+          <w:rFonts w:ascii="Times New Roman" w:hAnsi="Times New Roman" w:cs="Times New Roman"/>
+          <w:sz w:val="24"/>
+          <w:szCs w:val="24"/>
+          <w:lang w:val="en-US"/>
+        </w:rPr>
+        <w:t> </w:t>
+      </w:r>
+      <w:r>
+        <w:rPr>
+          <w:rFonts w:ascii="Times New Roman" w:hAnsi="Times New Roman" w:cs="Times New Roman"/>
+          <w:sz w:val="24"/>
+          <w:szCs w:val="24"/>
+        </w:rPr>
+        <w:t>400</w:t>
+      </w:r>
+      <w:r>
+        <w:rPr>
+          <w:rFonts w:ascii="Times New Roman" w:hAnsi="Times New Roman" w:cs="Times New Roman"/>
+          <w:sz w:val="24"/>
+          <w:szCs w:val="24"/>
+          <w:lang w:val="en-US"/>
+        </w:rPr>
+        <w:t> </w:t>
+      </w:r>
+      <w:proofErr w:type="spellStart"/>
+      <w:r>
+        <w:rPr>
+          <w:rFonts w:ascii="Times New Roman" w:hAnsi="Times New Roman" w:cs="Times New Roman"/>
+          <w:sz w:val="24"/>
+          <w:szCs w:val="24"/>
+        </w:rPr>
+        <w:t>нм</w:t>
+      </w:r>
+      <w:proofErr w:type="spellEnd"/>
+      <w:r>
+        <w:rPr>
+          <w:rFonts w:ascii="Times New Roman" w:hAnsi="Times New Roman" w:cs="Times New Roman"/>
+          <w:sz w:val="24"/>
+          <w:szCs w:val="24"/>
+        </w:rPr>
+        <w:t xml:space="preserve"> в спектрах пропускания наблюдается еще одна п</w:t>
+      </w:r>
+      <w:r>
+        <w:rPr>
+          <w:rFonts w:ascii="Times New Roman" w:hAnsi="Times New Roman" w:cs="Times New Roman"/>
+          <w:sz w:val="24"/>
+          <w:szCs w:val="24"/>
+        </w:rPr>
+        <w:t>олоса, положение которой сильно меняется с изменением</w:t>
+      </w:r>
+      <w:r>
+        <w:rPr>
+          <w:rFonts w:ascii="Times New Roman" w:hAnsi="Times New Roman" w:cs="Times New Roman"/>
+          <w:sz w:val="24"/>
+          <w:szCs w:val="24"/>
+        </w:rPr>
+        <w:t xml:space="preserve"> угла падения света</w:t>
+      </w:r>
+      <w:r>
+        <w:rPr>
+          <w:rFonts w:ascii="Times New Roman" w:hAnsi="Times New Roman" w:cs="Times New Roman"/>
+          <w:sz w:val="24"/>
+          <w:szCs w:val="24"/>
+        </w:rPr>
+        <w:t xml:space="preserve">. </w:t>
+      </w:r>
+      <w:r>
+        <w:rPr>
+          <w:rFonts w:ascii="Times New Roman" w:hAnsi="Times New Roman" w:cs="Times New Roman"/>
+          <w:sz w:val="24"/>
+          <w:szCs w:val="24"/>
+        </w:rPr>
+        <w:t xml:space="preserve"> </w:t>
       </w:r>
     </w:p>
     <w:p>
@@ -1467,19 +1573,253 @@
           <w:szCs w:val="24"/>
         </w:rPr>
       </w:pPr>
+      <w:r>
+        <w:rPr>
+          <w:rFonts w:ascii="Times New Roman" w:hAnsi="Times New Roman" w:cs="Times New Roman"/>
+          <w:noProof/>
+          <w:sz w:val="24"/>
+          <w:szCs w:val="24"/>
+          <w:lang w:eastAsia="ru-RU"/>
+        </w:rPr>
+        <w:drawing>
+          <wp:inline distT="0" distB="0" distL="0" distR="0">
+            <wp:extent cx="5943600" cy="2466975"/>
+            <wp:effectExtent l="0" t="0" r="0" b="9525"/>
+            <wp:docPr id="3" name="Picture 3" descr="C:\Users\alexey\Documents\GitHub\Dissertation\дисертация_4\ris_2_1_3.png"/>
+            <wp:cNvGraphicFramePr>
+              <a:graphicFrameLocks xmlns:a="http://schemas.openxmlformats.org/drawingml/2006/main" noChangeAspect="1"/>
+            </wp:cNvGraphicFramePr>
+            <a:graphic xmlns:a="http://schemas.openxmlformats.org/drawingml/2006/main">
+              <a:graphicData uri="http://schemas.openxmlformats.org/drawingml/2006/picture">
+                <pic:pic xmlns:pic="http://schemas.openxmlformats.org/drawingml/2006/picture">
+                  <pic:nvPicPr>
+                    <pic:cNvPr id="0" name="Picture 2" descr="C:\Users\alexey\Documents\GitHub\Dissertation\дисертация_4\ris_2_1_3.png"/>
+                    <pic:cNvPicPr>
+                      <a:picLocks noChangeAspect="1" noChangeArrowheads="1"/>
+                    </pic:cNvPicPr>
+                  </pic:nvPicPr>
+                  <pic:blipFill>
+                    <a:blip r:embed="rId6" cstate="print">
+                      <a:extLst>
+                        <a:ext uri="{28A0092B-C50C-407E-A947-70E740481C1C}">
+                          <a14:useLocalDpi xmlns:a14="http://schemas.microsoft.com/office/drawing/2010/main" val="0"/>
+                        </a:ext>
+                      </a:extLst>
+                    </a:blip>
+                    <a:srcRect/>
+                    <a:stretch>
+                      <a:fillRect/>
+                    </a:stretch>
+                  </pic:blipFill>
+                  <pic:spPr bwMode="auto">
+                    <a:xfrm>
+                      <a:off x="0" y="0"/>
+                      <a:ext cx="5943600" cy="2466975"/>
+                    </a:xfrm>
+                    <a:prstGeom prst="rect">
+                      <a:avLst/>
+                    </a:prstGeom>
+                    <a:noFill/>
+                    <a:ln>
+                      <a:noFill/>
+                    </a:ln>
+                  </pic:spPr>
+                </pic:pic>
+              </a:graphicData>
+            </a:graphic>
+          </wp:inline>
+        </w:drawing>
+      </w:r>
     </w:p>
     <w:p>
       <w:pPr>
         <w:rPr>
-          <w:rStyle w:val="fontstyle01"/>
-          <w:rFonts w:ascii="Times New Roman" w:hAnsi="Times New Roman" w:cs="Times New Roman"/>
-          <w:sz w:val="24"/>
+          <w:rFonts w:ascii="Times New Roman" w:hAnsi="Times New Roman" w:cs="Times New Roman"/>
+          <w:sz w:val="20"/>
           <w:szCs w:val="24"/>
         </w:rPr>
       </w:pPr>
       <w:r>
         <w:rPr>
           <w:rFonts w:ascii="Times New Roman" w:hAnsi="Times New Roman" w:cs="Times New Roman"/>
+          <w:sz w:val="20"/>
+          <w:szCs w:val="24"/>
+        </w:rPr>
+        <w:t xml:space="preserve">Рис. 2.3. (а) </w:t>
+      </w:r>
+      <w:r>
+        <w:rPr>
+          <w:rFonts w:ascii="SFRM0900" w:hAnsi="SFRM0900"/>
+          <w:color w:val="000000"/>
+          <w:sz w:val="18"/>
+          <w:szCs w:val="18"/>
+        </w:rPr>
+        <w:t>Спектры пропускания при нор</w:t>
+      </w:r>
+      <w:r>
+        <w:rPr>
+          <w:rFonts w:ascii="SFRM0900" w:hAnsi="SFRM0900"/>
+          <w:color w:val="000000"/>
+          <w:sz w:val="18"/>
+          <w:szCs w:val="18"/>
+        </w:rPr>
+        <w:t>мальном падении излучения на структуру</w:t>
+      </w:r>
+      <w:r>
+        <w:rPr>
+          <w:rFonts w:ascii="SFRM0900" w:hAnsi="SFRM0900"/>
+          <w:color w:val="000000"/>
+          <w:sz w:val="18"/>
+          <w:szCs w:val="18"/>
+        </w:rPr>
+        <w:t xml:space="preserve"> с периодом </w:t>
+      </w:r>
+      <w:r>
+        <w:rPr>
+          <w:rFonts w:ascii="SFRM0900" w:hAnsi="SFRM0900"/>
+          <w:color w:val="000000"/>
+          <w:sz w:val="18"/>
+          <w:szCs w:val="18"/>
+        </w:rPr>
+        <w:t xml:space="preserve">200б 300 и </w:t>
+      </w:r>
+      <w:r>
+        <w:rPr>
+          <w:rFonts w:ascii="SFRM0900" w:hAnsi="SFRM0900"/>
+          <w:color w:val="000000"/>
+          <w:sz w:val="18"/>
+          <w:szCs w:val="18"/>
+        </w:rPr>
+        <w:t xml:space="preserve">400 </w:t>
+      </w:r>
+      <w:proofErr w:type="spellStart"/>
+      <w:r>
+        <w:rPr>
+          <w:rFonts w:ascii="SFRM0900" w:hAnsi="SFRM0900"/>
+          <w:color w:val="000000"/>
+          <w:sz w:val="18"/>
+          <w:szCs w:val="18"/>
+        </w:rPr>
+        <w:t>нм</w:t>
+      </w:r>
+      <w:proofErr w:type="spellEnd"/>
+      <w:r>
+        <w:t xml:space="preserve"> </w:t>
+      </w:r>
+      <w:r>
+        <w:rPr>
+          <w:rFonts w:ascii="Times New Roman" w:hAnsi="Times New Roman" w:cs="Times New Roman"/>
+          <w:sz w:val="20"/>
+          <w:szCs w:val="24"/>
+        </w:rPr>
+        <w:t>и (</w:t>
+      </w:r>
+      <w:r>
+        <w:rPr>
+          <w:rFonts w:ascii="Times New Roman" w:hAnsi="Times New Roman" w:cs="Times New Roman"/>
+          <w:sz w:val="20"/>
+          <w:szCs w:val="24"/>
+          <w:lang w:val="en-US"/>
+        </w:rPr>
+        <w:t>b</w:t>
+      </w:r>
+      <w:r>
+        <w:rPr>
+          <w:rFonts w:ascii="Times New Roman" w:hAnsi="Times New Roman" w:cs="Times New Roman"/>
+          <w:sz w:val="20"/>
+          <w:szCs w:val="24"/>
+        </w:rPr>
+        <w:t>)</w:t>
+      </w:r>
+      <w:r>
+        <w:t xml:space="preserve"> </w:t>
+      </w:r>
+      <w:r>
+        <w:rPr>
+          <w:rFonts w:ascii="SFRM0900" w:hAnsi="SFRM0900"/>
+          <w:color w:val="000000"/>
+          <w:sz w:val="18"/>
+          <w:szCs w:val="18"/>
+        </w:rPr>
+        <w:t>Спектр</w:t>
+      </w:r>
+      <w:r>
+        <w:rPr>
+          <w:rFonts w:ascii="SFRM0900" w:hAnsi="SFRM0900"/>
+          <w:color w:val="000000"/>
+          <w:sz w:val="18"/>
+          <w:szCs w:val="18"/>
+        </w:rPr>
+        <w:t xml:space="preserve"> пр</w:t>
+      </w:r>
+      <w:r>
+        <w:rPr>
+          <w:rFonts w:ascii="SFRM0900" w:hAnsi="SFRM0900"/>
+          <w:color w:val="000000"/>
+          <w:sz w:val="18"/>
+          <w:szCs w:val="18"/>
+        </w:rPr>
+        <w:t>опускания при угле падения 35 градусов  излучения на структуру</w:t>
+      </w:r>
+      <w:r>
+        <w:rPr>
+          <w:rFonts w:ascii="SFRM0900" w:hAnsi="SFRM0900"/>
+          <w:color w:val="000000"/>
+          <w:sz w:val="18"/>
+          <w:szCs w:val="18"/>
+        </w:rPr>
+        <w:t xml:space="preserve"> с периодом 400 </w:t>
+      </w:r>
+      <w:proofErr w:type="spellStart"/>
+      <w:r>
+        <w:rPr>
+          <w:rFonts w:ascii="SFRM0900" w:hAnsi="SFRM0900"/>
+          <w:color w:val="000000"/>
+          <w:sz w:val="18"/>
+          <w:szCs w:val="18"/>
+        </w:rPr>
+        <w:t>нм</w:t>
+      </w:r>
+      <w:proofErr w:type="spellEnd"/>
+      <w:r>
+        <w:rPr>
+          <w:rFonts w:ascii="Times New Roman" w:hAnsi="Times New Roman" w:cs="Times New Roman"/>
+          <w:sz w:val="20"/>
+          <w:szCs w:val="24"/>
+        </w:rPr>
+        <w:t>; (</w:t>
+      </w:r>
+      <w:r>
+        <w:rPr>
+          <w:rFonts w:ascii="Times New Roman" w:hAnsi="Times New Roman" w:cs="Times New Roman"/>
+          <w:color w:val="FF0000"/>
+          <w:sz w:val="20"/>
+          <w:szCs w:val="24"/>
+        </w:rPr>
+        <w:t xml:space="preserve">Рисунок а – поменять </w:t>
+      </w:r>
+      <w:r>
+        <w:rPr>
+          <w:rFonts w:ascii="Times New Roman" w:hAnsi="Times New Roman" w:cs="Times New Roman"/>
+          <w:sz w:val="20"/>
+          <w:szCs w:val="24"/>
+        </w:rPr>
+        <w:t>)</w:t>
+      </w:r>
+    </w:p>
+    <w:p>
+      <w:pPr>
+        <w:jc w:val="both"/>
+        <w:rPr>
+          <w:rStyle w:val="fontstyle01"/>
+          <w:rFonts w:ascii="Times New Roman" w:hAnsi="Times New Roman" w:cs="Times New Roman"/>
+          <w:sz w:val="24"/>
+          <w:szCs w:val="24"/>
+        </w:rPr>
+      </w:pPr>
+      <w:r>
+        <w:rPr>
+          <w:rFonts w:ascii="Times New Roman" w:hAnsi="Times New Roman" w:cs="Times New Roman"/>
           <w:sz w:val="24"/>
           <w:szCs w:val="24"/>
         </w:rPr>
@@ -1643,7 +1983,6 @@
         <w:rPr>
           <w:rStyle w:val="fontstyle01"/>
           <w:rFonts w:ascii="Times New Roman" w:hAnsi="Times New Roman" w:cs="Times New Roman"/>
-          <w:position w:val="-28"/>
           <w:sz w:val="24"/>
           <w:szCs w:val="24"/>
         </w:rPr>
@@ -1667,10 +2006,10 @@
             <v:path o:extrusionok="f" gradientshapeok="t" o:connecttype="rect"/>
             <o:lock v:ext="edit" aspectratio="t"/>
           </v:shapetype>
-          <v:shape id="_x0000_i1025" type="#_x0000_t75" style="width:86.25pt;height:33.3pt" o:ole="">
-            <v:imagedata r:id="rId6" o:title=""/>
+          <v:shape id="_x0000_i1025" type="#_x0000_t75" style="width:86.25pt;height:33pt" o:ole="">
+            <v:imagedata r:id="rId7" o:title=""/>
           </v:shape>
-          <o:OLEObject Type="Embed" ProgID="Equation.DSMT4" ShapeID="_x0000_i1025" DrawAspect="Content" ObjectID="_1596298906" r:id="rId7"/>
+          <o:OLEObject Type="Embed" ProgID="Equation.DSMT4" ShapeID="_x0000_i1025" DrawAspect="Content" ObjectID="_1599846566" r:id="rId8"/>
         </w:object>
       </w:r>
       <w:r>
@@ -1773,21 +2112,50 @@
           <w:sz w:val="24"/>
           <w:szCs w:val="24"/>
         </w:rPr>
-        <w:t xml:space="preserve"> приведены спектры пропускания и МО отклик для экспериментальных образцов, измеренных при угле падения 45 градусов. </w:t>
-      </w:r>
-      <w:r>
-        <w:rPr>
-          <w:rStyle w:val="fontstyle01"/>
-          <w:rFonts w:ascii="Times New Roman" w:hAnsi="Times New Roman" w:cs="Times New Roman"/>
-          <w:sz w:val="24"/>
-          <w:szCs w:val="24"/>
-        </w:rPr>
-        <w:t xml:space="preserve">Максимальный МО отклик наблюдается для структуры с периодом </w:t>
-      </w:r>
-      <w:r>
-        <w:rPr>
-          <w:rStyle w:val="fontstyle01"/>
-          <w:rFonts w:ascii="Times New Roman" w:hAnsi="Times New Roman" w:cs="Times New Roman"/>
+        <w:t xml:space="preserve"> приведены спектры пропускания и МО отклик для экспериментальных образцов, измеренных при </w:t>
+      </w:r>
+      <w:r>
+        <w:rPr>
+          <w:rStyle w:val="fontstyle01"/>
+          <w:rFonts w:ascii="Times New Roman" w:hAnsi="Times New Roman" w:cs="Times New Roman"/>
+          <w:sz w:val="24"/>
+          <w:szCs w:val="24"/>
+        </w:rPr>
+        <w:t>нормальном падении</w:t>
+      </w:r>
+      <w:r>
+        <w:rPr>
+          <w:rStyle w:val="fontstyle01"/>
+          <w:rFonts w:ascii="Times New Roman" w:hAnsi="Times New Roman" w:cs="Times New Roman"/>
+          <w:sz w:val="24"/>
+          <w:szCs w:val="24"/>
+        </w:rPr>
+        <w:t xml:space="preserve">. </w:t>
+      </w:r>
+      <w:r>
+        <w:rPr>
+          <w:rStyle w:val="fontstyle01"/>
+          <w:rFonts w:ascii="Times New Roman" w:hAnsi="Times New Roman" w:cs="Times New Roman"/>
+          <w:sz w:val="24"/>
+          <w:szCs w:val="24"/>
+        </w:rPr>
+        <w:t xml:space="preserve">Максимальный МО отклик наблюдается для </w:t>
+      </w:r>
+      <w:r>
+        <w:rPr>
+          <w:rStyle w:val="fontstyle01"/>
+          <w:rFonts w:ascii="Times New Roman" w:hAnsi="Times New Roman" w:cs="Times New Roman"/>
+          <w:sz w:val="24"/>
+          <w:szCs w:val="24"/>
+        </w:rPr>
+        <w:lastRenderedPageBreak/>
+        <w:t xml:space="preserve">структуры с периодом </w:t>
+      </w:r>
+      <w:r>
+        <w:rPr>
+          <w:rStyle w:val="fontstyle01"/>
+          <w:rFonts w:ascii="Times New Roman" w:hAnsi="Times New Roman" w:cs="Times New Roman"/>
+          <w:b/>
           <w:sz w:val="24"/>
           <w:szCs w:val="24"/>
           <w:lang w:val="en-US"/>
@@ -1830,12 +2198,22 @@
           <w:sz w:val="24"/>
           <w:szCs w:val="24"/>
         </w:rPr>
-        <w:t xml:space="preserve">. Кроме того, для структуры с периодом </w:t>
-      </w:r>
-      <w:r>
-        <w:rPr>
-          <w:rStyle w:val="fontstyle01"/>
-          <w:rFonts w:ascii="Times New Roman" w:hAnsi="Times New Roman" w:cs="Times New Roman"/>
+        <w:t xml:space="preserve">. </w:t>
+      </w:r>
+      <w:r>
+        <w:rPr>
+          <w:rStyle w:val="fontstyle01"/>
+          <w:rFonts w:ascii="Times New Roman" w:hAnsi="Times New Roman" w:cs="Times New Roman"/>
+          <w:sz w:val="24"/>
+          <w:szCs w:val="24"/>
+        </w:rPr>
+        <w:t xml:space="preserve">Для структуры с периодом </w:t>
+      </w:r>
+      <w:r>
+        <w:rPr>
+          <w:rStyle w:val="fontstyle01"/>
+          <w:rFonts w:ascii="Times New Roman" w:hAnsi="Times New Roman" w:cs="Times New Roman"/>
+          <w:b/>
           <w:sz w:val="24"/>
           <w:szCs w:val="24"/>
           <w:lang w:val="en-US"/>
@@ -1869,7 +2247,34 @@
           <w:sz w:val="24"/>
           <w:szCs w:val="24"/>
         </w:rPr>
-        <w:t xml:space="preserve"> при угле падения 35 градусов в области ЛП находится волноводная мода и в данном случае наблюдается значительный </w:t>
+        <w:t xml:space="preserve"> при угле падения 35 градусов в спектрах пропускания в области ЛП </w:t>
+      </w:r>
+      <w:r>
+        <w:rPr>
+          <w:rStyle w:val="fontstyle01"/>
+          <w:rFonts w:ascii="Times New Roman" w:hAnsi="Times New Roman" w:cs="Times New Roman"/>
+          <w:sz w:val="24"/>
+          <w:szCs w:val="24"/>
+        </w:rPr>
+        <w:t>присутствует</w:t>
+      </w:r>
+      <w:r>
+        <w:rPr>
+          <w:rStyle w:val="fontstyle01"/>
+          <w:rFonts w:ascii="Times New Roman" w:hAnsi="Times New Roman" w:cs="Times New Roman"/>
+          <w:sz w:val="24"/>
+          <w:szCs w:val="24"/>
+        </w:rPr>
+        <w:t xml:space="preserve"> </w:t>
+      </w:r>
+      <w:r>
+        <w:rPr>
+          <w:rStyle w:val="fontstyle01"/>
+          <w:rFonts w:ascii="Times New Roman" w:hAnsi="Times New Roman" w:cs="Times New Roman"/>
+          <w:sz w:val="24"/>
+          <w:szCs w:val="24"/>
+        </w:rPr>
+        <w:t xml:space="preserve">волноводная мода и в данном случае наблюдается значительный </w:t>
       </w:r>
       <w:r>
         <w:rPr>
@@ -1929,6 +2334,7 @@
     </w:p>
     <w:p>
       <w:pPr>
+        <w:jc w:val="both"/>
         <w:rPr>
           <w:rFonts w:ascii="Times New Roman" w:hAnsi="Times New Roman" w:cs="Times New Roman"/>
           <w:color w:val="000000"/>
@@ -2001,19 +2407,8 @@
           <w:sz w:val="24"/>
           <w:szCs w:val="24"/>
         </w:rPr>
-        <w:t xml:space="preserve">  </w:t>
-      </w:r>
-      <w:proofErr w:type="spellStart"/>
-      <w:r>
-        <w:rPr>
-          <w:rFonts w:ascii="Times New Roman" w:hAnsi="Times New Roman" w:cs="Times New Roman"/>
-          <w:color w:val="000000"/>
-          <w:sz w:val="24"/>
-          <w:szCs w:val="24"/>
-        </w:rPr>
-        <w:t>вследствии</w:t>
-      </w:r>
-      <w:proofErr w:type="spellEnd"/>
+        <w:t xml:space="preserve"> вследствие</w:t>
+      </w:r>
       <w:r>
         <w:rPr>
           <w:rFonts w:ascii="Times New Roman" w:hAnsi="Times New Roman" w:cs="Times New Roman"/>
@@ -2248,6 +2643,7 @@
     </w:p>
     <w:p>
       <w:pPr>
+        <w:jc w:val="both"/>
         <w:rPr>
           <w:rFonts w:ascii="Times New Roman" w:hAnsi="Times New Roman" w:cs="Times New Roman"/>
           <w:color w:val="000000"/>
@@ -2262,7 +2658,6 @@
           <w:sz w:val="24"/>
           <w:szCs w:val="24"/>
         </w:rPr>
-        <w:lastRenderedPageBreak/>
         <w:t xml:space="preserve">В случае, когда в области ЛП появляется волноводная мода (рис. 2.4 </w:t>
       </w:r>
       <w:r>
@@ -2310,8 +2705,1026 @@
           <w:sz w:val="24"/>
           <w:szCs w:val="24"/>
         </w:rPr>
-        <w:t xml:space="preserve">. Это увеличение связано с зависимостью дисперсии волноводной моды от намагниченности. </w:t>
-      </w:r>
+        <w:t>. Это увеличение связано с зависимостью дисперсии волноводной моды от намагниченности</w:t>
+      </w:r>
+      <w:r>
+        <w:rPr>
+          <w:rFonts w:ascii="Times New Roman" w:hAnsi="Times New Roman" w:cs="Times New Roman"/>
+          <w:color w:val="000000"/>
+          <w:sz w:val="24"/>
+          <w:szCs w:val="24"/>
+        </w:rPr>
+        <w:t xml:space="preserve"> (</w:t>
+      </w:r>
+      <w:r>
+        <w:rPr>
+          <w:rFonts w:ascii="Times New Roman" w:hAnsi="Times New Roman" w:cs="Times New Roman"/>
+          <w:color w:val="FF0000"/>
+          <w:sz w:val="24"/>
+          <w:szCs w:val="24"/>
+        </w:rPr>
+        <w:t>добавить в лит обзор формулу</w:t>
+      </w:r>
+      <w:r>
+        <w:rPr>
+          <w:rFonts w:ascii="Times New Roman" w:hAnsi="Times New Roman" w:cs="Times New Roman"/>
+          <w:color w:val="000000"/>
+          <w:sz w:val="24"/>
+          <w:szCs w:val="24"/>
+        </w:rPr>
+        <w:t>)</w:t>
+      </w:r>
+      <w:r>
+        <w:rPr>
+          <w:rFonts w:ascii="Times New Roman" w:hAnsi="Times New Roman" w:cs="Times New Roman"/>
+          <w:color w:val="000000"/>
+          <w:sz w:val="24"/>
+          <w:szCs w:val="24"/>
+        </w:rPr>
+        <w:t xml:space="preserve">. </w:t>
+      </w:r>
+    </w:p>
+    <w:p>
+      <w:pPr>
+        <w:rPr>
+          <w:rFonts w:ascii="Times New Roman" w:hAnsi="Times New Roman" w:cs="Times New Roman"/>
+          <w:sz w:val="24"/>
+          <w:szCs w:val="24"/>
+        </w:rPr>
+      </w:pPr>
+      <w:r>
+        <w:rPr>
+          <w:rFonts w:ascii="Times New Roman" w:hAnsi="Times New Roman" w:cs="Times New Roman"/>
+          <w:sz w:val="24"/>
+          <w:szCs w:val="24"/>
+        </w:rPr>
+        <w:t xml:space="preserve">2.1.2. </w:t>
+      </w:r>
+      <w:r>
+        <w:rPr>
+          <w:rFonts w:ascii="Times New Roman" w:hAnsi="Times New Roman" w:cs="Times New Roman"/>
+          <w:sz w:val="24"/>
+          <w:szCs w:val="24"/>
+        </w:rPr>
+        <w:t>Магнитооптический отклик 1</w:t>
+      </w:r>
+      <w:r>
+        <w:rPr>
+          <w:rFonts w:ascii="Times New Roman" w:hAnsi="Times New Roman" w:cs="Times New Roman"/>
+          <w:sz w:val="24"/>
+          <w:szCs w:val="24"/>
+          <w:lang w:val="en-US"/>
+        </w:rPr>
+        <w:t>D</w:t>
+      </w:r>
+      <w:r>
+        <w:rPr>
+          <w:rFonts w:ascii="Times New Roman" w:hAnsi="Times New Roman" w:cs="Times New Roman"/>
+          <w:sz w:val="24"/>
+          <w:szCs w:val="24"/>
+        </w:rPr>
+        <w:t xml:space="preserve"> решетк</w:t>
+      </w:r>
+      <w:r>
+        <w:rPr>
+          <w:rFonts w:ascii="Times New Roman" w:hAnsi="Times New Roman" w:cs="Times New Roman"/>
+          <w:sz w:val="24"/>
+          <w:szCs w:val="24"/>
+        </w:rPr>
+        <w:t>и</w:t>
+      </w:r>
+      <w:r>
+        <w:rPr>
+          <w:rFonts w:ascii="Times New Roman" w:hAnsi="Times New Roman" w:cs="Times New Roman"/>
+          <w:sz w:val="24"/>
+          <w:szCs w:val="24"/>
+        </w:rPr>
+        <w:t xml:space="preserve"> из золотых полосок, покрытых слоем пермаллоя в </w:t>
+      </w:r>
+      <w:proofErr w:type="spellStart"/>
+      <w:r>
+        <w:rPr>
+          <w:rFonts w:ascii="Times New Roman" w:hAnsi="Times New Roman" w:cs="Times New Roman"/>
+          <w:sz w:val="24"/>
+          <w:szCs w:val="24"/>
+        </w:rPr>
+        <w:t>фарадеевской</w:t>
+      </w:r>
+      <w:proofErr w:type="spellEnd"/>
+      <w:r>
+        <w:rPr>
+          <w:rFonts w:ascii="Times New Roman" w:hAnsi="Times New Roman" w:cs="Times New Roman"/>
+          <w:sz w:val="24"/>
+          <w:szCs w:val="24"/>
+        </w:rPr>
+        <w:t xml:space="preserve"> геометрии </w:t>
+      </w:r>
+    </w:p>
+    <w:p>
+      <w:r>
+        <w:t>-----</w:t>
+      </w:r>
+    </w:p>
+    <w:p>
+      <w:pPr>
+        <w:rPr>
+          <w:rFonts w:ascii="Times New Roman" w:hAnsi="Times New Roman" w:cs="Times New Roman"/>
+          <w:sz w:val="24"/>
+          <w:szCs w:val="24"/>
+        </w:rPr>
+      </w:pPr>
+      <w:r>
+        <w:rPr>
+          <w:rFonts w:ascii="Times New Roman" w:hAnsi="Times New Roman" w:cs="Times New Roman"/>
+          <w:sz w:val="24"/>
+          <w:szCs w:val="24"/>
+        </w:rPr>
+        <w:t xml:space="preserve">2.2. </w:t>
+      </w:r>
+      <w:proofErr w:type="spellStart"/>
+      <w:r>
+        <w:rPr>
+          <w:rFonts w:ascii="Times New Roman" w:hAnsi="Times New Roman" w:cs="Times New Roman"/>
+          <w:sz w:val="24"/>
+          <w:szCs w:val="24"/>
+        </w:rPr>
+        <w:t>Плазмонные</w:t>
+      </w:r>
+      <w:proofErr w:type="spellEnd"/>
+      <w:r>
+        <w:rPr>
+          <w:rFonts w:ascii="Times New Roman" w:hAnsi="Times New Roman" w:cs="Times New Roman"/>
+          <w:sz w:val="24"/>
+          <w:szCs w:val="24"/>
+        </w:rPr>
+        <w:t xml:space="preserve"> резонансы двумерной решетки из металлических частиц внутри диэлектрического слоя</w:t>
+      </w:r>
+      <w:r>
+        <w:rPr>
+          <w:rFonts w:ascii="Times New Roman" w:hAnsi="Times New Roman" w:cs="Times New Roman"/>
+          <w:sz w:val="24"/>
+          <w:szCs w:val="24"/>
+        </w:rPr>
+        <w:t>:</w:t>
+      </w:r>
+      <w:r>
+        <w:rPr>
+          <w:rFonts w:ascii="Times New Roman" w:hAnsi="Times New Roman" w:cs="Times New Roman"/>
+          <w:sz w:val="24"/>
+          <w:szCs w:val="24"/>
+        </w:rPr>
+        <w:t xml:space="preserve"> поляризационные особенности </w:t>
+      </w:r>
+    </w:p>
+    <w:p>
+      <w:pPr>
+        <w:rPr>
+          <w:rFonts w:ascii="Times New Roman" w:hAnsi="Times New Roman" w:cs="Times New Roman"/>
+          <w:sz w:val="24"/>
+          <w:szCs w:val="24"/>
+        </w:rPr>
+      </w:pPr>
+      <w:r>
+        <w:rPr>
+          <w:rFonts w:ascii="Times New Roman" w:hAnsi="Times New Roman" w:cs="Times New Roman"/>
+          <w:sz w:val="24"/>
+          <w:szCs w:val="24"/>
+        </w:rPr>
+        <w:t xml:space="preserve">Структуры, описанные в 2.1.1 имеют ряд особенностей. В спектрах пропускания при нормальном падении наблюдаются два минимума (см. рис.2.3 а) – с)). </w:t>
+      </w:r>
+      <w:r>
+        <w:rPr>
+          <w:rFonts w:ascii="Times New Roman" w:hAnsi="Times New Roman" w:cs="Times New Roman"/>
+          <w:sz w:val="24"/>
+          <w:szCs w:val="24"/>
+        </w:rPr>
+        <w:t>Положениям этих минимумов соответствует ЛПР в коротковолновой области и РППР в длинноволновой области.</w:t>
+      </w:r>
+    </w:p>
+    <w:p>
+      <w:pPr>
+        <w:rPr>
+          <w:rFonts w:ascii="Times New Roman" w:hAnsi="Times New Roman" w:cs="Times New Roman"/>
+          <w:color w:val="231F20"/>
+          <w:sz w:val="24"/>
+          <w:szCs w:val="24"/>
+        </w:rPr>
+      </w:pPr>
+      <w:r>
+        <w:rPr>
+          <w:rFonts w:ascii="Times New Roman" w:hAnsi="Times New Roman" w:cs="Times New Roman"/>
+          <w:sz w:val="24"/>
+          <w:szCs w:val="24"/>
+        </w:rPr>
+        <w:t xml:space="preserve">Как видно из графиков, положение ЛПР слабо меняется с изменением периода решетки </w:t>
+      </w:r>
+      <w:r>
+        <w:rPr>
+          <w:rFonts w:ascii="Times New Roman" w:hAnsi="Times New Roman" w:cs="Times New Roman"/>
+          <w:b/>
+          <w:sz w:val="24"/>
+          <w:szCs w:val="24"/>
+          <w:lang w:val="en-US"/>
+        </w:rPr>
+        <w:t>D</w:t>
+      </w:r>
+      <w:r>
+        <w:rPr>
+          <w:rFonts w:ascii="Times New Roman" w:hAnsi="Times New Roman" w:cs="Times New Roman"/>
+          <w:b/>
+          <w:sz w:val="24"/>
+          <w:szCs w:val="24"/>
+        </w:rPr>
+        <w:t xml:space="preserve">. </w:t>
+      </w:r>
+      <w:r>
+        <w:rPr>
+          <w:rFonts w:ascii="Times New Roman" w:hAnsi="Times New Roman" w:cs="Times New Roman"/>
+          <w:color w:val="231F20"/>
+          <w:sz w:val="24"/>
+          <w:szCs w:val="24"/>
+        </w:rPr>
+        <w:t>Условие для возбуждения данного вида резонанса описывается теорией Ми и для</w:t>
+      </w:r>
+      <w:r>
+        <w:rPr>
+          <w:rFonts w:ascii="Times New Roman" w:hAnsi="Times New Roman" w:cs="Times New Roman"/>
+          <w:color w:val="231F20"/>
+          <w:sz w:val="24"/>
+          <w:szCs w:val="24"/>
+        </w:rPr>
+        <w:br/>
+        <w:t xml:space="preserve">сферической </w:t>
+      </w:r>
+      <w:proofErr w:type="spellStart"/>
+      <w:r>
+        <w:rPr>
+          <w:rFonts w:ascii="Times New Roman" w:hAnsi="Times New Roman" w:cs="Times New Roman"/>
+          <w:color w:val="231F20"/>
+          <w:sz w:val="24"/>
+          <w:szCs w:val="24"/>
+        </w:rPr>
+        <w:t>наночастицы</w:t>
+      </w:r>
+      <w:proofErr w:type="spellEnd"/>
+      <w:r>
+        <w:rPr>
+          <w:rFonts w:ascii="Times New Roman" w:hAnsi="Times New Roman" w:cs="Times New Roman"/>
+          <w:color w:val="231F20"/>
+          <w:sz w:val="24"/>
+          <w:szCs w:val="24"/>
+        </w:rPr>
+        <w:t xml:space="preserve"> определяется следующим</w:t>
+      </w:r>
+      <w:r>
+        <w:rPr>
+          <w:rFonts w:ascii="Times New Roman" w:hAnsi="Times New Roman" w:cs="Times New Roman"/>
+          <w:color w:val="231F20"/>
+          <w:sz w:val="24"/>
+          <w:szCs w:val="24"/>
+        </w:rPr>
+        <w:t xml:space="preserve"> </w:t>
+      </w:r>
+      <w:r>
+        <w:rPr>
+          <w:rFonts w:ascii="Times New Roman" w:hAnsi="Times New Roman" w:cs="Times New Roman"/>
+          <w:color w:val="231F20"/>
+          <w:sz w:val="24"/>
+          <w:szCs w:val="24"/>
+        </w:rPr>
+        <w:t>выражением</w:t>
+      </w:r>
+      <w:r>
+        <w:rPr>
+          <w:rFonts w:ascii="Times New Roman" w:hAnsi="Times New Roman" w:cs="Times New Roman"/>
+          <w:color w:val="231F20"/>
+          <w:sz w:val="24"/>
+          <w:szCs w:val="24"/>
+        </w:rPr>
+        <w:t>:</w:t>
+      </w:r>
+    </w:p>
+    <w:p>
+      <w:pPr>
+        <w:rPr>
+          <w:rFonts w:ascii="Times New Roman" w:hAnsi="Times New Roman" w:cs="Times New Roman"/>
+          <w:color w:val="231F20"/>
+          <w:sz w:val="24"/>
+          <w:szCs w:val="24"/>
+        </w:rPr>
+      </w:pPr>
+      <w:r>
+        <w:rPr>
+          <w:rFonts w:ascii="Times New Roman" w:hAnsi="Times New Roman" w:cs="Times New Roman"/>
+          <w:position w:val="-12"/>
+          <w:sz w:val="24"/>
+          <w:szCs w:val="24"/>
+        </w:rPr>
+        <w:object w:dxaOrig="2460" w:dyaOrig="360">
+          <v:shape id="_x0000_i1026" type="#_x0000_t75" style="width:123pt;height:18pt" o:ole="">
+            <v:imagedata r:id="rId9" o:title=""/>
+          </v:shape>
+          <o:OLEObject Type="Embed" ProgID="Equation.DSMT4" ShapeID="_x0000_i1026" DrawAspect="Content" ObjectID="_1599846567" r:id="rId10"/>
+        </w:object>
+      </w:r>
+      <w:r>
+        <w:rPr>
+          <w:rFonts w:ascii="Times New Roman" w:hAnsi="Times New Roman" w:cs="Times New Roman"/>
+          <w:sz w:val="24"/>
+          <w:szCs w:val="24"/>
+        </w:rPr>
+        <w:t xml:space="preserve">, </w:t>
+      </w:r>
+      <w:r>
+        <w:rPr>
+          <w:rFonts w:ascii="Times New Roman" w:hAnsi="Times New Roman" w:cs="Times New Roman"/>
+          <w:sz w:val="24"/>
+          <w:szCs w:val="24"/>
+        </w:rPr>
+        <w:t xml:space="preserve">где </w:t>
+      </w:r>
+      <w:r>
+        <w:rPr>
+          <w:rFonts w:ascii="Times New Roman" w:hAnsi="Times New Roman" w:cs="Times New Roman"/>
+          <w:i/>
+          <w:sz w:val="28"/>
+          <w:szCs w:val="24"/>
+        </w:rPr>
+        <w:t>ε</w:t>
+      </w:r>
+      <w:r>
+        <w:rPr>
+          <w:rFonts w:ascii="Times New Roman" w:hAnsi="Times New Roman" w:cs="Times New Roman"/>
+          <w:sz w:val="24"/>
+          <w:szCs w:val="24"/>
+          <w:vertAlign w:val="subscript"/>
+          <w:lang w:val="en-US"/>
+        </w:rPr>
+        <w:t>Au</w:t>
+      </w:r>
+      <w:r>
+        <w:rPr>
+          <w:rFonts w:ascii="Times New Roman" w:hAnsi="Times New Roman" w:cs="Times New Roman"/>
+          <w:sz w:val="24"/>
+          <w:szCs w:val="24"/>
+        </w:rPr>
+        <w:t xml:space="preserve"> </w:t>
+      </w:r>
+      <w:r>
+        <w:rPr>
+          <w:rFonts w:ascii="Times New Roman" w:hAnsi="Times New Roman" w:cs="Times New Roman"/>
+          <w:sz w:val="24"/>
+          <w:szCs w:val="24"/>
+        </w:rPr>
+        <w:t>и</w:t>
+      </w:r>
+      <w:r>
+        <w:rPr>
+          <w:rFonts w:ascii="Times New Roman" w:hAnsi="Times New Roman" w:cs="Times New Roman"/>
+          <w:sz w:val="24"/>
+          <w:szCs w:val="24"/>
+        </w:rPr>
+        <w:t xml:space="preserve"> </w:t>
+      </w:r>
+      <w:r>
+        <w:rPr>
+          <w:rFonts w:ascii="Times New Roman" w:hAnsi="Times New Roman" w:cs="Times New Roman"/>
+          <w:i/>
+          <w:sz w:val="28"/>
+          <w:szCs w:val="24"/>
+        </w:rPr>
+        <w:t>ε</w:t>
+      </w:r>
+      <w:r>
+        <w:rPr>
+          <w:rFonts w:ascii="Times New Roman" w:hAnsi="Times New Roman" w:cs="Times New Roman"/>
+          <w:sz w:val="24"/>
+          <w:szCs w:val="24"/>
+          <w:vertAlign w:val="subscript"/>
+          <w:lang w:val="en-US"/>
+        </w:rPr>
+        <w:t>Bi</w:t>
+      </w:r>
+      <w:r>
+        <w:rPr>
+          <w:rFonts w:ascii="Times New Roman" w:hAnsi="Times New Roman" w:cs="Times New Roman"/>
+          <w:sz w:val="24"/>
+          <w:szCs w:val="24"/>
+          <w:vertAlign w:val="subscript"/>
+        </w:rPr>
+        <w:t>:</w:t>
+      </w:r>
+      <w:r>
+        <w:rPr>
+          <w:rFonts w:ascii="Times New Roman" w:hAnsi="Times New Roman" w:cs="Times New Roman"/>
+          <w:sz w:val="24"/>
+          <w:szCs w:val="24"/>
+          <w:vertAlign w:val="subscript"/>
+          <w:lang w:val="en-US"/>
+        </w:rPr>
+        <w:t>YIG</w:t>
+      </w:r>
+      <w:r>
+        <w:rPr>
+          <w:rFonts w:ascii="Times New Roman" w:hAnsi="Times New Roman" w:cs="Times New Roman"/>
+          <w:sz w:val="24"/>
+          <w:szCs w:val="24"/>
+          <w:vertAlign w:val="subscript"/>
+        </w:rPr>
+        <w:t xml:space="preserve"> </w:t>
+      </w:r>
+      <w:r>
+        <w:rPr>
+          <w:rFonts w:ascii="Times New Roman" w:hAnsi="Times New Roman" w:cs="Times New Roman"/>
+          <w:sz w:val="24"/>
+          <w:szCs w:val="24"/>
+        </w:rPr>
+        <w:t>-</w:t>
+      </w:r>
+      <w:r>
+        <w:rPr>
+          <w:rStyle w:val="TableGrid"/>
+        </w:rPr>
+        <w:t xml:space="preserve"> </w:t>
+      </w:r>
+      <w:r>
+        <w:rPr>
+          <w:rFonts w:ascii="SFRM1000" w:hAnsi="SFRM1000"/>
+          <w:color w:val="231F20"/>
+          <w:sz w:val="20"/>
+          <w:szCs w:val="20"/>
+        </w:rPr>
+        <w:t xml:space="preserve">диэлектрические проницаемости </w:t>
+      </w:r>
+      <w:proofErr w:type="spellStart"/>
+      <w:r>
+        <w:rPr>
+          <w:rFonts w:ascii="SFRM1000" w:hAnsi="SFRM1000"/>
+          <w:color w:val="231F20"/>
+          <w:sz w:val="20"/>
+          <w:szCs w:val="20"/>
+        </w:rPr>
+        <w:t>Au</w:t>
+      </w:r>
+      <w:proofErr w:type="spellEnd"/>
+      <w:r>
+        <w:rPr>
+          <w:rFonts w:ascii="SFRM1000" w:hAnsi="SFRM1000"/>
+          <w:color w:val="231F20"/>
+          <w:sz w:val="20"/>
+          <w:szCs w:val="20"/>
+        </w:rPr>
+        <w:t xml:space="preserve"> и </w:t>
+      </w:r>
+      <w:proofErr w:type="spellStart"/>
+      <w:r>
+        <w:rPr>
+          <w:rFonts w:ascii="SFRM1000" w:hAnsi="SFRM1000"/>
+          <w:color w:val="231F20"/>
+          <w:sz w:val="20"/>
+          <w:szCs w:val="20"/>
+        </w:rPr>
+        <w:t>Bi</w:t>
+      </w:r>
+      <w:proofErr w:type="spellEnd"/>
+      <w:r>
+        <w:rPr>
+          <w:rFonts w:ascii="SFRM1000" w:hAnsi="SFRM1000"/>
+          <w:color w:val="231F20"/>
+          <w:sz w:val="20"/>
+          <w:szCs w:val="20"/>
+        </w:rPr>
+        <w:t xml:space="preserve"> : YIG. </w:t>
+      </w:r>
+      <w:r>
+        <w:rPr>
+          <w:rFonts w:ascii="Times New Roman" w:hAnsi="Times New Roman" w:cs="Times New Roman"/>
+          <w:color w:val="231F20"/>
+          <w:sz w:val="24"/>
+          <w:szCs w:val="24"/>
+        </w:rPr>
+        <w:t xml:space="preserve">Действительно, например, </w:t>
+      </w:r>
+      <w:proofErr w:type="spellStart"/>
+      <w:r>
+        <w:rPr>
+          <w:rFonts w:ascii="Times New Roman" w:hAnsi="Times New Roman" w:cs="Times New Roman"/>
+          <w:color w:val="231F20"/>
+          <w:sz w:val="24"/>
+          <w:szCs w:val="24"/>
+        </w:rPr>
+        <w:t>Re</w:t>
+      </w:r>
+      <w:proofErr w:type="spellEnd"/>
+      <w:r>
+        <w:rPr>
+          <w:rFonts w:ascii="Times New Roman" w:hAnsi="Times New Roman" w:cs="Times New Roman"/>
+          <w:i/>
+          <w:iCs/>
+          <w:color w:val="231F20"/>
+          <w:sz w:val="24"/>
+          <w:szCs w:val="24"/>
+        </w:rPr>
+        <w:t>{</w:t>
+      </w:r>
+      <w:proofErr w:type="spellStart"/>
+      <w:r>
+        <w:rPr>
+          <w:rFonts w:ascii="Times New Roman" w:hAnsi="Times New Roman" w:cs="Times New Roman"/>
+          <w:i/>
+          <w:iCs/>
+          <w:color w:val="231F20"/>
+          <w:sz w:val="24"/>
+          <w:szCs w:val="24"/>
+        </w:rPr>
+        <w:t>ε</w:t>
+      </w:r>
+      <w:r>
+        <w:rPr>
+          <w:rFonts w:ascii="Times New Roman" w:hAnsi="Times New Roman" w:cs="Times New Roman"/>
+          <w:color w:val="231F20"/>
+          <w:sz w:val="24"/>
+          <w:szCs w:val="24"/>
+          <w:vertAlign w:val="subscript"/>
+        </w:rPr>
+        <w:t>Au</w:t>
+      </w:r>
+      <w:proofErr w:type="spellEnd"/>
+      <w:r>
+        <w:rPr>
+          <w:rFonts w:ascii="Times New Roman" w:hAnsi="Times New Roman" w:cs="Times New Roman"/>
+          <w:color w:val="231F20"/>
+          <w:sz w:val="24"/>
+          <w:szCs w:val="24"/>
+        </w:rPr>
+        <w:t>(</w:t>
+      </w:r>
+      <w:r>
+        <w:rPr>
+          <w:rFonts w:ascii="Times New Roman" w:hAnsi="Times New Roman" w:cs="Times New Roman"/>
+          <w:i/>
+          <w:iCs/>
+          <w:color w:val="231F20"/>
+          <w:sz w:val="24"/>
+          <w:szCs w:val="24"/>
+        </w:rPr>
+        <w:t xml:space="preserve">λ </w:t>
+      </w:r>
+      <w:r>
+        <w:rPr>
+          <w:rFonts w:ascii="Times New Roman" w:hAnsi="Times New Roman" w:cs="Times New Roman"/>
+          <w:color w:val="231F20"/>
+          <w:sz w:val="24"/>
+          <w:szCs w:val="24"/>
+        </w:rPr>
+        <w:t xml:space="preserve">= 597 </w:t>
+      </w:r>
+      <w:proofErr w:type="spellStart"/>
+      <w:r>
+        <w:rPr>
+          <w:rFonts w:ascii="Times New Roman" w:hAnsi="Times New Roman" w:cs="Times New Roman"/>
+          <w:color w:val="231F20"/>
+          <w:sz w:val="24"/>
+          <w:szCs w:val="24"/>
+        </w:rPr>
+        <w:t>нм</w:t>
+      </w:r>
+      <w:proofErr w:type="spellEnd"/>
+      <w:r>
+        <w:rPr>
+          <w:rFonts w:ascii="Times New Roman" w:hAnsi="Times New Roman" w:cs="Times New Roman"/>
+          <w:color w:val="231F20"/>
+          <w:sz w:val="24"/>
+          <w:szCs w:val="24"/>
+        </w:rPr>
+        <w:t>)</w:t>
+      </w:r>
+      <w:r>
+        <w:rPr>
+          <w:rFonts w:ascii="Times New Roman" w:hAnsi="Times New Roman" w:cs="Times New Roman"/>
+          <w:i/>
+          <w:iCs/>
+          <w:color w:val="231F20"/>
+          <w:sz w:val="24"/>
+          <w:szCs w:val="24"/>
+        </w:rPr>
+        <w:t>} ≈ -</w:t>
+      </w:r>
+      <w:r>
+        <w:rPr>
+          <w:rFonts w:ascii="Times New Roman" w:hAnsi="Times New Roman" w:cs="Times New Roman"/>
+          <w:color w:val="231F20"/>
+          <w:sz w:val="24"/>
+          <w:szCs w:val="24"/>
+        </w:rPr>
+        <w:t>10</w:t>
+      </w:r>
+      <w:r>
+        <w:rPr>
+          <w:rFonts w:ascii="Times New Roman" w:hAnsi="Times New Roman" w:cs="Times New Roman"/>
+          <w:i/>
+          <w:iCs/>
+          <w:color w:val="231F20"/>
+          <w:sz w:val="24"/>
+          <w:szCs w:val="24"/>
+        </w:rPr>
+        <w:t>.</w:t>
+      </w:r>
+      <w:r>
+        <w:rPr>
+          <w:rFonts w:ascii="Times New Roman" w:hAnsi="Times New Roman" w:cs="Times New Roman"/>
+          <w:color w:val="231F20"/>
+          <w:sz w:val="24"/>
+          <w:szCs w:val="24"/>
+        </w:rPr>
+        <w:t>5</w:t>
+      </w:r>
+      <w:r>
+        <w:rPr>
+          <w:rFonts w:ascii="Times New Roman" w:hAnsi="Times New Roman" w:cs="Times New Roman"/>
+          <w:color w:val="231F20"/>
+          <w:sz w:val="24"/>
+          <w:szCs w:val="24"/>
+        </w:rPr>
+        <w:t xml:space="preserve"> и</w:t>
+      </w:r>
+      <w:r>
+        <w:rPr>
+          <w:rFonts w:ascii="Times New Roman" w:hAnsi="Times New Roman" w:cs="Times New Roman"/>
+          <w:color w:val="231F20"/>
+          <w:sz w:val="24"/>
+          <w:szCs w:val="24"/>
+        </w:rPr>
+        <w:t xml:space="preserve"> </w:t>
+      </w:r>
+      <w:r>
+        <w:rPr>
+          <w:rFonts w:ascii="Times New Roman" w:hAnsi="Times New Roman" w:cs="Times New Roman"/>
+          <w:color w:val="231F20"/>
+          <w:sz w:val="24"/>
+          <w:szCs w:val="24"/>
+        </w:rPr>
+        <w:t>2</w:t>
+      </w:r>
+      <w:r>
+        <w:rPr>
+          <w:rFonts w:ascii="Times New Roman" w:hAnsi="Times New Roman" w:cs="Times New Roman"/>
+          <w:i/>
+          <w:iCs/>
+          <w:color w:val="231F20"/>
+          <w:sz w:val="24"/>
+          <w:szCs w:val="24"/>
+        </w:rPr>
+        <w:t>ε</w:t>
+      </w:r>
+      <w:r>
+        <w:rPr>
+          <w:rFonts w:ascii="Times New Roman" w:hAnsi="Times New Roman" w:cs="Times New Roman"/>
+          <w:color w:val="231F20"/>
+          <w:sz w:val="24"/>
+          <w:szCs w:val="24"/>
+          <w:vertAlign w:val="subscript"/>
+        </w:rPr>
+        <w:t>Bi : YIG</w:t>
+      </w:r>
+      <w:r>
+        <w:rPr>
+          <w:rFonts w:ascii="Times New Roman" w:hAnsi="Times New Roman" w:cs="Times New Roman"/>
+          <w:color w:val="231F20"/>
+          <w:sz w:val="24"/>
+          <w:szCs w:val="24"/>
+        </w:rPr>
+        <w:t>(</w:t>
+      </w:r>
+      <w:r>
+        <w:rPr>
+          <w:rFonts w:ascii="Times New Roman" w:hAnsi="Times New Roman" w:cs="Times New Roman"/>
+          <w:i/>
+          <w:iCs/>
+          <w:color w:val="231F20"/>
+          <w:sz w:val="24"/>
+          <w:szCs w:val="24"/>
+        </w:rPr>
+        <w:t xml:space="preserve">λ </w:t>
+      </w:r>
+      <w:r>
+        <w:rPr>
+          <w:rFonts w:ascii="Times New Roman" w:hAnsi="Times New Roman" w:cs="Times New Roman"/>
+          <w:color w:val="231F20"/>
+          <w:sz w:val="24"/>
+          <w:szCs w:val="24"/>
+        </w:rPr>
+        <w:t xml:space="preserve">= 597 </w:t>
+      </w:r>
+      <w:proofErr w:type="spellStart"/>
+      <w:r>
+        <w:rPr>
+          <w:rFonts w:ascii="Times New Roman" w:hAnsi="Times New Roman" w:cs="Times New Roman"/>
+          <w:color w:val="231F20"/>
+          <w:sz w:val="24"/>
+          <w:szCs w:val="24"/>
+        </w:rPr>
+        <w:t>нм</w:t>
+      </w:r>
+      <w:proofErr w:type="spellEnd"/>
+      <w:r>
+        <w:rPr>
+          <w:rFonts w:ascii="Times New Roman" w:hAnsi="Times New Roman" w:cs="Times New Roman"/>
+          <w:color w:val="231F20"/>
+          <w:sz w:val="24"/>
+          <w:szCs w:val="24"/>
+        </w:rPr>
+        <w:t xml:space="preserve">) </w:t>
+      </w:r>
+      <w:r>
+        <w:rPr>
+          <w:rFonts w:ascii="Times New Roman" w:hAnsi="Times New Roman" w:cs="Times New Roman"/>
+          <w:i/>
+          <w:iCs/>
+          <w:color w:val="231F20"/>
+          <w:sz w:val="24"/>
+          <w:szCs w:val="24"/>
+        </w:rPr>
+        <w:t xml:space="preserve">≈ </w:t>
+      </w:r>
+      <w:r>
+        <w:rPr>
+          <w:rFonts w:ascii="Times New Roman" w:hAnsi="Times New Roman" w:cs="Times New Roman"/>
+          <w:color w:val="231F20"/>
+          <w:sz w:val="24"/>
+          <w:szCs w:val="24"/>
+        </w:rPr>
+        <w:t>10</w:t>
+      </w:r>
+      <w:r>
+        <w:rPr>
+          <w:rFonts w:ascii="Times New Roman" w:hAnsi="Times New Roman" w:cs="Times New Roman"/>
+          <w:i/>
+          <w:iCs/>
+          <w:color w:val="231F20"/>
+          <w:sz w:val="24"/>
+          <w:szCs w:val="24"/>
+        </w:rPr>
+        <w:t>.</w:t>
+      </w:r>
+      <w:r>
+        <w:rPr>
+          <w:rFonts w:ascii="Times New Roman" w:hAnsi="Times New Roman" w:cs="Times New Roman"/>
+          <w:color w:val="231F20"/>
+          <w:sz w:val="24"/>
+          <w:szCs w:val="24"/>
+        </w:rPr>
+        <w:t xml:space="preserve">5 для образца с </w:t>
+      </w:r>
+      <w:r>
+        <w:rPr>
+          <w:rFonts w:ascii="Times New Roman" w:hAnsi="Times New Roman" w:cs="Times New Roman"/>
+          <w:i/>
+          <w:iCs/>
+          <w:color w:val="231F20"/>
+          <w:sz w:val="24"/>
+          <w:szCs w:val="24"/>
+        </w:rPr>
+        <w:t>D</w:t>
+      </w:r>
+      <w:r>
+        <w:rPr>
+          <w:rFonts w:ascii="Times New Roman" w:hAnsi="Times New Roman" w:cs="Times New Roman"/>
+          <w:color w:val="231F20"/>
+          <w:sz w:val="24"/>
+          <w:szCs w:val="24"/>
+        </w:rPr>
+        <w:t xml:space="preserve">1 </w:t>
+      </w:r>
+      <w:r>
+        <w:rPr>
+          <w:rFonts w:ascii="Times New Roman" w:hAnsi="Times New Roman" w:cs="Times New Roman"/>
+          <w:i/>
+          <w:iCs/>
+          <w:color w:val="231F20"/>
+          <w:sz w:val="24"/>
+          <w:szCs w:val="24"/>
+        </w:rPr>
+        <w:t xml:space="preserve">≈ </w:t>
+      </w:r>
+      <w:r>
+        <w:rPr>
+          <w:rFonts w:ascii="Times New Roman" w:hAnsi="Times New Roman" w:cs="Times New Roman"/>
+          <w:color w:val="231F20"/>
+          <w:sz w:val="24"/>
+          <w:szCs w:val="24"/>
+        </w:rPr>
+        <w:t xml:space="preserve">200 </w:t>
+      </w:r>
+      <w:proofErr w:type="spellStart"/>
+      <w:r>
+        <w:rPr>
+          <w:rFonts w:ascii="Times New Roman" w:hAnsi="Times New Roman" w:cs="Times New Roman"/>
+          <w:color w:val="231F20"/>
+          <w:sz w:val="24"/>
+          <w:szCs w:val="24"/>
+        </w:rPr>
+        <w:t>нм</w:t>
+      </w:r>
+      <w:proofErr w:type="spellEnd"/>
+      <w:r>
+        <w:rPr>
+          <w:rFonts w:ascii="Times New Roman" w:hAnsi="Times New Roman" w:cs="Times New Roman"/>
+          <w:color w:val="231F20"/>
+          <w:sz w:val="24"/>
+          <w:szCs w:val="24"/>
+        </w:rPr>
+        <w:t>.</w:t>
+      </w:r>
+      <w:r>
+        <w:rPr>
+          <w:rFonts w:ascii="Times New Roman" w:hAnsi="Times New Roman" w:cs="Times New Roman"/>
+          <w:color w:val="231F20"/>
+          <w:sz w:val="24"/>
+          <w:szCs w:val="24"/>
+        </w:rPr>
+        <w:t xml:space="preserve"> Отметим, что различие в спектральных</w:t>
+      </w:r>
+      <w:r>
+        <w:rPr>
+          <w:rFonts w:ascii="Times New Roman" w:hAnsi="Times New Roman" w:cs="Times New Roman"/>
+          <w:color w:val="231F20"/>
+          <w:sz w:val="24"/>
+          <w:szCs w:val="24"/>
+        </w:rPr>
+        <w:t xml:space="preserve"> </w:t>
+      </w:r>
+      <w:r>
+        <w:rPr>
+          <w:rFonts w:ascii="Times New Roman" w:hAnsi="Times New Roman" w:cs="Times New Roman"/>
+          <w:color w:val="231F20"/>
+          <w:sz w:val="24"/>
+          <w:szCs w:val="24"/>
+        </w:rPr>
+        <w:t>положениях полосы ППР</w:t>
+      </w:r>
+      <w:r>
+        <w:rPr>
+          <w:rFonts w:ascii="Times New Roman" w:hAnsi="Times New Roman" w:cs="Times New Roman"/>
+          <w:color w:val="231F20"/>
+          <w:sz w:val="24"/>
+          <w:szCs w:val="24"/>
+        </w:rPr>
+        <w:t xml:space="preserve"> </w:t>
+      </w:r>
+      <w:r>
+        <w:rPr>
+          <w:rFonts w:ascii="Times New Roman" w:hAnsi="Times New Roman" w:cs="Times New Roman"/>
+          <w:color w:val="231F20"/>
+          <w:sz w:val="24"/>
+          <w:szCs w:val="24"/>
+        </w:rPr>
+        <w:t>для исследованных образцов может быть объяснено неодинаковым размером</w:t>
+      </w:r>
+      <w:r>
+        <w:rPr>
+          <w:rFonts w:ascii="Times New Roman" w:hAnsi="Times New Roman" w:cs="Times New Roman"/>
+          <w:color w:val="231F20"/>
+          <w:sz w:val="24"/>
+          <w:szCs w:val="24"/>
+        </w:rPr>
+        <w:t xml:space="preserve"> </w:t>
+      </w:r>
+      <w:proofErr w:type="spellStart"/>
+      <w:r>
+        <w:rPr>
+          <w:rFonts w:ascii="Times New Roman" w:hAnsi="Times New Roman" w:cs="Times New Roman"/>
+          <w:color w:val="231F20"/>
+          <w:sz w:val="24"/>
+          <w:szCs w:val="24"/>
+        </w:rPr>
+        <w:t>наночастиц</w:t>
+      </w:r>
+      <w:proofErr w:type="spellEnd"/>
+      <w:r>
+        <w:rPr>
+          <w:rFonts w:ascii="Times New Roman" w:hAnsi="Times New Roman" w:cs="Times New Roman"/>
+          <w:color w:val="231F20"/>
+          <w:sz w:val="24"/>
+          <w:szCs w:val="24"/>
+        </w:rPr>
+        <w:t xml:space="preserve"> для разных периодов решетки, а также</w:t>
+      </w:r>
+      <w:r>
+        <w:rPr>
+          <w:rFonts w:ascii="Times New Roman" w:hAnsi="Times New Roman" w:cs="Times New Roman"/>
+          <w:color w:val="231F20"/>
+          <w:sz w:val="24"/>
+          <w:szCs w:val="24"/>
+        </w:rPr>
+        <w:t xml:space="preserve"> </w:t>
+      </w:r>
+      <w:r>
+        <w:rPr>
+          <w:rFonts w:ascii="Times New Roman" w:hAnsi="Times New Roman" w:cs="Times New Roman"/>
+          <w:color w:val="231F20"/>
+          <w:sz w:val="24"/>
+          <w:szCs w:val="24"/>
+        </w:rPr>
+        <w:t xml:space="preserve">конечностью толщины слоя </w:t>
+      </w:r>
+      <w:proofErr w:type="spellStart"/>
+      <w:r>
+        <w:rPr>
+          <w:rFonts w:ascii="Times New Roman" w:hAnsi="Times New Roman" w:cs="Times New Roman"/>
+          <w:color w:val="231F20"/>
+          <w:sz w:val="24"/>
+          <w:szCs w:val="24"/>
+        </w:rPr>
+        <w:t>Bi</w:t>
+      </w:r>
+      <w:proofErr w:type="spellEnd"/>
+      <w:r>
+        <w:rPr>
+          <w:rFonts w:ascii="Times New Roman" w:hAnsi="Times New Roman" w:cs="Times New Roman"/>
+          <w:color w:val="231F20"/>
+          <w:sz w:val="24"/>
+          <w:szCs w:val="24"/>
+        </w:rPr>
+        <w:t xml:space="preserve"> : YIG, в котором</w:t>
+      </w:r>
+      <w:r>
+        <w:rPr>
+          <w:rFonts w:ascii="Times New Roman" w:hAnsi="Times New Roman" w:cs="Times New Roman"/>
+          <w:color w:val="231F20"/>
+          <w:sz w:val="24"/>
+          <w:szCs w:val="24"/>
+        </w:rPr>
+        <w:t xml:space="preserve"> </w:t>
+      </w:r>
+      <w:r>
+        <w:rPr>
+          <w:rFonts w:ascii="Times New Roman" w:hAnsi="Times New Roman" w:cs="Times New Roman"/>
+          <w:color w:val="231F20"/>
+          <w:sz w:val="24"/>
+          <w:szCs w:val="24"/>
+        </w:rPr>
+        <w:t>золотые частицы чувствуют не только окружение</w:t>
+      </w:r>
+      <w:r>
+        <w:rPr>
+          <w:rFonts w:ascii="Times New Roman" w:hAnsi="Times New Roman" w:cs="Times New Roman"/>
+          <w:color w:val="231F20"/>
+          <w:sz w:val="24"/>
+          <w:szCs w:val="24"/>
+        </w:rPr>
+        <w:t xml:space="preserve"> </w:t>
+      </w:r>
+      <w:proofErr w:type="spellStart"/>
+      <w:r>
+        <w:rPr>
+          <w:rFonts w:ascii="Times New Roman" w:hAnsi="Times New Roman" w:cs="Times New Roman"/>
+          <w:color w:val="231F20"/>
+          <w:sz w:val="24"/>
+          <w:szCs w:val="24"/>
+        </w:rPr>
+        <w:t>Bi</w:t>
+      </w:r>
+      <w:proofErr w:type="spellEnd"/>
+      <w:r>
+        <w:rPr>
+          <w:rFonts w:ascii="Times New Roman" w:hAnsi="Times New Roman" w:cs="Times New Roman"/>
+          <w:color w:val="231F20"/>
+          <w:sz w:val="24"/>
+          <w:szCs w:val="24"/>
+        </w:rPr>
+        <w:t xml:space="preserve"> : YIG, но и границу </w:t>
+      </w:r>
+      <w:proofErr w:type="spellStart"/>
+      <w:r>
+        <w:rPr>
+          <w:rFonts w:ascii="Times New Roman" w:hAnsi="Times New Roman" w:cs="Times New Roman"/>
+          <w:color w:val="231F20"/>
+          <w:sz w:val="24"/>
+          <w:szCs w:val="24"/>
+        </w:rPr>
+        <w:t>Bi</w:t>
+      </w:r>
+      <w:proofErr w:type="spellEnd"/>
+      <w:r>
+        <w:rPr>
+          <w:rFonts w:ascii="Times New Roman" w:hAnsi="Times New Roman" w:cs="Times New Roman"/>
+          <w:color w:val="231F20"/>
+          <w:sz w:val="24"/>
+          <w:szCs w:val="24"/>
+        </w:rPr>
+        <w:t xml:space="preserve"> : YIG/воздух.</w:t>
+      </w:r>
+    </w:p>
+    <w:p>
+      <w:pPr>
+        <w:rPr>
+          <w:rFonts w:ascii="Times New Roman" w:hAnsi="Times New Roman" w:cs="Times New Roman"/>
+          <w:color w:val="231F20"/>
+          <w:sz w:val="24"/>
+          <w:szCs w:val="24"/>
+        </w:rPr>
+      </w:pPr>
       <w:bookmarkStart w:id="0" w:name="_GoBack"/>
       <w:bookmarkEnd w:id="0"/>
     </w:p>
@@ -2323,73 +3736,24 @@
           <w:szCs w:val="24"/>
         </w:rPr>
       </w:pPr>
-      <w:r>
-        <w:rPr>
-          <w:rFonts w:ascii="Times New Roman" w:hAnsi="Times New Roman" w:cs="Times New Roman"/>
-          <w:sz w:val="24"/>
-          <w:szCs w:val="24"/>
-        </w:rPr>
-        <w:t xml:space="preserve">2.1.2. </w:t>
-      </w:r>
-      <w:r>
-        <w:rPr>
-          <w:rFonts w:ascii="Times New Roman" w:hAnsi="Times New Roman" w:cs="Times New Roman"/>
-          <w:sz w:val="24"/>
-          <w:szCs w:val="24"/>
-        </w:rPr>
-        <w:t>Магнитооптический отклик 1</w:t>
-      </w:r>
-      <w:r>
-        <w:rPr>
-          <w:rFonts w:ascii="Times New Roman" w:hAnsi="Times New Roman" w:cs="Times New Roman"/>
-          <w:sz w:val="24"/>
-          <w:szCs w:val="24"/>
-          <w:lang w:val="en-US"/>
-        </w:rPr>
-        <w:t>D</w:t>
-      </w:r>
-      <w:r>
-        <w:rPr>
-          <w:rFonts w:ascii="Times New Roman" w:hAnsi="Times New Roman" w:cs="Times New Roman"/>
-          <w:sz w:val="24"/>
-          <w:szCs w:val="24"/>
-        </w:rPr>
-        <w:t xml:space="preserve"> решетк</w:t>
-      </w:r>
-      <w:r>
-        <w:rPr>
-          <w:rFonts w:ascii="Times New Roman" w:hAnsi="Times New Roman" w:cs="Times New Roman"/>
-          <w:sz w:val="24"/>
-          <w:szCs w:val="24"/>
-        </w:rPr>
-        <w:t>и</w:t>
-      </w:r>
-      <w:r>
-        <w:rPr>
-          <w:rFonts w:ascii="Times New Roman" w:hAnsi="Times New Roman" w:cs="Times New Roman"/>
-          <w:sz w:val="24"/>
-          <w:szCs w:val="24"/>
-        </w:rPr>
-        <w:t xml:space="preserve"> из золотых полосок, покрытых слоем пермаллоя в </w:t>
-      </w:r>
-      <w:proofErr w:type="spellStart"/>
-      <w:r>
-        <w:rPr>
-          <w:rFonts w:ascii="Times New Roman" w:hAnsi="Times New Roman" w:cs="Times New Roman"/>
-          <w:sz w:val="24"/>
-          <w:szCs w:val="24"/>
-        </w:rPr>
-        <w:t>фарадеевской</w:t>
-      </w:r>
-      <w:proofErr w:type="spellEnd"/>
-      <w:r>
-        <w:rPr>
-          <w:rFonts w:ascii="Times New Roman" w:hAnsi="Times New Roman" w:cs="Times New Roman"/>
-          <w:sz w:val="24"/>
-          <w:szCs w:val="24"/>
-        </w:rPr>
-        <w:t xml:space="preserve"> геометрии </w:t>
-      </w:r>
+    </w:p>
+    <w:p>
+      <w:pPr>
+        <w:rPr>
+          <w:rFonts w:ascii="Times New Roman" w:hAnsi="Times New Roman" w:cs="Times New Roman"/>
+          <w:sz w:val="24"/>
+          <w:szCs w:val="24"/>
+        </w:rPr>
+      </w:pPr>
+    </w:p>
+    <w:p>
+      <w:pPr>
+        <w:rPr>
+          <w:rFonts w:ascii="Times New Roman" w:hAnsi="Times New Roman" w:cs="Times New Roman"/>
+          <w:sz w:val="24"/>
+          <w:szCs w:val="24"/>
+        </w:rPr>
+      </w:pPr>
     </w:p>
     <w:p/>
     <w:p/>

</xml_diff>

<commit_message>
new in glava 2
</commit_message>
<xml_diff>
--- a/дисертация_4/final/glava2.docx
+++ b/дисертация_4/final/glava2.docx
@@ -630,7 +630,7 @@
                     </pic:cNvPicPr>
                   </pic:nvPicPr>
                   <pic:blipFill>
-                    <a:blip r:embed="rId4" cstate="print">
+                    <a:blip r:embed="rId5" cstate="print">
                       <a:extLst>
                         <a:ext uri="{28A0092B-C50C-407E-A947-70E740481C1C}">
                           <a14:useLocalDpi xmlns:a14="http://schemas.microsoft.com/office/drawing/2010/main" val="0"/>
@@ -955,7 +955,7 @@
                     </pic:cNvPicPr>
                   </pic:nvPicPr>
                   <pic:blipFill rotWithShape="1">
-                    <a:blip r:embed="rId5" cstate="print">
+                    <a:blip r:embed="rId6" cstate="print">
                       <a:extLst>
                         <a:ext uri="{28A0092B-C50C-407E-A947-70E740481C1C}">
                           <a14:useLocalDpi xmlns:a14="http://schemas.microsoft.com/office/drawing/2010/main" val="0"/>
@@ -1599,7 +1599,7 @@
                     </pic:cNvPicPr>
                   </pic:nvPicPr>
                   <pic:blipFill>
-                    <a:blip r:embed="rId6" cstate="print">
+                    <a:blip r:embed="rId7" cstate="print">
                       <a:extLst>
                         <a:ext uri="{28A0092B-C50C-407E-A947-70E740481C1C}">
                           <a14:useLocalDpi xmlns:a14="http://schemas.microsoft.com/office/drawing/2010/main" val="0"/>
@@ -2007,9 +2007,9 @@
             <o:lock v:ext="edit" aspectratio="t"/>
           </v:shapetype>
           <v:shape id="_x0000_i1025" type="#_x0000_t75" style="width:86.25pt;height:33pt" o:ole="">
-            <v:imagedata r:id="rId7" o:title=""/>
+            <v:imagedata r:id="rId8" o:title=""/>
           </v:shape>
-          <o:OLEObject Type="Embed" ProgID="Equation.DSMT4" ShapeID="_x0000_i1025" DrawAspect="Content" ObjectID="_1599846566" r:id="rId8"/>
+          <o:OLEObject Type="Embed" ProgID="Equation.DSMT4" ShapeID="_x0000_i1025" DrawAspect="Content" ObjectID="_1600451308" r:id="rId9"/>
         </w:object>
       </w:r>
       <w:r>
@@ -3022,9 +3022,9 @@
         </w:rPr>
         <w:object w:dxaOrig="2460" w:dyaOrig="360">
           <v:shape id="_x0000_i1026" type="#_x0000_t75" style="width:123pt;height:18pt" o:ole="">
-            <v:imagedata r:id="rId9" o:title=""/>
+            <v:imagedata r:id="rId10" o:title=""/>
           </v:shape>
-          <o:OLEObject Type="Embed" ProgID="Equation.DSMT4" ShapeID="_x0000_i1026" DrawAspect="Content" ObjectID="_1599846567" r:id="rId10"/>
+          <o:OLEObject Type="Embed" ProgID="Equation.DSMT4" ShapeID="_x0000_i1026" DrawAspect="Content" ObjectID="_1600451309" r:id="rId11"/>
         </w:object>
       </w:r>
       <w:r>
@@ -3033,21 +3033,13 @@
           <w:sz w:val="24"/>
           <w:szCs w:val="24"/>
         </w:rPr>
-        <w:t xml:space="preserve">, </w:t>
-      </w:r>
-      <w:r>
-        <w:rPr>
-          <w:rFonts w:ascii="Times New Roman" w:hAnsi="Times New Roman" w:cs="Times New Roman"/>
-          <w:sz w:val="24"/>
-          <w:szCs w:val="24"/>
-        </w:rPr>
-        <w:t xml:space="preserve">где </w:t>
+        <w:t xml:space="preserve">, где </w:t>
       </w:r>
       <w:r>
         <w:rPr>
           <w:rFonts w:ascii="Times New Roman" w:hAnsi="Times New Roman" w:cs="Times New Roman"/>
           <w:i/>
-          <w:sz w:val="28"/>
+          <w:sz w:val="24"/>
           <w:szCs w:val="24"/>
         </w:rPr>
         <w:t>ε</w:t>
@@ -3068,6 +3060,53 @@
           <w:sz w:val="24"/>
           <w:szCs w:val="24"/>
         </w:rPr>
+        <w:t xml:space="preserve"> и </w:t>
+      </w:r>
+      <w:r>
+        <w:rPr>
+          <w:rFonts w:ascii="Times New Roman" w:hAnsi="Times New Roman" w:cs="Times New Roman"/>
+          <w:i/>
+          <w:sz w:val="24"/>
+          <w:szCs w:val="24"/>
+        </w:rPr>
+        <w:t>ε</w:t>
+      </w:r>
+      <w:r>
+        <w:rPr>
+          <w:rFonts w:ascii="Times New Roman" w:hAnsi="Times New Roman" w:cs="Times New Roman"/>
+          <w:sz w:val="24"/>
+          <w:szCs w:val="24"/>
+          <w:vertAlign w:val="subscript"/>
+          <w:lang w:val="en-US"/>
+        </w:rPr>
+        <w:t>Bi</w:t>
+      </w:r>
+      <w:r>
+        <w:rPr>
+          <w:rFonts w:ascii="Times New Roman" w:hAnsi="Times New Roman" w:cs="Times New Roman"/>
+          <w:sz w:val="24"/>
+          <w:szCs w:val="24"/>
+          <w:vertAlign w:val="subscript"/>
+        </w:rPr>
+        <w:t>:</w:t>
+      </w:r>
+      <w:r>
+        <w:rPr>
+          <w:rFonts w:ascii="Times New Roman" w:hAnsi="Times New Roman" w:cs="Times New Roman"/>
+          <w:sz w:val="24"/>
+          <w:szCs w:val="24"/>
+          <w:vertAlign w:val="subscript"/>
+          <w:lang w:val="en-US"/>
+        </w:rPr>
+        <w:t>YIG</w:t>
+      </w:r>
+      <w:r>
+        <w:rPr>
+          <w:rFonts w:ascii="Times New Roman" w:hAnsi="Times New Roman" w:cs="Times New Roman"/>
+          <w:sz w:val="24"/>
+          <w:szCs w:val="24"/>
+          <w:vertAlign w:val="subscript"/>
+        </w:rPr>
         <w:t xml:space="preserve"> </w:t>
       </w:r>
       <w:r>
@@ -3076,134 +3115,56 @@
           <w:sz w:val="24"/>
           <w:szCs w:val="24"/>
         </w:rPr>
-        <w:t>и</w:t>
-      </w:r>
-      <w:r>
-        <w:rPr>
-          <w:rFonts w:ascii="Times New Roman" w:hAnsi="Times New Roman" w:cs="Times New Roman"/>
-          <w:sz w:val="24"/>
-          <w:szCs w:val="24"/>
-        </w:rPr>
-        <w:t xml:space="preserve"> </w:t>
-      </w:r>
-      <w:r>
-        <w:rPr>
-          <w:rFonts w:ascii="Times New Roman" w:hAnsi="Times New Roman" w:cs="Times New Roman"/>
-          <w:i/>
-          <w:sz w:val="28"/>
-          <w:szCs w:val="24"/>
-        </w:rPr>
-        <w:t>ε</w:t>
-      </w:r>
-      <w:r>
-        <w:rPr>
-          <w:rFonts w:ascii="Times New Roman" w:hAnsi="Times New Roman" w:cs="Times New Roman"/>
-          <w:sz w:val="24"/>
-          <w:szCs w:val="24"/>
-          <w:vertAlign w:val="subscript"/>
-          <w:lang w:val="en-US"/>
+        <w:t xml:space="preserve">- </w:t>
+      </w:r>
+      <w:r>
+        <w:rPr>
+          <w:rFonts w:ascii="Times New Roman" w:hAnsi="Times New Roman" w:cs="Times New Roman"/>
+          <w:color w:val="231F20"/>
+          <w:sz w:val="24"/>
+          <w:szCs w:val="24"/>
+        </w:rPr>
+        <w:t xml:space="preserve">диэлектрические проницаемости </w:t>
+      </w:r>
+      <w:proofErr w:type="spellStart"/>
+      <w:r>
+        <w:rPr>
+          <w:rFonts w:ascii="Times New Roman" w:hAnsi="Times New Roman" w:cs="Times New Roman"/>
+          <w:color w:val="231F20"/>
+          <w:sz w:val="24"/>
+          <w:szCs w:val="24"/>
+        </w:rPr>
+        <w:t>Au</w:t>
+      </w:r>
+      <w:proofErr w:type="spellEnd"/>
+      <w:r>
+        <w:rPr>
+          <w:rFonts w:ascii="Times New Roman" w:hAnsi="Times New Roman" w:cs="Times New Roman"/>
+          <w:color w:val="231F20"/>
+          <w:sz w:val="24"/>
+          <w:szCs w:val="24"/>
+        </w:rPr>
+        <w:t xml:space="preserve"> и </w:t>
+      </w:r>
+      <w:proofErr w:type="spellStart"/>
+      <w:r>
+        <w:rPr>
+          <w:rFonts w:ascii="Times New Roman" w:hAnsi="Times New Roman" w:cs="Times New Roman"/>
+          <w:color w:val="231F20"/>
+          <w:sz w:val="24"/>
+          <w:szCs w:val="24"/>
         </w:rPr>
         <w:t>Bi</w:t>
       </w:r>
-      <w:r>
-        <w:rPr>
-          <w:rFonts w:ascii="Times New Roman" w:hAnsi="Times New Roman" w:cs="Times New Roman"/>
-          <w:sz w:val="24"/>
-          <w:szCs w:val="24"/>
-          <w:vertAlign w:val="subscript"/>
-        </w:rPr>
-        <w:t>:</w:t>
-      </w:r>
-      <w:r>
-        <w:rPr>
-          <w:rFonts w:ascii="Times New Roman" w:hAnsi="Times New Roman" w:cs="Times New Roman"/>
-          <w:sz w:val="24"/>
-          <w:szCs w:val="24"/>
-          <w:vertAlign w:val="subscript"/>
-          <w:lang w:val="en-US"/>
-        </w:rPr>
-        <w:t>YIG</w:t>
-      </w:r>
-      <w:r>
-        <w:rPr>
-          <w:rFonts w:ascii="Times New Roman" w:hAnsi="Times New Roman" w:cs="Times New Roman"/>
-          <w:sz w:val="24"/>
-          <w:szCs w:val="24"/>
-          <w:vertAlign w:val="subscript"/>
-        </w:rPr>
-        <w:t xml:space="preserve"> </w:t>
-      </w:r>
-      <w:r>
-        <w:rPr>
-          <w:rFonts w:ascii="Times New Roman" w:hAnsi="Times New Roman" w:cs="Times New Roman"/>
-          <w:sz w:val="24"/>
-          <w:szCs w:val="24"/>
-        </w:rPr>
-        <w:t>-</w:t>
-      </w:r>
-      <w:r>
-        <w:rPr>
-          <w:rStyle w:val="TableGrid"/>
-        </w:rPr>
-        <w:t xml:space="preserve"> </w:t>
-      </w:r>
-      <w:r>
-        <w:rPr>
-          <w:rFonts w:ascii="SFRM1000" w:hAnsi="SFRM1000"/>
-          <w:color w:val="231F20"/>
-          <w:sz w:val="20"/>
-          <w:szCs w:val="20"/>
-        </w:rPr>
-        <w:t xml:space="preserve">диэлектрические проницаемости </w:t>
-      </w:r>
-      <w:proofErr w:type="spellStart"/>
-      <w:r>
-        <w:rPr>
-          <w:rFonts w:ascii="SFRM1000" w:hAnsi="SFRM1000"/>
-          <w:color w:val="231F20"/>
-          <w:sz w:val="20"/>
-          <w:szCs w:val="20"/>
-        </w:rPr>
-        <w:t>Au</w:t>
-      </w:r>
-      <w:proofErr w:type="spellEnd"/>
-      <w:r>
-        <w:rPr>
-          <w:rFonts w:ascii="SFRM1000" w:hAnsi="SFRM1000"/>
-          <w:color w:val="231F20"/>
-          <w:sz w:val="20"/>
-          <w:szCs w:val="20"/>
-        </w:rPr>
-        <w:t xml:space="preserve"> и </w:t>
-      </w:r>
-      <w:proofErr w:type="spellStart"/>
-      <w:r>
-        <w:rPr>
-          <w:rFonts w:ascii="SFRM1000" w:hAnsi="SFRM1000"/>
-          <w:color w:val="231F20"/>
-          <w:sz w:val="20"/>
-          <w:szCs w:val="20"/>
-        </w:rPr>
-        <w:t>Bi</w:t>
-      </w:r>
-      <w:proofErr w:type="spellEnd"/>
-      <w:r>
-        <w:rPr>
-          <w:rFonts w:ascii="SFRM1000" w:hAnsi="SFRM1000"/>
-          <w:color w:val="231F20"/>
-          <w:sz w:val="20"/>
-          <w:szCs w:val="20"/>
-        </w:rPr>
-        <w:t xml:space="preserve"> : YIG. </w:t>
-      </w:r>
-      <w:r>
-        <w:rPr>
-          <w:rFonts w:ascii="Times New Roman" w:hAnsi="Times New Roman" w:cs="Times New Roman"/>
-          <w:color w:val="231F20"/>
-          <w:sz w:val="24"/>
-          <w:szCs w:val="24"/>
-        </w:rPr>
-        <w:t xml:space="preserve">Действительно, например, </w:t>
+      <w:proofErr w:type="spellEnd"/>
+      <w:r>
+        <w:rPr>
+          <w:rFonts w:ascii="Times New Roman" w:hAnsi="Times New Roman" w:cs="Times New Roman"/>
+          <w:color w:val="231F20"/>
+          <w:sz w:val="24"/>
+          <w:szCs w:val="24"/>
+        </w:rPr>
+        <w:t xml:space="preserve"> : YIG. Действительно, например, </w:t>
       </w:r>
       <w:proofErr w:type="spellStart"/>
       <w:r>
@@ -3725,8 +3686,1217 @@
           <w:szCs w:val="24"/>
         </w:rPr>
       </w:pPr>
+      <w:r>
+        <w:rPr>
+          <w:rFonts w:ascii="Times New Roman" w:hAnsi="Times New Roman" w:cs="Times New Roman"/>
+          <w:color w:val="231F20"/>
+          <w:sz w:val="24"/>
+          <w:szCs w:val="24"/>
+        </w:rPr>
+        <w:t xml:space="preserve">Перейдем к рассмотрению длинноволновой особенности, связанной с возбуждением РППР. </w:t>
+      </w:r>
+      <w:r>
+        <w:rPr>
+          <w:rFonts w:ascii="Times New Roman" w:hAnsi="Times New Roman" w:cs="Times New Roman"/>
+          <w:color w:val="231F20"/>
+          <w:sz w:val="24"/>
+          <w:szCs w:val="24"/>
+        </w:rPr>
+        <w:t xml:space="preserve">В соответствии с работами [1, 20] спектральное положение длинноволновой полосы определяется диполь-дипольным взаимодействием </w:t>
+      </w:r>
+      <w:proofErr w:type="spellStart"/>
+      <w:r>
+        <w:rPr>
+          <w:rFonts w:ascii="Times New Roman" w:hAnsi="Times New Roman" w:cs="Times New Roman"/>
+          <w:color w:val="231F20"/>
+          <w:sz w:val="24"/>
+          <w:szCs w:val="24"/>
+        </w:rPr>
+        <w:t>наночастиц</w:t>
+      </w:r>
+      <w:proofErr w:type="spellEnd"/>
+      <w:r>
+        <w:rPr>
+          <w:rFonts w:ascii="Times New Roman" w:hAnsi="Times New Roman" w:cs="Times New Roman"/>
+          <w:color w:val="231F20"/>
+          <w:sz w:val="24"/>
+          <w:szCs w:val="24"/>
+        </w:rPr>
+        <w:t>,</w:t>
+      </w:r>
+      <w:r>
+        <w:rPr>
+          <w:rFonts w:ascii="Times New Roman" w:hAnsi="Times New Roman" w:cs="Times New Roman"/>
+          <w:color w:val="231F20"/>
+          <w:sz w:val="24"/>
+          <w:szCs w:val="24"/>
+        </w:rPr>
+        <w:t xml:space="preserve"> </w:t>
+      </w:r>
+      <w:r>
+        <w:rPr>
+          <w:rFonts w:ascii="Times New Roman" w:hAnsi="Times New Roman" w:cs="Times New Roman"/>
+          <w:color w:val="231F20"/>
+          <w:sz w:val="24"/>
+          <w:szCs w:val="24"/>
+        </w:rPr>
+        <w:t xml:space="preserve">когда период решетки </w:t>
+      </w:r>
+      <w:r>
+        <w:rPr>
+          <w:rFonts w:ascii="Times New Roman" w:hAnsi="Times New Roman" w:cs="Times New Roman"/>
+          <w:b/>
+          <w:color w:val="231F20"/>
+          <w:sz w:val="24"/>
+          <w:szCs w:val="24"/>
+          <w:lang w:val="en-US"/>
+        </w:rPr>
+        <w:t>D</w:t>
+      </w:r>
+      <w:r>
+        <w:rPr>
+          <w:rFonts w:ascii="Times New Roman" w:hAnsi="Times New Roman" w:cs="Times New Roman"/>
+          <w:color w:val="231F20"/>
+          <w:sz w:val="24"/>
+          <w:szCs w:val="24"/>
+        </w:rPr>
+        <w:t xml:space="preserve"> </w:t>
+      </w:r>
+      <w:r>
+        <w:rPr>
+          <w:rFonts w:ascii="Times New Roman" w:hAnsi="Times New Roman" w:cs="Times New Roman"/>
+          <w:color w:val="231F20"/>
+          <w:sz w:val="24"/>
+          <w:szCs w:val="24"/>
+        </w:rPr>
+        <w:t xml:space="preserve">является определяющим параметром. Действительно, для образцов, исследованных в геометрии нормального падения, оказалось, что спектральное положение длинноволновой полосы хорошо описывается дифракционным условием: </w:t>
+      </w:r>
+      <w:r>
+        <w:rPr>
+          <w:rFonts w:ascii="Times New Roman" w:hAnsi="Times New Roman" w:cs="Times New Roman"/>
+          <w:color w:val="231F20"/>
+          <w:sz w:val="24"/>
+          <w:szCs w:val="24"/>
+        </w:rPr>
+        <w:tab/>
+      </w:r>
+    </w:p>
+    <w:p>
+      <w:pPr>
+        <w:rPr>
+          <w:rFonts w:ascii="Times New Roman" w:hAnsi="Times New Roman" w:cs="Times New Roman"/>
+          <w:color w:val="231F20"/>
+          <w:sz w:val="24"/>
+          <w:szCs w:val="24"/>
+        </w:rPr>
+      </w:pPr>
+      <w:r>
+        <w:rPr>
+          <w:rFonts w:ascii="Times New Roman" w:hAnsi="Times New Roman" w:cs="Times New Roman"/>
+          <w:color w:val="231F20"/>
+          <w:sz w:val="24"/>
+          <w:szCs w:val="24"/>
+        </w:rPr>
+        <w:lastRenderedPageBreak/>
+        <w:tab/>
+      </w:r>
+      <w:r>
+        <w:rPr>
+          <w:rFonts w:ascii="Times New Roman" w:hAnsi="Times New Roman" w:cs="Times New Roman"/>
+          <w:color w:val="231F20"/>
+          <w:position w:val="-14"/>
+          <w:sz w:val="24"/>
+          <w:szCs w:val="24"/>
+        </w:rPr>
+        <w:object w:dxaOrig="1120" w:dyaOrig="380">
+          <v:shape id="_x0000_i1027" type="#_x0000_t75" style="width:56.25pt;height:18.75pt" o:ole="">
+            <v:imagedata r:id="rId12" o:title=""/>
+          </v:shape>
+          <o:OLEObject Type="Embed" ProgID="Equation.DSMT4" ShapeID="_x0000_i1027" DrawAspect="Content" ObjectID="_1600451310" r:id="rId13"/>
+        </w:object>
+      </w:r>
+      <w:r>
+        <w:rPr>
+          <w:rFonts w:ascii="Times New Roman" w:hAnsi="Times New Roman" w:cs="Times New Roman"/>
+          <w:color w:val="231F20"/>
+          <w:sz w:val="24"/>
+          <w:szCs w:val="24"/>
+        </w:rPr>
+        <w:t xml:space="preserve">, где </w:t>
+      </w:r>
+      <w:r>
+        <w:rPr>
+          <w:rFonts w:ascii="Times New Roman" w:hAnsi="Times New Roman" w:cs="Times New Roman"/>
+          <w:color w:val="231F20"/>
+          <w:sz w:val="24"/>
+          <w:szCs w:val="24"/>
+          <w:lang w:val="en-US"/>
+        </w:rPr>
+        <w:t>m</w:t>
+      </w:r>
+      <w:r>
+        <w:rPr>
+          <w:rFonts w:ascii="Times New Roman" w:hAnsi="Times New Roman" w:cs="Times New Roman"/>
+          <w:color w:val="231F20"/>
+          <w:sz w:val="24"/>
+          <w:szCs w:val="24"/>
+        </w:rPr>
+        <w:t xml:space="preserve">=1, </w:t>
+      </w:r>
+      <w:r>
+        <w:rPr>
+          <w:rFonts w:ascii="Times New Roman" w:hAnsi="Times New Roman" w:cs="Times New Roman"/>
+          <w:color w:val="231F20"/>
+          <w:sz w:val="24"/>
+          <w:szCs w:val="24"/>
+          <w:lang w:val="en-US"/>
+        </w:rPr>
+        <w:t>D</w:t>
+      </w:r>
+      <w:r>
+        <w:rPr>
+          <w:rFonts w:ascii="Times New Roman" w:hAnsi="Times New Roman" w:cs="Times New Roman"/>
+          <w:color w:val="231F20"/>
+          <w:sz w:val="24"/>
+          <w:szCs w:val="24"/>
+        </w:rPr>
+        <w:t xml:space="preserve"> – период решетки, </w:t>
+      </w:r>
+      <w:proofErr w:type="spellStart"/>
+      <w:r>
+        <w:rPr>
+          <w:rFonts w:ascii="Times New Roman" w:hAnsi="Times New Roman" w:cs="Times New Roman"/>
+          <w:color w:val="231F20"/>
+          <w:sz w:val="24"/>
+          <w:szCs w:val="24"/>
+          <w:lang w:val="en-US"/>
+        </w:rPr>
+        <w:t>n</w:t>
+      </w:r>
+      <w:r>
+        <w:rPr>
+          <w:rFonts w:ascii="Times New Roman" w:hAnsi="Times New Roman" w:cs="Times New Roman"/>
+          <w:color w:val="231F20"/>
+          <w:sz w:val="24"/>
+          <w:szCs w:val="24"/>
+          <w:vertAlign w:val="subscript"/>
+          <w:lang w:val="en-US"/>
+        </w:rPr>
+        <w:t>eff</w:t>
+      </w:r>
+      <w:proofErr w:type="spellEnd"/>
+      <w:r>
+        <w:rPr>
+          <w:rFonts w:ascii="Times New Roman" w:hAnsi="Times New Roman" w:cs="Times New Roman"/>
+          <w:color w:val="231F20"/>
+          <w:sz w:val="24"/>
+          <w:szCs w:val="24"/>
+        </w:rPr>
+        <w:t xml:space="preserve">-эффективный показатель преломления, вычисленный по формуле Максвелла- </w:t>
+      </w:r>
+      <w:proofErr w:type="spellStart"/>
+      <w:r>
+        <w:rPr>
+          <w:rFonts w:ascii="Times New Roman" w:hAnsi="Times New Roman" w:cs="Times New Roman"/>
+          <w:color w:val="231F20"/>
+          <w:sz w:val="24"/>
+          <w:szCs w:val="24"/>
+        </w:rPr>
+        <w:t>Гарнетта</w:t>
+      </w:r>
+      <w:proofErr w:type="spellEnd"/>
+      <w:r>
+        <w:rPr>
+          <w:rFonts w:ascii="Times New Roman" w:hAnsi="Times New Roman" w:cs="Times New Roman"/>
+          <w:color w:val="231F20"/>
+          <w:sz w:val="24"/>
+          <w:szCs w:val="24"/>
+        </w:rPr>
+        <w:t xml:space="preserve"> для сферических </w:t>
+      </w:r>
+      <w:proofErr w:type="spellStart"/>
+      <w:r>
+        <w:rPr>
+          <w:rFonts w:ascii="Times New Roman" w:hAnsi="Times New Roman" w:cs="Times New Roman"/>
+          <w:color w:val="231F20"/>
+          <w:sz w:val="24"/>
+          <w:szCs w:val="24"/>
+        </w:rPr>
+        <w:t>наночастиц</w:t>
+      </w:r>
+      <w:proofErr w:type="spellEnd"/>
+      <w:r>
+        <w:rPr>
+          <w:rFonts w:ascii="Times New Roman" w:hAnsi="Times New Roman" w:cs="Times New Roman"/>
+          <w:color w:val="231F20"/>
+          <w:sz w:val="24"/>
+          <w:szCs w:val="24"/>
+        </w:rPr>
+        <w:t xml:space="preserve"> в слое </w:t>
+      </w:r>
+      <w:proofErr w:type="spellStart"/>
+      <w:r>
+        <w:rPr>
+          <w:rFonts w:ascii="Times New Roman" w:hAnsi="Times New Roman" w:cs="Times New Roman"/>
+          <w:color w:val="231F20"/>
+          <w:sz w:val="24"/>
+          <w:szCs w:val="24"/>
+        </w:rPr>
+        <w:t>Bi</w:t>
+      </w:r>
+      <w:proofErr w:type="spellEnd"/>
+      <w:r>
+        <w:rPr>
+          <w:rFonts w:ascii="Times New Roman" w:hAnsi="Times New Roman" w:cs="Times New Roman"/>
+          <w:color w:val="231F20"/>
+          <w:sz w:val="24"/>
+          <w:szCs w:val="24"/>
+        </w:rPr>
+        <w:t xml:space="preserve"> : YIG. </w:t>
+      </w:r>
+    </w:p>
+    <w:p>
+      <w:pPr>
+        <w:rPr>
+          <w:rFonts w:ascii="Times New Roman" w:hAnsi="Times New Roman" w:cs="Times New Roman"/>
+          <w:color w:val="231F20"/>
+          <w:sz w:val="24"/>
+          <w:szCs w:val="24"/>
+        </w:rPr>
+      </w:pPr>
+      <w:r>
+        <w:rPr>
+          <w:rFonts w:ascii="Times New Roman" w:hAnsi="Times New Roman" w:cs="Times New Roman"/>
+          <w:color w:val="231F20"/>
+          <w:position w:val="-30"/>
+          <w:sz w:val="24"/>
+          <w:szCs w:val="24"/>
+        </w:rPr>
+        <w:object w:dxaOrig="5000" w:dyaOrig="720">
+          <v:shape id="_x0000_i1028" type="#_x0000_t75" style="width:249.75pt;height:36pt" o:ole="">
+            <v:imagedata r:id="rId14" o:title=""/>
+          </v:shape>
+          <o:OLEObject Type="Embed" ProgID="Equation.DSMT4" ShapeID="_x0000_i1028" DrawAspect="Content" ObjectID="_1600451311" r:id="rId15"/>
+        </w:object>
+      </w:r>
+      <w:r>
+        <w:rPr>
+          <w:rFonts w:ascii="Times New Roman" w:hAnsi="Times New Roman" w:cs="Times New Roman"/>
+          <w:color w:val="231F20"/>
+          <w:sz w:val="24"/>
+          <w:szCs w:val="24"/>
+        </w:rPr>
+        <w:t xml:space="preserve">, </w:t>
+      </w:r>
+      <w:r>
+        <w:rPr>
+          <w:rFonts w:ascii="Times New Roman" w:hAnsi="Times New Roman" w:cs="Times New Roman"/>
+          <w:color w:val="231F20"/>
+          <w:sz w:val="24"/>
+          <w:szCs w:val="24"/>
+          <w:lang w:val="en-US"/>
+        </w:rPr>
+        <w:t>V</w:t>
+      </w:r>
+      <w:r>
+        <w:rPr>
+          <w:rFonts w:ascii="Times New Roman" w:hAnsi="Times New Roman" w:cs="Times New Roman"/>
+          <w:color w:val="231F20"/>
+          <w:sz w:val="24"/>
+          <w:szCs w:val="24"/>
+        </w:rPr>
+        <w:t xml:space="preserve">- объемная доля золотых </w:t>
+      </w:r>
+      <w:proofErr w:type="spellStart"/>
+      <w:r>
+        <w:rPr>
+          <w:rFonts w:ascii="Times New Roman" w:hAnsi="Times New Roman" w:cs="Times New Roman"/>
+          <w:color w:val="231F20"/>
+          <w:sz w:val="24"/>
+          <w:szCs w:val="24"/>
+        </w:rPr>
+        <w:t>наночастиц</w:t>
+      </w:r>
+      <w:proofErr w:type="spellEnd"/>
+      <w:r>
+        <w:rPr>
+          <w:rFonts w:ascii="Times New Roman" w:hAnsi="Times New Roman" w:cs="Times New Roman"/>
+          <w:color w:val="231F20"/>
+          <w:sz w:val="24"/>
+          <w:szCs w:val="24"/>
+        </w:rPr>
+        <w:t xml:space="preserve">, </w:t>
+      </w:r>
+      <w:proofErr w:type="spellStart"/>
+      <w:r>
+        <w:rPr>
+          <w:rFonts w:ascii="Times New Roman" w:hAnsi="Times New Roman" w:cs="Times New Roman"/>
+          <w:color w:val="231F20"/>
+          <w:sz w:val="24"/>
+          <w:szCs w:val="24"/>
+          <w:lang w:val="en-US"/>
+        </w:rPr>
+        <w:t>n</w:t>
+      </w:r>
+      <w:r>
+        <w:rPr>
+          <w:rFonts w:ascii="Times New Roman" w:hAnsi="Times New Roman" w:cs="Times New Roman"/>
+          <w:color w:val="231F20"/>
+          <w:sz w:val="24"/>
+          <w:szCs w:val="24"/>
+          <w:vertAlign w:val="subscript"/>
+          <w:lang w:val="en-US"/>
+        </w:rPr>
+        <w:t>Bi</w:t>
+      </w:r>
+      <w:proofErr w:type="spellEnd"/>
+      <w:r>
+        <w:rPr>
+          <w:rFonts w:ascii="Times New Roman" w:hAnsi="Times New Roman" w:cs="Times New Roman"/>
+          <w:color w:val="231F20"/>
+          <w:sz w:val="24"/>
+          <w:szCs w:val="24"/>
+          <w:vertAlign w:val="subscript"/>
+        </w:rPr>
+        <w:t>:</w:t>
+      </w:r>
+      <w:r>
+        <w:rPr>
+          <w:rFonts w:ascii="Times New Roman" w:hAnsi="Times New Roman" w:cs="Times New Roman"/>
+          <w:color w:val="231F20"/>
+          <w:sz w:val="24"/>
+          <w:szCs w:val="24"/>
+          <w:vertAlign w:val="subscript"/>
+          <w:lang w:val="en-US"/>
+        </w:rPr>
+        <w:t>YIG</w:t>
+      </w:r>
+      <w:r>
+        <w:rPr>
+          <w:rFonts w:ascii="Times New Roman" w:hAnsi="Times New Roman" w:cs="Times New Roman"/>
+          <w:color w:val="231F20"/>
+          <w:sz w:val="24"/>
+          <w:szCs w:val="24"/>
+          <w:vertAlign w:val="subscript"/>
+        </w:rPr>
+        <w:t xml:space="preserve"> </w:t>
+      </w:r>
+      <w:r>
+        <w:rPr>
+          <w:rFonts w:ascii="Times New Roman" w:hAnsi="Times New Roman" w:cs="Times New Roman"/>
+          <w:color w:val="231F20"/>
+          <w:sz w:val="24"/>
+          <w:szCs w:val="24"/>
+        </w:rPr>
+        <w:t xml:space="preserve">–показатель преломления слоя </w:t>
+      </w:r>
+      <w:r>
+        <w:rPr>
+          <w:rFonts w:ascii="Times New Roman" w:hAnsi="Times New Roman" w:cs="Times New Roman"/>
+          <w:color w:val="231F20"/>
+          <w:sz w:val="24"/>
+          <w:szCs w:val="24"/>
+          <w:lang w:val="en-US"/>
+        </w:rPr>
+        <w:t>Bi</w:t>
+      </w:r>
+      <w:r>
+        <w:rPr>
+          <w:rFonts w:ascii="Times New Roman" w:hAnsi="Times New Roman" w:cs="Times New Roman"/>
+          <w:color w:val="231F20"/>
+          <w:sz w:val="24"/>
+          <w:szCs w:val="24"/>
+        </w:rPr>
+        <w:t>:</w:t>
+      </w:r>
+      <w:r>
+        <w:rPr>
+          <w:rFonts w:ascii="Times New Roman" w:hAnsi="Times New Roman" w:cs="Times New Roman"/>
+          <w:color w:val="231F20"/>
+          <w:sz w:val="24"/>
+          <w:szCs w:val="24"/>
+          <w:lang w:val="en-US"/>
+        </w:rPr>
+        <w:t>YIG</w:t>
+      </w:r>
+      <w:r>
+        <w:rPr>
+          <w:rFonts w:ascii="Times New Roman" w:hAnsi="Times New Roman" w:cs="Times New Roman"/>
+          <w:color w:val="231F20"/>
+          <w:sz w:val="24"/>
+          <w:szCs w:val="24"/>
+        </w:rPr>
+        <w:t xml:space="preserve">. </w:t>
+      </w:r>
+    </w:p>
+    <w:p>
+      <w:pPr>
+        <w:rPr>
+          <w:rFonts w:ascii="Times New Roman" w:hAnsi="Times New Roman" w:cs="Times New Roman"/>
+          <w:color w:val="231F20"/>
+          <w:sz w:val="24"/>
+          <w:szCs w:val="24"/>
+        </w:rPr>
+      </w:pPr>
+      <w:r>
+        <w:rPr>
+          <w:rFonts w:ascii="Times New Roman" w:hAnsi="Times New Roman" w:cs="Times New Roman"/>
+          <w:color w:val="231F20"/>
+          <w:sz w:val="24"/>
+          <w:szCs w:val="24"/>
+        </w:rPr>
+        <w:t xml:space="preserve">Взаимодействие ППР и РППР приводит к тому, что в спектре пропускания на длине волны 630 </w:t>
+      </w:r>
+      <w:proofErr w:type="spellStart"/>
+      <w:r>
+        <w:rPr>
+          <w:rFonts w:ascii="Times New Roman" w:hAnsi="Times New Roman" w:cs="Times New Roman"/>
+          <w:color w:val="231F20"/>
+          <w:sz w:val="24"/>
+          <w:szCs w:val="24"/>
+        </w:rPr>
+        <w:t>нм</w:t>
+      </w:r>
+      <w:proofErr w:type="spellEnd"/>
+      <w:r>
+        <w:rPr>
+          <w:rFonts w:ascii="Times New Roman" w:hAnsi="Times New Roman" w:cs="Times New Roman"/>
+          <w:color w:val="231F20"/>
+          <w:sz w:val="24"/>
+          <w:szCs w:val="24"/>
+        </w:rPr>
+        <w:t xml:space="preserve"> для структуры с периодом 400 </w:t>
+      </w:r>
+      <w:proofErr w:type="spellStart"/>
+      <w:r>
+        <w:rPr>
+          <w:rFonts w:ascii="Times New Roman" w:hAnsi="Times New Roman" w:cs="Times New Roman"/>
+          <w:color w:val="231F20"/>
+          <w:sz w:val="24"/>
+          <w:szCs w:val="24"/>
+        </w:rPr>
+        <w:t>нм</w:t>
+      </w:r>
+      <w:proofErr w:type="spellEnd"/>
+      <w:r>
+        <w:rPr>
+          <w:rFonts w:ascii="Times New Roman" w:hAnsi="Times New Roman" w:cs="Times New Roman"/>
+          <w:color w:val="231F20"/>
+          <w:sz w:val="24"/>
+          <w:szCs w:val="24"/>
+        </w:rPr>
+        <w:t xml:space="preserve"> наблюдается резонанс сложной формы. </w:t>
+      </w:r>
+    </w:p>
+    <w:p>
+      <w:pPr>
+        <w:rPr>
+          <w:rFonts w:ascii="Times New Roman" w:hAnsi="Times New Roman" w:cs="Times New Roman"/>
+          <w:color w:val="231F20"/>
+          <w:sz w:val="24"/>
+          <w:szCs w:val="24"/>
+        </w:rPr>
+      </w:pPr>
+      <w:r>
+        <w:rPr>
+          <w:rFonts w:ascii="Times New Roman" w:hAnsi="Times New Roman" w:cs="Times New Roman"/>
+          <w:color w:val="231F20"/>
+          <w:sz w:val="24"/>
+          <w:szCs w:val="24"/>
+        </w:rPr>
+        <w:t>Рассмотрим более п</w:t>
+      </w:r>
+      <w:r>
+        <w:rPr>
+          <w:rFonts w:ascii="Times New Roman" w:hAnsi="Times New Roman" w:cs="Times New Roman"/>
+          <w:color w:val="231F20"/>
+          <w:sz w:val="24"/>
+          <w:szCs w:val="24"/>
+        </w:rPr>
+        <w:t>о</w:t>
+      </w:r>
+      <w:r>
+        <w:rPr>
+          <w:rFonts w:ascii="Times New Roman" w:hAnsi="Times New Roman" w:cs="Times New Roman"/>
+          <w:color w:val="231F20"/>
+          <w:sz w:val="24"/>
+          <w:szCs w:val="24"/>
+        </w:rPr>
+        <w:t xml:space="preserve">дробно случай возникновения данной особенности. На рис. 2.4 представлены спектры пропускания при нормальном падении для структур с периодом </w:t>
+      </w:r>
+      <w:r>
+        <w:rPr>
+          <w:rFonts w:ascii="Times New Roman" w:hAnsi="Times New Roman" w:cs="Times New Roman"/>
+          <w:color w:val="231F20"/>
+          <w:sz w:val="24"/>
+          <w:szCs w:val="24"/>
+          <w:lang w:val="en-US"/>
+        </w:rPr>
+        <w:t>D</w:t>
+      </w:r>
+      <w:r>
+        <w:rPr>
+          <w:rFonts w:ascii="Times New Roman" w:hAnsi="Times New Roman" w:cs="Times New Roman"/>
+          <w:color w:val="231F20"/>
+          <w:sz w:val="24"/>
+          <w:szCs w:val="24"/>
+        </w:rPr>
+        <w:t xml:space="preserve"> = 200, 250, 300, 350 и 400 </w:t>
+      </w:r>
+      <w:proofErr w:type="spellStart"/>
+      <w:r>
+        <w:rPr>
+          <w:rFonts w:ascii="Times New Roman" w:hAnsi="Times New Roman" w:cs="Times New Roman"/>
+          <w:color w:val="231F20"/>
+          <w:sz w:val="24"/>
+          <w:szCs w:val="24"/>
+        </w:rPr>
+        <w:t>нм</w:t>
+      </w:r>
+      <w:proofErr w:type="spellEnd"/>
+      <w:r>
+        <w:rPr>
+          <w:rFonts w:ascii="Times New Roman" w:hAnsi="Times New Roman" w:cs="Times New Roman"/>
+          <w:color w:val="231F20"/>
+          <w:sz w:val="24"/>
+          <w:szCs w:val="24"/>
+        </w:rPr>
+        <w:t xml:space="preserve">. Как видно, для структуры с периодом 350 </w:t>
+      </w:r>
+      <w:proofErr w:type="spellStart"/>
+      <w:r>
+        <w:rPr>
+          <w:rFonts w:ascii="Times New Roman" w:hAnsi="Times New Roman" w:cs="Times New Roman"/>
+          <w:color w:val="231F20"/>
+          <w:sz w:val="24"/>
+          <w:szCs w:val="24"/>
+        </w:rPr>
+        <w:t>нм</w:t>
+      </w:r>
+      <w:proofErr w:type="spellEnd"/>
+      <w:r>
+        <w:rPr>
+          <w:rFonts w:ascii="Times New Roman" w:hAnsi="Times New Roman" w:cs="Times New Roman"/>
+          <w:color w:val="231F20"/>
+          <w:sz w:val="24"/>
+          <w:szCs w:val="24"/>
+        </w:rPr>
+        <w:t xml:space="preserve"> </w:t>
+      </w:r>
+      <w:r>
+        <w:rPr>
+          <w:rFonts w:ascii="Times New Roman" w:hAnsi="Times New Roman" w:cs="Times New Roman"/>
+          <w:color w:val="231F20"/>
+          <w:sz w:val="24"/>
+          <w:szCs w:val="24"/>
+        </w:rPr>
+        <w:t xml:space="preserve">в области λ ≈ 600 </w:t>
+      </w:r>
+      <w:proofErr w:type="spellStart"/>
+      <w:r>
+        <w:rPr>
+          <w:rFonts w:ascii="Times New Roman" w:hAnsi="Times New Roman" w:cs="Times New Roman"/>
+          <w:color w:val="231F20"/>
+          <w:sz w:val="24"/>
+          <w:szCs w:val="24"/>
+        </w:rPr>
+        <w:t>нм</w:t>
+      </w:r>
+      <w:proofErr w:type="spellEnd"/>
+      <w:r>
+        <w:rPr>
+          <w:rFonts w:ascii="Times New Roman" w:hAnsi="Times New Roman" w:cs="Times New Roman"/>
+          <w:color w:val="231F20"/>
+          <w:sz w:val="24"/>
+          <w:szCs w:val="24"/>
+        </w:rPr>
+        <w:t xml:space="preserve"> спектр пропускания </w:t>
+      </w:r>
+      <w:r>
+        <w:rPr>
+          <w:rFonts w:ascii="Times New Roman" w:hAnsi="Times New Roman" w:cs="Times New Roman"/>
+          <w:color w:val="231F20"/>
+          <w:sz w:val="24"/>
+          <w:szCs w:val="24"/>
+        </w:rPr>
+        <w:t>сравним с</w:t>
+      </w:r>
+      <w:r>
+        <w:rPr>
+          <w:rFonts w:ascii="Times New Roman" w:hAnsi="Times New Roman" w:cs="Times New Roman"/>
+          <w:color w:val="231F20"/>
+          <w:sz w:val="24"/>
+          <w:szCs w:val="24"/>
+        </w:rPr>
+        <w:t xml:space="preserve"> </w:t>
+      </w:r>
+      <w:r>
+        <w:rPr>
+          <w:rFonts w:ascii="Times New Roman" w:hAnsi="Times New Roman" w:cs="Times New Roman"/>
+          <w:color w:val="231F20"/>
+          <w:sz w:val="24"/>
+          <w:szCs w:val="24"/>
+        </w:rPr>
+        <w:t>экспериментальным</w:t>
+      </w:r>
+      <w:r>
+        <w:rPr>
+          <w:rFonts w:ascii="Times New Roman" w:hAnsi="Times New Roman" w:cs="Times New Roman"/>
+          <w:color w:val="231F20"/>
+          <w:sz w:val="24"/>
+          <w:szCs w:val="24"/>
+        </w:rPr>
+        <w:t xml:space="preserve"> спектр</w:t>
+      </w:r>
+      <w:r>
+        <w:rPr>
+          <w:rFonts w:ascii="Times New Roman" w:hAnsi="Times New Roman" w:cs="Times New Roman"/>
+          <w:color w:val="231F20"/>
+          <w:sz w:val="24"/>
+          <w:szCs w:val="24"/>
+        </w:rPr>
+        <w:t>ом</w:t>
+      </w:r>
+      <w:r>
+        <w:rPr>
+          <w:rFonts w:ascii="Times New Roman" w:hAnsi="Times New Roman" w:cs="Times New Roman"/>
+          <w:color w:val="231F20"/>
+          <w:sz w:val="24"/>
+          <w:szCs w:val="24"/>
+        </w:rPr>
+        <w:t xml:space="preserve"> пропускания структуры с периодом 400 </w:t>
+      </w:r>
+      <w:proofErr w:type="spellStart"/>
+      <w:r>
+        <w:rPr>
+          <w:rFonts w:ascii="Times New Roman" w:hAnsi="Times New Roman" w:cs="Times New Roman"/>
+          <w:color w:val="231F20"/>
+          <w:sz w:val="24"/>
+          <w:szCs w:val="24"/>
+        </w:rPr>
+        <w:t>нм</w:t>
+      </w:r>
+      <w:proofErr w:type="spellEnd"/>
+      <w:r>
+        <w:rPr>
+          <w:rFonts w:ascii="Times New Roman" w:hAnsi="Times New Roman" w:cs="Times New Roman"/>
+          <w:color w:val="231F20"/>
+          <w:sz w:val="24"/>
+          <w:szCs w:val="24"/>
+        </w:rPr>
+        <w:t xml:space="preserve">. </w:t>
+      </w:r>
+      <w:r>
+        <w:rPr>
+          <w:rFonts w:ascii="Times New Roman" w:hAnsi="Times New Roman" w:cs="Times New Roman"/>
+          <w:color w:val="231F20"/>
+          <w:sz w:val="24"/>
+          <w:szCs w:val="24"/>
+        </w:rPr>
+        <w:t xml:space="preserve">Рассмотрим распределение поля в области 600 </w:t>
+      </w:r>
+      <w:proofErr w:type="spellStart"/>
+      <w:r>
+        <w:rPr>
+          <w:rFonts w:ascii="Times New Roman" w:hAnsi="Times New Roman" w:cs="Times New Roman"/>
+          <w:color w:val="231F20"/>
+          <w:sz w:val="24"/>
+          <w:szCs w:val="24"/>
+        </w:rPr>
+        <w:t>нм</w:t>
+      </w:r>
+      <w:proofErr w:type="spellEnd"/>
+      <w:r>
+        <w:rPr>
+          <w:rFonts w:ascii="Times New Roman" w:hAnsi="Times New Roman" w:cs="Times New Roman"/>
+          <w:color w:val="231F20"/>
+          <w:sz w:val="24"/>
+          <w:szCs w:val="24"/>
+        </w:rPr>
+        <w:t xml:space="preserve"> для модели. Можно видеть, что изменение фазы волны приводит к изменению распределения поля от дипольного к квадрупольному (рис. 2.4 б)).</w:t>
+      </w:r>
+      <w:r>
+        <w:rPr>
+          <w:rFonts w:ascii="Times New Roman" w:hAnsi="Times New Roman" w:cs="Times New Roman"/>
+          <w:color w:val="231F20"/>
+          <w:sz w:val="24"/>
+          <w:szCs w:val="24"/>
+        </w:rPr>
+        <w:t xml:space="preserve"> Таким образом, в коротковолновой области происходит </w:t>
+      </w:r>
+      <w:proofErr w:type="spellStart"/>
+      <w:r>
+        <w:rPr>
+          <w:rFonts w:ascii="Times New Roman" w:hAnsi="Times New Roman" w:cs="Times New Roman"/>
+          <w:color w:val="231F20"/>
+          <w:sz w:val="24"/>
+          <w:szCs w:val="24"/>
+        </w:rPr>
+        <w:t>происходит</w:t>
+      </w:r>
+      <w:proofErr w:type="spellEnd"/>
+      <w:r>
+        <w:rPr>
+          <w:rFonts w:ascii="Times New Roman" w:hAnsi="Times New Roman" w:cs="Times New Roman"/>
+          <w:color w:val="231F20"/>
+          <w:sz w:val="24"/>
+          <w:szCs w:val="24"/>
+        </w:rPr>
+        <w:t xml:space="preserve"> интерференция трех мод</w:t>
+      </w:r>
+      <w:r>
+        <w:rPr>
+          <w:rFonts w:ascii="Times New Roman" w:hAnsi="Times New Roman" w:cs="Times New Roman"/>
+          <w:color w:val="231F20"/>
+          <w:sz w:val="24"/>
+          <w:szCs w:val="24"/>
+        </w:rPr>
+        <w:t xml:space="preserve">: </w:t>
+      </w:r>
+      <w:r>
+        <w:rPr>
+          <w:rFonts w:ascii="Times New Roman" w:hAnsi="Times New Roman" w:cs="Times New Roman"/>
+          <w:color w:val="231F20"/>
+          <w:sz w:val="24"/>
+          <w:szCs w:val="24"/>
+        </w:rPr>
+        <w:t xml:space="preserve">РППР, дипольный и квадрупольный ЛПР. </w:t>
+      </w:r>
+    </w:p>
+    <w:p>
+      <w:pPr>
+        <w:rPr>
+          <w:rFonts w:ascii="Times New Roman" w:hAnsi="Times New Roman" w:cs="Times New Roman"/>
+          <w:color w:val="231F20"/>
+          <w:sz w:val="24"/>
+          <w:szCs w:val="24"/>
+        </w:rPr>
+      </w:pPr>
+      <w:r>
+        <w:rPr>
+          <w:rFonts w:ascii="Times New Roman" w:hAnsi="Times New Roman" w:cs="Times New Roman"/>
+          <w:color w:val="231F20"/>
+          <w:sz w:val="24"/>
+          <w:szCs w:val="24"/>
+        </w:rPr>
+        <w:t xml:space="preserve">Перейдем к рассмотрению поляризационных особенностей исследованных структур. На рис. 2.5 представлены спектрально-угловые спектры для структуры с периодом 400 </w:t>
+      </w:r>
+      <w:proofErr w:type="spellStart"/>
+      <w:r>
+        <w:rPr>
+          <w:rFonts w:ascii="Times New Roman" w:hAnsi="Times New Roman" w:cs="Times New Roman"/>
+          <w:color w:val="231F20"/>
+          <w:sz w:val="24"/>
+          <w:szCs w:val="24"/>
+        </w:rPr>
+        <w:t>нм</w:t>
+      </w:r>
+      <w:proofErr w:type="spellEnd"/>
+      <w:r>
+        <w:rPr>
+          <w:rFonts w:ascii="Times New Roman" w:hAnsi="Times New Roman" w:cs="Times New Roman"/>
+          <w:color w:val="231F20"/>
+          <w:sz w:val="24"/>
+          <w:szCs w:val="24"/>
+        </w:rPr>
+        <w:t xml:space="preserve"> для s – и  </w:t>
+      </w:r>
+      <w:r>
+        <w:rPr>
+          <w:rFonts w:ascii="Times New Roman" w:hAnsi="Times New Roman" w:cs="Times New Roman"/>
+          <w:color w:val="231F20"/>
+          <w:sz w:val="24"/>
+          <w:szCs w:val="24"/>
+          <w:lang w:val="en-US"/>
+        </w:rPr>
+        <w:t>p</w:t>
+      </w:r>
+      <w:r>
+        <w:rPr>
+          <w:rFonts w:ascii="Times New Roman" w:hAnsi="Times New Roman" w:cs="Times New Roman"/>
+          <w:color w:val="231F20"/>
+          <w:sz w:val="24"/>
+          <w:szCs w:val="24"/>
+        </w:rPr>
+        <w:t xml:space="preserve"> </w:t>
+      </w:r>
+      <w:r>
+        <w:rPr>
+          <w:rFonts w:ascii="Times New Roman" w:hAnsi="Times New Roman" w:cs="Times New Roman"/>
+          <w:color w:val="231F20"/>
+          <w:sz w:val="24"/>
+          <w:szCs w:val="24"/>
+        </w:rPr>
+        <w:t xml:space="preserve">–поляризаций. </w:t>
+      </w:r>
+      <w:r>
+        <w:rPr>
+          <w:rFonts w:ascii="Times New Roman" w:hAnsi="Times New Roman" w:cs="Times New Roman"/>
+          <w:color w:val="231F20"/>
+          <w:sz w:val="24"/>
+          <w:szCs w:val="24"/>
+        </w:rPr>
+        <w:t>Д</w:t>
+      </w:r>
+      <w:r>
+        <w:rPr>
+          <w:rFonts w:ascii="Times New Roman" w:hAnsi="Times New Roman" w:cs="Times New Roman"/>
+          <w:color w:val="231F20"/>
+          <w:sz w:val="24"/>
+          <w:szCs w:val="24"/>
+        </w:rPr>
+        <w:t xml:space="preserve">ля </w:t>
+      </w:r>
+      <w:r>
+        <w:rPr>
+          <w:rFonts w:ascii="Times New Roman" w:hAnsi="Times New Roman" w:cs="Times New Roman"/>
+          <w:color w:val="231F20"/>
+          <w:sz w:val="24"/>
+          <w:szCs w:val="24"/>
+          <w:lang w:val="en-US"/>
+        </w:rPr>
+        <w:t>p</w:t>
+      </w:r>
+      <w:r>
+        <w:rPr>
+          <w:rFonts w:ascii="Times New Roman" w:hAnsi="Times New Roman" w:cs="Times New Roman"/>
+          <w:color w:val="231F20"/>
+          <w:sz w:val="24"/>
+          <w:szCs w:val="24"/>
+        </w:rPr>
+        <w:t xml:space="preserve">-поляризованного света </w:t>
+      </w:r>
+      <w:r>
+        <w:rPr>
+          <w:rFonts w:ascii="Times New Roman" w:hAnsi="Times New Roman" w:cs="Times New Roman"/>
+          <w:color w:val="231F20"/>
+          <w:sz w:val="24"/>
+          <w:szCs w:val="24"/>
+        </w:rPr>
+        <w:t>в</w:t>
+      </w:r>
+      <w:r>
+        <w:rPr>
+          <w:rFonts w:ascii="Times New Roman" w:hAnsi="Times New Roman" w:cs="Times New Roman"/>
+          <w:color w:val="231F20"/>
+          <w:sz w:val="24"/>
+          <w:szCs w:val="24"/>
+        </w:rPr>
+        <w:t xml:space="preserve"> длинноволновой области </w:t>
+      </w:r>
+      <w:r>
+        <w:rPr>
+          <w:rFonts w:ascii="Times New Roman" w:hAnsi="Times New Roman" w:cs="Times New Roman"/>
+          <w:color w:val="231F20"/>
+          <w:sz w:val="24"/>
+          <w:szCs w:val="24"/>
+        </w:rPr>
+        <w:t xml:space="preserve">происходит незначительное смещение РППР, в то время как для </w:t>
+      </w:r>
+      <w:r>
+        <w:rPr>
+          <w:rFonts w:ascii="Times New Roman" w:hAnsi="Times New Roman" w:cs="Times New Roman"/>
+          <w:color w:val="231F20"/>
+          <w:sz w:val="24"/>
+          <w:szCs w:val="24"/>
+          <w:lang w:val="en-US"/>
+        </w:rPr>
+        <w:t>s</w:t>
+      </w:r>
+      <w:r>
+        <w:rPr>
+          <w:rFonts w:ascii="Times New Roman" w:hAnsi="Times New Roman" w:cs="Times New Roman"/>
+          <w:color w:val="231F20"/>
+          <w:sz w:val="24"/>
+          <w:szCs w:val="24"/>
+        </w:rPr>
+        <w:t>-</w:t>
+      </w:r>
+      <w:r>
+        <w:rPr>
+          <w:rFonts w:ascii="Times New Roman" w:hAnsi="Times New Roman" w:cs="Times New Roman"/>
+          <w:color w:val="231F20"/>
+          <w:sz w:val="24"/>
+          <w:szCs w:val="24"/>
+        </w:rPr>
+        <w:t xml:space="preserve">поляризованного света РППР значительно смещается с изменением угла падения. Для объяснения данной особенности мы представим </w:t>
+      </w:r>
+      <w:proofErr w:type="spellStart"/>
+      <w:r>
+        <w:rPr>
+          <w:rFonts w:ascii="Times New Roman" w:hAnsi="Times New Roman" w:cs="Times New Roman"/>
+          <w:color w:val="231F20"/>
+          <w:sz w:val="24"/>
+          <w:szCs w:val="24"/>
+        </w:rPr>
+        <w:t>наночастицу</w:t>
+      </w:r>
+      <w:proofErr w:type="spellEnd"/>
+      <w:r>
+        <w:rPr>
+          <w:rFonts w:ascii="Times New Roman" w:hAnsi="Times New Roman" w:cs="Times New Roman"/>
+          <w:color w:val="231F20"/>
+          <w:sz w:val="24"/>
+          <w:szCs w:val="24"/>
+        </w:rPr>
+        <w:t xml:space="preserve"> как излучающий электрический диполь. </w:t>
+      </w:r>
+      <w:r>
+        <w:rPr>
+          <w:rFonts w:ascii="Times New Roman" w:hAnsi="Times New Roman" w:cs="Times New Roman"/>
+          <w:color w:val="231F20"/>
+          <w:sz w:val="24"/>
+          <w:szCs w:val="24"/>
+        </w:rPr>
+        <w:t xml:space="preserve">В случае </w:t>
+      </w:r>
+      <w:r>
+        <w:rPr>
+          <w:rFonts w:ascii="Times New Roman" w:hAnsi="Times New Roman" w:cs="Times New Roman"/>
+          <w:color w:val="231F20"/>
+          <w:sz w:val="24"/>
+          <w:szCs w:val="24"/>
+          <w:lang w:val="en-US"/>
+        </w:rPr>
+        <w:t>s</w:t>
+      </w:r>
+      <w:r>
+        <w:rPr>
+          <w:rFonts w:ascii="Times New Roman" w:hAnsi="Times New Roman" w:cs="Times New Roman"/>
+          <w:color w:val="231F20"/>
+          <w:sz w:val="24"/>
+          <w:szCs w:val="24"/>
+        </w:rPr>
+        <w:t>-</w:t>
+      </w:r>
+      <w:r>
+        <w:rPr>
+          <w:rFonts w:ascii="Times New Roman" w:hAnsi="Times New Roman" w:cs="Times New Roman"/>
+          <w:color w:val="231F20"/>
+          <w:sz w:val="24"/>
+          <w:szCs w:val="24"/>
+        </w:rPr>
+        <w:t xml:space="preserve">поляризованного света, взаимодействие между </w:t>
+      </w:r>
+      <w:proofErr w:type="spellStart"/>
+      <w:r>
+        <w:rPr>
+          <w:rFonts w:ascii="Times New Roman" w:hAnsi="Times New Roman" w:cs="Times New Roman"/>
+          <w:color w:val="231F20"/>
+          <w:sz w:val="24"/>
+          <w:szCs w:val="24"/>
+        </w:rPr>
+        <w:t>наночастицами</w:t>
+      </w:r>
+      <w:proofErr w:type="spellEnd"/>
+      <w:r>
+        <w:rPr>
+          <w:rFonts w:ascii="Times New Roman" w:hAnsi="Times New Roman" w:cs="Times New Roman"/>
+          <w:color w:val="231F20"/>
+          <w:sz w:val="24"/>
+          <w:szCs w:val="24"/>
+        </w:rPr>
+        <w:t xml:space="preserve"> происходит вдоль оси </w:t>
+      </w:r>
+      <w:proofErr w:type="spellStart"/>
+      <w:r>
+        <w:rPr>
+          <w:rFonts w:ascii="Times New Roman" w:hAnsi="Times New Roman" w:cs="Times New Roman"/>
+          <w:color w:val="231F20"/>
+          <w:sz w:val="24"/>
+          <w:szCs w:val="24"/>
+          <w:lang w:val="en-US"/>
+        </w:rPr>
+        <w:t>k</w:t>
+      </w:r>
+      <w:r>
+        <w:rPr>
+          <w:rFonts w:ascii="Times New Roman" w:hAnsi="Times New Roman" w:cs="Times New Roman"/>
+          <w:color w:val="231F20"/>
+          <w:sz w:val="24"/>
+          <w:szCs w:val="24"/>
+          <w:vertAlign w:val="subscript"/>
+          <w:lang w:val="en-US"/>
+        </w:rPr>
+        <w:t>x</w:t>
+      </w:r>
+      <w:proofErr w:type="spellEnd"/>
+      <w:r>
+        <w:rPr>
+          <w:rFonts w:ascii="Times New Roman" w:hAnsi="Times New Roman" w:cs="Times New Roman"/>
+          <w:color w:val="231F20"/>
+          <w:sz w:val="24"/>
+          <w:szCs w:val="24"/>
+        </w:rPr>
+        <w:t xml:space="preserve"> и </w:t>
+      </w:r>
+      <w:proofErr w:type="spellStart"/>
+      <w:r>
+        <w:rPr>
+          <w:rFonts w:ascii="Times New Roman" w:hAnsi="Times New Roman" w:cs="Times New Roman"/>
+          <w:color w:val="231F20"/>
+          <w:sz w:val="24"/>
+          <w:szCs w:val="24"/>
+        </w:rPr>
+        <w:t>наночастицы</w:t>
+      </w:r>
+      <w:proofErr w:type="spellEnd"/>
+      <w:r>
+        <w:rPr>
+          <w:rFonts w:ascii="Times New Roman" w:hAnsi="Times New Roman" w:cs="Times New Roman"/>
+          <w:color w:val="231F20"/>
+          <w:sz w:val="24"/>
+          <w:szCs w:val="24"/>
+        </w:rPr>
+        <w:t xml:space="preserve"> излучают с фазовой задержкой, так как есть разность хода </w:t>
+      </w:r>
+      <w:proofErr w:type="spellStart"/>
+      <w:r>
+        <w:rPr>
+          <w:rFonts w:ascii="Times New Roman" w:hAnsi="Times New Roman" w:cs="Times New Roman"/>
+          <w:color w:val="231F20"/>
+          <w:sz w:val="24"/>
+          <w:szCs w:val="24"/>
+          <w:lang w:val="en-US"/>
+        </w:rPr>
+        <w:t>DsinQ</w:t>
+      </w:r>
+      <w:proofErr w:type="spellEnd"/>
+      <w:r>
+        <w:rPr>
+          <w:rFonts w:ascii="Times New Roman" w:hAnsi="Times New Roman" w:cs="Times New Roman"/>
+          <w:color w:val="231F20"/>
+          <w:sz w:val="24"/>
+          <w:szCs w:val="24"/>
+        </w:rPr>
+        <w:t xml:space="preserve">. Поэтому в спектрах пропускания положение РППР смещается с изменением угла падения. Такого смещения не наблюдается в случае </w:t>
+      </w:r>
+      <w:r>
+        <w:rPr>
+          <w:rFonts w:ascii="Times New Roman" w:hAnsi="Times New Roman" w:cs="Times New Roman"/>
+          <w:color w:val="231F20"/>
+          <w:sz w:val="24"/>
+          <w:szCs w:val="24"/>
+          <w:lang w:val="en-US"/>
+        </w:rPr>
+        <w:t>p</w:t>
+      </w:r>
+      <w:r>
+        <w:rPr>
+          <w:rFonts w:ascii="Times New Roman" w:hAnsi="Times New Roman" w:cs="Times New Roman"/>
+          <w:color w:val="231F20"/>
+          <w:sz w:val="24"/>
+          <w:szCs w:val="24"/>
+        </w:rPr>
+        <w:t>-</w:t>
+      </w:r>
+      <w:r>
+        <w:rPr>
+          <w:rFonts w:ascii="Times New Roman" w:hAnsi="Times New Roman" w:cs="Times New Roman"/>
+          <w:color w:val="231F20"/>
+          <w:sz w:val="24"/>
+          <w:szCs w:val="24"/>
+        </w:rPr>
+        <w:t xml:space="preserve">поляризованного излучения, так взаимодействие происходит вдоль оси </w:t>
+      </w:r>
+      <w:r>
+        <w:rPr>
+          <w:rFonts w:ascii="Times New Roman" w:hAnsi="Times New Roman" w:cs="Times New Roman"/>
+          <w:color w:val="231F20"/>
+          <w:sz w:val="24"/>
+          <w:szCs w:val="24"/>
+          <w:lang w:val="en-US"/>
+        </w:rPr>
+        <w:t>OY</w:t>
+      </w:r>
+      <w:r>
+        <w:rPr>
+          <w:rFonts w:ascii="Times New Roman" w:hAnsi="Times New Roman" w:cs="Times New Roman"/>
+          <w:color w:val="231F20"/>
+          <w:sz w:val="24"/>
+          <w:szCs w:val="24"/>
+        </w:rPr>
+        <w:t xml:space="preserve">, а излучение происходит вдоль оси </w:t>
+      </w:r>
+      <w:r>
+        <w:rPr>
+          <w:rFonts w:ascii="Times New Roman" w:hAnsi="Times New Roman" w:cs="Times New Roman"/>
+          <w:color w:val="231F20"/>
+          <w:sz w:val="24"/>
+          <w:szCs w:val="24"/>
+          <w:lang w:val="en-US"/>
+        </w:rPr>
+        <w:t>OX</w:t>
+      </w:r>
+      <w:r>
+        <w:rPr>
+          <w:rFonts w:ascii="Times New Roman" w:hAnsi="Times New Roman" w:cs="Times New Roman"/>
+          <w:color w:val="231F20"/>
+          <w:sz w:val="24"/>
+          <w:szCs w:val="24"/>
+        </w:rPr>
+        <w:t xml:space="preserve">. </w:t>
+      </w:r>
+    </w:p>
+    <w:p>
+      <w:pPr>
+        <w:rPr>
+          <w:rFonts w:ascii="Times New Roman" w:hAnsi="Times New Roman" w:cs="Times New Roman"/>
+          <w:color w:val="231F20"/>
+          <w:sz w:val="24"/>
+          <w:szCs w:val="24"/>
+        </w:rPr>
+      </w:pPr>
+      <w:r>
+        <w:rPr>
+          <w:rFonts w:ascii="Times New Roman" w:hAnsi="Times New Roman" w:cs="Times New Roman"/>
+          <w:color w:val="231F20"/>
+          <w:sz w:val="24"/>
+          <w:szCs w:val="24"/>
+        </w:rPr>
+        <w:t xml:space="preserve">Проанализируем данное смещение РППР для s-поляризованной волны. Мы выяснили, что смещение происходит вдоль </w:t>
+      </w:r>
       <w:bookmarkStart w:id="0" w:name="_GoBack"/>
       <w:bookmarkEnd w:id="0"/>
+      <w:r>
+        <w:rPr>
+          <w:rFonts w:ascii="Times New Roman" w:hAnsi="Times New Roman" w:cs="Times New Roman"/>
+          <w:color w:val="231F20"/>
+          <w:sz w:val="24"/>
+          <w:szCs w:val="24"/>
+        </w:rPr>
+        <w:t xml:space="preserve">  </w:t>
+      </w:r>
+    </w:p>
+    <w:p>
+      <w:pPr>
+        <w:rPr>
+          <w:rFonts w:ascii="SFRM1000" w:hAnsi="SFRM1000"/>
+          <w:color w:val="231F20"/>
+          <w:sz w:val="20"/>
+          <w:szCs w:val="20"/>
+        </w:rPr>
+      </w:pPr>
+    </w:p>
+    <w:p>
+      <w:pPr>
+        <w:rPr>
+          <w:rFonts w:ascii="Times New Roman" w:hAnsi="Times New Roman" w:cs="Times New Roman"/>
+          <w:color w:val="231F20"/>
+          <w:sz w:val="24"/>
+          <w:szCs w:val="24"/>
+        </w:rPr>
+      </w:pPr>
+    </w:p>
+    <w:p>
+      <w:pPr>
+        <w:rPr>
+          <w:rFonts w:ascii="Times New Roman" w:hAnsi="Times New Roman" w:cs="Times New Roman"/>
+          <w:color w:val="231F20"/>
+          <w:sz w:val="24"/>
+          <w:szCs w:val="24"/>
+        </w:rPr>
+      </w:pPr>
     </w:p>
     <w:p>
       <w:pPr>
@@ -4581,4 +5751,16 @@
     </a:ext>
   </a:extLst>
 </a:theme>
+</file>
+
+<file path=customXml/item1.xml><?xml version="1.0" encoding="utf-8"?>
+<b:Sources xmlns:b="http://schemas.openxmlformats.org/officeDocument/2006/bibliography" xmlns="http://schemas.openxmlformats.org/officeDocument/2006/bibliography" SelectedStyle="\APASixthEditionOfficeOnline.xsl" StyleName="APA" Version="6"/>
+</file>
+
+<file path=customXml/itemProps1.xml><?xml version="1.0" encoding="utf-8"?>
+<ds:datastoreItem xmlns:ds="http://schemas.openxmlformats.org/officeDocument/2006/customXml" ds:itemID="{3C4922DF-2CA2-487A-B6D1-B57F6E6EB3BB}">
+  <ds:schemaRefs>
+    <ds:schemaRef ds:uri="http://schemas.openxmlformats.org/officeDocument/2006/bibliography"/>
+  </ds:schemaRefs>
+</ds:datastoreItem>
 </file>
</xml_diff>

<commit_message>
add in glava 2
</commit_message>
<xml_diff>
--- a/дисертация_4/final/glava2.docx
+++ b/дисертация_4/final/glava2.docx
@@ -1,6 +1,6 @@
 
 <file path=word/document.xml><?xml version="1.0" encoding="utf-8"?>
-<w:document xmlns:wpc="http://schemas.microsoft.com/office/word/2010/wordprocessingCanvas" xmlns:mc="http://schemas.openxmlformats.org/markup-compatibility/2006" xmlns:o="urn:schemas-microsoft-com:office:office" xmlns:r="http://schemas.openxmlformats.org/officeDocument/2006/relationships" xmlns:m="http://schemas.openxmlformats.org/officeDocument/2006/math" xmlns:v="urn:schemas-microsoft-com:vml" xmlns:wp14="http://schemas.microsoft.com/office/word/2010/wordprocessingDrawing" xmlns:wp="http://schemas.openxmlformats.org/drawingml/2006/wordprocessingDrawing" xmlns:w10="urn:schemas-microsoft-com:office:word" xmlns:w="http://schemas.openxmlformats.org/wordprocessingml/2006/main" xmlns:w14="http://schemas.microsoft.com/office/word/2010/wordml" xmlns:w15="http://schemas.microsoft.com/office/word/2012/wordml" xmlns:wpg="http://schemas.microsoft.com/office/word/2010/wordprocessingGroup" xmlns:wpi="http://schemas.microsoft.com/office/word/2010/wordprocessingInk" xmlns:wne="http://schemas.microsoft.com/office/word/2006/wordml" xmlns:wps="http://schemas.microsoft.com/office/word/2010/wordprocessingShape" mc:Ignorable="w14 w15 wp14">
+<w:document xmlns:ve="http://schemas.openxmlformats.org/markup-compatibility/2006" xmlns:o="urn:schemas-microsoft-com:office:office" xmlns:r="http://schemas.openxmlformats.org/officeDocument/2006/relationships" xmlns:m="http://schemas.openxmlformats.org/officeDocument/2006/math" xmlns:v="urn:schemas-microsoft-com:vml" xmlns:wp="http://schemas.openxmlformats.org/drawingml/2006/wordprocessingDrawing" xmlns:w10="urn:schemas-microsoft-com:office:word" xmlns:w="http://schemas.openxmlformats.org/wordprocessingml/2006/main" xmlns:wne="http://schemas.microsoft.com/office/word/2006/wordml">
   <w:body>
     <w:p>
       <w:pPr>
@@ -28,27 +28,7 @@
           <w:sz w:val="24"/>
           <w:szCs w:val="24"/>
         </w:rPr>
-        <w:t>плазмонных</w:t>
-      </w:r>
-      <w:proofErr w:type="spellEnd"/>
-      <w:r>
-        <w:rPr>
-          <w:rFonts w:ascii="Times New Roman" w:hAnsi="Times New Roman" w:cs="Times New Roman"/>
-          <w:b/>
-          <w:sz w:val="24"/>
-          <w:szCs w:val="24"/>
-        </w:rPr>
-        <w:t xml:space="preserve"> </w:t>
-      </w:r>
-      <w:proofErr w:type="spellStart"/>
-      <w:r>
-        <w:rPr>
-          <w:rFonts w:ascii="Times New Roman" w:hAnsi="Times New Roman" w:cs="Times New Roman"/>
-          <w:b/>
-          <w:sz w:val="24"/>
-          <w:szCs w:val="24"/>
-        </w:rPr>
-        <w:t>наноструктур</w:t>
+        <w:t>плазмонныхнаноструктур</w:t>
       </w:r>
       <w:proofErr w:type="spellEnd"/>
     </w:p>
@@ -271,7 +251,15 @@
           <w:sz w:val="24"/>
           <w:szCs w:val="24"/>
         </w:rPr>
-        <w:t xml:space="preserve"> толщиной 30 </w:t>
+        <w:t xml:space="preserve"> толщиной 30 нм и диаметром 100 нм. </w:t>
+      </w:r>
+      <w:r>
+        <w:rPr>
+          <w:rFonts w:ascii="Times New Roman" w:hAnsi="Times New Roman" w:cs="Times New Roman"/>
+          <w:sz w:val="24"/>
+          <w:szCs w:val="24"/>
+        </w:rPr>
+        <w:t xml:space="preserve">Решетка золотых </w:t>
       </w:r>
       <w:proofErr w:type="spellStart"/>
       <w:r>
@@ -280,7 +268,7 @@
           <w:sz w:val="24"/>
           <w:szCs w:val="24"/>
         </w:rPr>
-        <w:t>нм</w:t>
+        <w:t>нанодисков</w:t>
       </w:r>
       <w:proofErr w:type="spellEnd"/>
       <w:r>
@@ -289,50 +277,6 @@
           <w:sz w:val="24"/>
           <w:szCs w:val="24"/>
         </w:rPr>
-        <w:t xml:space="preserve"> и диаметром 100 </w:t>
-      </w:r>
-      <w:proofErr w:type="spellStart"/>
-      <w:r>
-        <w:rPr>
-          <w:rFonts w:ascii="Times New Roman" w:hAnsi="Times New Roman" w:cs="Times New Roman"/>
-          <w:sz w:val="24"/>
-          <w:szCs w:val="24"/>
-        </w:rPr>
-        <w:t>нм</w:t>
-      </w:r>
-      <w:proofErr w:type="spellEnd"/>
-      <w:r>
-        <w:rPr>
-          <w:rFonts w:ascii="Times New Roman" w:hAnsi="Times New Roman" w:cs="Times New Roman"/>
-          <w:sz w:val="24"/>
-          <w:szCs w:val="24"/>
-        </w:rPr>
-        <w:t xml:space="preserve">. </w:t>
-      </w:r>
-      <w:r>
-        <w:rPr>
-          <w:rFonts w:ascii="Times New Roman" w:hAnsi="Times New Roman" w:cs="Times New Roman"/>
-          <w:sz w:val="24"/>
-          <w:szCs w:val="24"/>
-        </w:rPr>
-        <w:t xml:space="preserve">Решетка золотых </w:t>
-      </w:r>
-      <w:proofErr w:type="spellStart"/>
-      <w:r>
-        <w:rPr>
-          <w:rFonts w:ascii="Times New Roman" w:hAnsi="Times New Roman" w:cs="Times New Roman"/>
-          <w:sz w:val="24"/>
-          <w:szCs w:val="24"/>
-        </w:rPr>
-        <w:t>нанодисков</w:t>
-      </w:r>
-      <w:proofErr w:type="spellEnd"/>
-      <w:r>
-        <w:rPr>
-          <w:rFonts w:ascii="Times New Roman" w:hAnsi="Times New Roman" w:cs="Times New Roman"/>
-          <w:sz w:val="24"/>
-          <w:szCs w:val="24"/>
-        </w:rPr>
         <w:t xml:space="preserve"> подвергалась нагреву до температуры выше, чем температура кристаллизации граната. </w:t>
       </w:r>
       <w:r>
@@ -437,14 +381,6 @@
           <w:sz w:val="24"/>
           <w:szCs w:val="24"/>
         </w:rPr>
-        <w:t xml:space="preserve"> </w:t>
-      </w:r>
-      <w:r>
-        <w:rPr>
-          <w:rFonts w:ascii="Times New Roman" w:hAnsi="Times New Roman" w:cs="Times New Roman"/>
-          <w:sz w:val="24"/>
-          <w:szCs w:val="24"/>
-        </w:rPr>
         <w:t>(</w:t>
       </w:r>
       <w:r>
@@ -479,34 +415,8 @@
           <w:sz w:val="24"/>
           <w:szCs w:val="24"/>
         </w:rPr>
-        <w:t>)</w:t>
-      </w:r>
-      <w:r>
-        <w:rPr>
-          <w:rFonts w:ascii="Times New Roman" w:hAnsi="Times New Roman" w:cs="Times New Roman"/>
-          <w:sz w:val="24"/>
-          <w:szCs w:val="24"/>
-        </w:rPr>
-        <w:t xml:space="preserve"> </w:t>
-      </w:r>
-      <w:r>
-        <w:rPr>
-          <w:rFonts w:ascii="Times New Roman" w:hAnsi="Times New Roman" w:cs="Times New Roman"/>
-          <w:sz w:val="24"/>
-          <w:szCs w:val="24"/>
-        </w:rPr>
-        <w:t xml:space="preserve">толщиной 100 </w:t>
-      </w:r>
-      <w:proofErr w:type="spellStart"/>
-      <w:r>
-        <w:rPr>
-          <w:rFonts w:ascii="Times New Roman" w:hAnsi="Times New Roman" w:cs="Times New Roman"/>
-          <w:sz w:val="24"/>
-          <w:szCs w:val="24"/>
-        </w:rPr>
-        <w:t>нм</w:t>
-      </w:r>
-      <w:proofErr w:type="spellEnd"/>
+        <w:t>)толщиной 100 нм</w:t>
+      </w:r>
       <w:r>
         <w:rPr>
           <w:rFonts w:ascii="Times New Roman" w:hAnsi="Times New Roman" w:cs="Times New Roman"/>
@@ -539,61 +449,7 @@
           <w:sz w:val="24"/>
           <w:szCs w:val="24"/>
         </w:rPr>
-        <w:t xml:space="preserve">200 </w:t>
-      </w:r>
-      <w:proofErr w:type="spellStart"/>
-      <w:r>
-        <w:rPr>
-          <w:rFonts w:ascii="Times New Roman" w:hAnsi="Times New Roman" w:cs="Times New Roman"/>
-          <w:sz w:val="24"/>
-          <w:szCs w:val="24"/>
-        </w:rPr>
-        <w:t>нм</w:t>
-      </w:r>
-      <w:proofErr w:type="spellEnd"/>
-      <w:r>
-        <w:rPr>
-          <w:rFonts w:ascii="Times New Roman" w:hAnsi="Times New Roman" w:cs="Times New Roman"/>
-          <w:sz w:val="24"/>
-          <w:szCs w:val="24"/>
-        </w:rPr>
-        <w:t xml:space="preserve">, 300 </w:t>
-      </w:r>
-      <w:proofErr w:type="spellStart"/>
-      <w:r>
-        <w:rPr>
-          <w:rFonts w:ascii="Times New Roman" w:hAnsi="Times New Roman" w:cs="Times New Roman"/>
-          <w:sz w:val="24"/>
-          <w:szCs w:val="24"/>
-        </w:rPr>
-        <w:t>нм</w:t>
-      </w:r>
-      <w:proofErr w:type="spellEnd"/>
-      <w:r>
-        <w:rPr>
-          <w:rFonts w:ascii="Times New Roman" w:hAnsi="Times New Roman" w:cs="Times New Roman"/>
-          <w:sz w:val="24"/>
-          <w:szCs w:val="24"/>
-        </w:rPr>
-        <w:t xml:space="preserve"> и 400 </w:t>
-      </w:r>
-      <w:proofErr w:type="spellStart"/>
-      <w:r>
-        <w:rPr>
-          <w:rFonts w:ascii="Times New Roman" w:hAnsi="Times New Roman" w:cs="Times New Roman"/>
-          <w:sz w:val="24"/>
-          <w:szCs w:val="24"/>
-        </w:rPr>
-        <w:t>нм</w:t>
-      </w:r>
-      <w:proofErr w:type="spellEnd"/>
-      <w:r>
-        <w:rPr>
-          <w:rFonts w:ascii="Times New Roman" w:hAnsi="Times New Roman" w:cs="Times New Roman"/>
-          <w:sz w:val="24"/>
-          <w:szCs w:val="24"/>
-        </w:rPr>
-        <w:t xml:space="preserve">. Изображения образцов в РЭМ до кристаллизации граната и после представлены на рис. 2.1. </w:t>
+        <w:t xml:space="preserve">200 нм, 300 нм и 400 нм. Изображения образцов в РЭМ до кристаллизации граната и после представлены на рис. 2.1. </w:t>
       </w:r>
     </w:p>
     <w:p>
@@ -633,7 +489,7 @@
                     <a:blip r:embed="rId5" cstate="print">
                       <a:extLst>
                         <a:ext uri="{28A0092B-C50C-407E-A947-70E740481C1C}">
-                          <a14:useLocalDpi xmlns:a14="http://schemas.microsoft.com/office/drawing/2010/main" val="0"/>
+                          <a14:useLocalDpi xmlns="" xmlns:wpc="http://schemas.microsoft.com/office/word/2010/wordprocessingCanvas" xmlns:mc="http://schemas.openxmlformats.org/markup-compatibility/2006" xmlns:o="urn:schemas-microsoft-com:office:office" xmlns:v="urn:schemas-microsoft-com:vml" xmlns:wp14="http://schemas.microsoft.com/office/word/2010/wordprocessingDrawing" xmlns:w10="urn:schemas-microsoft-com:office:word" xmlns:w="http://schemas.openxmlformats.org/wordprocessingml/2006/main" xmlns:w14="http://schemas.microsoft.com/office/word/2010/wordml" xmlns:w15="http://schemas.microsoft.com/office/word/2012/wordml" xmlns:wpg="http://schemas.microsoft.com/office/word/2010/wordprocessingGroup" xmlns:wpi="http://schemas.microsoft.com/office/word/2010/wordprocessingInk" xmlns:wps="http://schemas.microsoft.com/office/word/2010/wordprocessingShape" xmlns:a14="http://schemas.microsoft.com/office/drawing/2010/main" val="0"/>
                         </a:ext>
                       </a:extLst>
                     </a:blip>
@@ -761,26 +617,8 @@
           <w:sz w:val="20"/>
           <w:szCs w:val="20"/>
         </w:rPr>
-        <w:t xml:space="preserve"> </w:t>
-      </w:r>
-      <w:r>
-        <w:rPr>
-          <w:rFonts w:ascii="Times New Roman" w:hAnsi="Times New Roman" w:cs="Times New Roman"/>
-          <w:sz w:val="20"/>
-          <w:szCs w:val="20"/>
-        </w:rPr>
-        <w:t xml:space="preserve">с периодом 200 </w:t>
-      </w:r>
-      <w:proofErr w:type="spellStart"/>
-      <w:r>
-        <w:rPr>
-          <w:rFonts w:ascii="Times New Roman" w:hAnsi="Times New Roman" w:cs="Times New Roman"/>
-          <w:sz w:val="20"/>
-          <w:szCs w:val="20"/>
-        </w:rPr>
-        <w:t>нм</w:t>
-      </w:r>
-      <w:proofErr w:type="spellEnd"/>
+        <w:t>с периодом 200 нм</w:t>
+      </w:r>
     </w:p>
     <w:p>
       <w:pPr>
@@ -830,14 +668,6 @@
           <w:lang w:val="en-US"/>
         </w:rPr>
         <w:t>D</w:t>
-      </w:r>
-      <w:r>
-        <w:rPr>
-          <w:rFonts w:ascii="Times New Roman" w:hAnsi="Times New Roman" w:cs="Times New Roman"/>
-          <w:sz w:val="24"/>
-          <w:szCs w:val="24"/>
-        </w:rPr>
-        <w:t xml:space="preserve"> </w:t>
       </w:r>
       <w:r>
         <w:rPr>
@@ -958,7 +788,7 @@
                     <a:blip r:embed="rId6" cstate="print">
                       <a:extLst>
                         <a:ext uri="{28A0092B-C50C-407E-A947-70E740481C1C}">
-                          <a14:useLocalDpi xmlns:a14="http://schemas.microsoft.com/office/drawing/2010/main" val="0"/>
+                          <a14:useLocalDpi xmlns="" xmlns:wpc="http://schemas.microsoft.com/office/word/2010/wordprocessingCanvas" xmlns:mc="http://schemas.openxmlformats.org/markup-compatibility/2006" xmlns:o="urn:schemas-microsoft-com:office:office" xmlns:v="urn:schemas-microsoft-com:vml" xmlns:wp14="http://schemas.microsoft.com/office/word/2010/wordprocessingDrawing" xmlns:w10="urn:schemas-microsoft-com:office:word" xmlns:w="http://schemas.openxmlformats.org/wordprocessingml/2006/main" xmlns:w14="http://schemas.microsoft.com/office/word/2010/wordml" xmlns:w15="http://schemas.microsoft.com/office/word/2012/wordml" xmlns:wpg="http://schemas.microsoft.com/office/word/2010/wordprocessingGroup" xmlns:wpi="http://schemas.microsoft.com/office/word/2010/wordprocessingInk" xmlns:wps="http://schemas.microsoft.com/office/word/2010/wordprocessingShape" xmlns:a14="http://schemas.microsoft.com/office/drawing/2010/main" val="0"/>
                         </a:ext>
                       </a:extLst>
                     </a:blip>
@@ -979,7 +809,7 @@
                     </a:ln>
                     <a:extLst>
                       <a:ext uri="{53640926-AAD7-44D8-BBD7-CCE9431645EC}">
-                        <a14:shadowObscured xmlns:a14="http://schemas.microsoft.com/office/drawing/2010/main"/>
+                        <a14:shadowObscured xmlns="" xmlns:wpc="http://schemas.microsoft.com/office/word/2010/wordprocessingCanvas" xmlns:mc="http://schemas.openxmlformats.org/markup-compatibility/2006" xmlns:o="urn:schemas-microsoft-com:office:office" xmlns:v="urn:schemas-microsoft-com:vml" xmlns:wp14="http://schemas.microsoft.com/office/word/2010/wordprocessingDrawing" xmlns:w10="urn:schemas-microsoft-com:office:word" xmlns:w="http://schemas.openxmlformats.org/wordprocessingml/2006/main" xmlns:w14="http://schemas.microsoft.com/office/word/2010/wordml" xmlns:w15="http://schemas.microsoft.com/office/word/2012/wordml" xmlns:wpg="http://schemas.microsoft.com/office/word/2010/wordprocessingGroup" xmlns:wpi="http://schemas.microsoft.com/office/word/2010/wordprocessingInk" xmlns:wps="http://schemas.microsoft.com/office/word/2010/wordprocessingShape" xmlns:a14="http://schemas.microsoft.com/office/drawing/2010/main"/>
                       </a:ext>
                     </a:extLst>
                   </pic:spPr>
@@ -1057,25 +887,7 @@
           <w:sz w:val="20"/>
           <w:szCs w:val="24"/>
         </w:rPr>
-        <w:t xml:space="preserve"> </w:t>
-      </w:r>
-      <w:proofErr w:type="spellStart"/>
-      <w:r>
-        <w:rPr>
-          <w:rFonts w:ascii="Times New Roman" w:hAnsi="Times New Roman" w:cs="Times New Roman"/>
-          <w:sz w:val="20"/>
-          <w:szCs w:val="24"/>
-        </w:rPr>
-        <w:t>нм</w:t>
-      </w:r>
-      <w:proofErr w:type="spellEnd"/>
-      <w:r>
-        <w:rPr>
-          <w:rFonts w:ascii="Times New Roman" w:hAnsi="Times New Roman" w:cs="Times New Roman"/>
-          <w:sz w:val="20"/>
-          <w:szCs w:val="24"/>
-        </w:rPr>
-        <w:t xml:space="preserve">; </w:t>
+        <w:t xml:space="preserve">нм; </w:t>
       </w:r>
     </w:p>
     <w:p>
@@ -1102,20 +914,12 @@
         </w:rPr>
         <w:t>:</w:t>
       </w:r>
-      <w:r>
-        <w:rPr>
-          <w:rFonts w:ascii="Times New Roman" w:hAnsi="Times New Roman" w:cs="Times New Roman"/>
-          <w:sz w:val="24"/>
-          <w:szCs w:val="24"/>
-        </w:rPr>
-        <w:t xml:space="preserve"> </w:t>
-      </w:r>
     </w:p>
     <w:tbl>
       <w:tblPr>
-        <w:tblStyle w:val="TableGrid"/>
+        <w:tblStyle w:val="a3"/>
         <w:tblW w:w="0" w:type="auto"/>
-        <w:tblLook w:val="04A0" w:firstRow="1" w:lastRow="0" w:firstColumn="1" w:lastColumn="0" w:noHBand="0" w:noVBand="1"/>
+        <w:tblLook w:val="04A0"/>
       </w:tblPr>
       <w:tblGrid>
         <w:gridCol w:w="3685"/>
@@ -1175,13 +979,8 @@
               <w:t>D</w:t>
             </w:r>
             <w:r>
-              <w:t xml:space="preserve"> = 192.0±2.7 </w:t>
+              <w:t xml:space="preserve"> = 192.0±2.7 нм</w:t>
             </w:r>
-            <w:proofErr w:type="spellStart"/>
-            <w:r>
-              <w:t>нм</w:t>
-            </w:r>
-            <w:proofErr w:type="spellEnd"/>
           </w:p>
         </w:tc>
       </w:tr>
@@ -1247,11 +1046,9 @@
               </w:rPr>
               <w:t xml:space="preserve">305.9 ±2.7 </w:t>
             </w:r>
-            <w:proofErr w:type="spellStart"/>
             <w:r>
               <w:t>нм</w:t>
             </w:r>
-            <w:proofErr w:type="spellEnd"/>
           </w:p>
         </w:tc>
       </w:tr>
@@ -1317,11 +1114,9 @@
               </w:rPr>
               <w:t xml:space="preserve">383.0±2.7 </w:t>
             </w:r>
-            <w:proofErr w:type="spellStart"/>
             <w:r>
               <w:t>нм</w:t>
             </w:r>
-            <w:proofErr w:type="spellEnd"/>
           </w:p>
         </w:tc>
       </w:tr>
@@ -1334,14 +1129,6 @@
           <w:szCs w:val="24"/>
         </w:rPr>
       </w:pPr>
-      <w:r>
-        <w:rPr>
-          <w:rFonts w:ascii="Times New Roman" w:hAnsi="Times New Roman" w:cs="Times New Roman"/>
-          <w:sz w:val="24"/>
-          <w:szCs w:val="24"/>
-        </w:rPr>
-        <w:t xml:space="preserve"> </w:t>
-      </w:r>
     </w:p>
     <w:p>
       <w:pPr>
@@ -1459,14 +1246,6 @@
       <w:r>
         <w:rPr>
           <w:rFonts w:ascii="Times New Roman" w:hAnsi="Times New Roman" w:cs="Times New Roman"/>
-          <w:sz w:val="24"/>
-          <w:szCs w:val="24"/>
-        </w:rPr>
-        <w:t xml:space="preserve"> </w:t>
-      </w:r>
-      <w:r>
-        <w:rPr>
-          <w:rFonts w:ascii="Times New Roman" w:hAnsi="Times New Roman" w:cs="Times New Roman"/>
           <w:b/>
           <w:sz w:val="24"/>
           <w:szCs w:val="24"/>
@@ -1514,7 +1293,6 @@
         </w:rPr>
         <w:t> </w:t>
       </w:r>
-      <w:proofErr w:type="spellStart"/>
       <w:r>
         <w:rPr>
           <w:rFonts w:ascii="Times New Roman" w:hAnsi="Times New Roman" w:cs="Times New Roman"/>
@@ -1523,7 +1301,6 @@
         </w:rPr>
         <w:t>нм</w:t>
       </w:r>
-      <w:proofErr w:type="spellEnd"/>
       <w:r>
         <w:rPr>
           <w:rFonts w:ascii="Times New Roman" w:hAnsi="Times New Roman" w:cs="Times New Roman"/>
@@ -1555,14 +1332,6 @@
           <w:szCs w:val="24"/>
         </w:rPr>
         <w:t xml:space="preserve">. </w:t>
-      </w:r>
-      <w:r>
-        <w:rPr>
-          <w:rFonts w:ascii="Times New Roman" w:hAnsi="Times New Roman" w:cs="Times New Roman"/>
-          <w:sz w:val="24"/>
-          <w:szCs w:val="24"/>
-        </w:rPr>
-        <w:t xml:space="preserve"> </w:t>
       </w:r>
     </w:p>
     <w:p>
@@ -1602,7 +1371,7 @@
                     <a:blip r:embed="rId7" cstate="print">
                       <a:extLst>
                         <a:ext uri="{28A0092B-C50C-407E-A947-70E740481C1C}">
-                          <a14:useLocalDpi xmlns:a14="http://schemas.microsoft.com/office/drawing/2010/main" val="0"/>
+                          <a14:useLocalDpi xmlns="" xmlns:wpc="http://schemas.microsoft.com/office/word/2010/wordprocessingCanvas" xmlns:mc="http://schemas.openxmlformats.org/markup-compatibility/2006" xmlns:o="urn:schemas-microsoft-com:office:office" xmlns:v="urn:schemas-microsoft-com:vml" xmlns:wp14="http://schemas.microsoft.com/office/word/2010/wordprocessingDrawing" xmlns:w10="urn:schemas-microsoft-com:office:word" xmlns:w="http://schemas.openxmlformats.org/wordprocessingml/2006/main" xmlns:w14="http://schemas.microsoft.com/office/word/2010/wordml" xmlns:w15="http://schemas.microsoft.com/office/word/2012/wordml" xmlns:wpg="http://schemas.microsoft.com/office/word/2010/wordprocessingGroup" xmlns:wpi="http://schemas.microsoft.com/office/word/2010/wordprocessingInk" xmlns:wps="http://schemas.microsoft.com/office/word/2010/wordprocessingShape" xmlns:a14="http://schemas.microsoft.com/office/drawing/2010/main" val="0"/>
                         </a:ext>
                       </a:extLst>
                     </a:blip>
@@ -1702,17 +1471,22 @@
         </w:rPr>
         <w:t>нм</w:t>
       </w:r>
+      <w:r>
+        <w:rPr>
+          <w:rFonts w:ascii="Times New Roman" w:hAnsi="Times New Roman" w:cs="Times New Roman"/>
+          <w:sz w:val="20"/>
+          <w:szCs w:val="24"/>
+        </w:rPr>
+        <w:t>и</w:t>
+      </w:r>
       <w:proofErr w:type="spellEnd"/>
       <w:r>
-        <w:t xml:space="preserve"> </w:t>
-      </w:r>
-      <w:r>
         <w:rPr>
           <w:rFonts w:ascii="Times New Roman" w:hAnsi="Times New Roman" w:cs="Times New Roman"/>
           <w:sz w:val="20"/>
           <w:szCs w:val="24"/>
         </w:rPr>
-        <w:t>и (</w:t>
+        <w:t xml:space="preserve"> (</w:t>
       </w:r>
       <w:r>
         <w:rPr>
@@ -1730,9 +1504,6 @@
           <w:szCs w:val="24"/>
         </w:rPr>
         <w:t>)</w:t>
-      </w:r>
-      <w:r>
-        <w:t xml:space="preserve"> </w:t>
       </w:r>
       <w:r>
         <w:rPr>
@@ -1768,19 +1539,8 @@
           <w:sz w:val="18"/>
           <w:szCs w:val="18"/>
         </w:rPr>
-        <w:t xml:space="preserve"> с периодом 400 </w:t>
-      </w:r>
-      <w:proofErr w:type="spellStart"/>
-      <w:r>
-        <w:rPr>
-          <w:rFonts w:ascii="SFRM0900" w:hAnsi="SFRM0900"/>
-          <w:color w:val="000000"/>
-          <w:sz w:val="18"/>
-          <w:szCs w:val="18"/>
-        </w:rPr>
-        <w:t>нм</w:t>
-      </w:r>
-      <w:proofErr w:type="spellEnd"/>
+        <w:t xml:space="preserve"> с периодом 400 нм</w:t>
+      </w:r>
       <w:r>
         <w:rPr>
           <w:rFonts w:ascii="Times New Roman" w:hAnsi="Times New Roman" w:cs="Times New Roman"/>
@@ -1883,7 +1643,7 @@
           <w:sz w:val="24"/>
           <w:szCs w:val="24"/>
         </w:rPr>
-        <w:t xml:space="preserve"> с точностью позиционирования 1 градус.</w:t>
+        <w:t xml:space="preserve"> с точностью позиционирования 1 градус.Детектором прошедшего излучения являлся спектрометр </w:t>
       </w:r>
       <w:r>
         <w:rPr>
@@ -1892,45 +1652,7 @@
           <w:sz w:val="24"/>
           <w:szCs w:val="24"/>
         </w:rPr>
-        <w:t xml:space="preserve"> </w:t>
-      </w:r>
-      <w:r>
-        <w:rPr>
-          <w:rStyle w:val="fontstyle01"/>
-          <w:rFonts w:ascii="Times New Roman" w:hAnsi="Times New Roman" w:cs="Times New Roman"/>
-          <w:sz w:val="24"/>
-          <w:szCs w:val="24"/>
-        </w:rPr>
-        <w:t xml:space="preserve">Детектором прошедшего излучения являлся спектрометр </w:t>
-      </w:r>
-      <w:r>
-        <w:rPr>
-          <w:rStyle w:val="fontstyle01"/>
-          <w:rFonts w:ascii="Times New Roman" w:hAnsi="Times New Roman" w:cs="Times New Roman"/>
-          <w:sz w:val="24"/>
-          <w:szCs w:val="24"/>
-        </w:rPr>
-        <w:t xml:space="preserve">с разрешающей способностью около 1 </w:t>
-      </w:r>
-      <w:proofErr w:type="spellStart"/>
-      <w:r>
-        <w:rPr>
-          <w:rStyle w:val="fontstyle01"/>
-          <w:rFonts w:ascii="Times New Roman" w:hAnsi="Times New Roman" w:cs="Times New Roman"/>
-          <w:sz w:val="24"/>
-          <w:szCs w:val="24"/>
-        </w:rPr>
-        <w:t>нм</w:t>
-      </w:r>
-      <w:proofErr w:type="spellEnd"/>
-      <w:r>
-        <w:rPr>
-          <w:rStyle w:val="fontstyle01"/>
-          <w:rFonts w:ascii="Times New Roman" w:hAnsi="Times New Roman" w:cs="Times New Roman"/>
-          <w:sz w:val="24"/>
-          <w:szCs w:val="24"/>
-        </w:rPr>
-        <w:t xml:space="preserve">. Магнитооптические измерения были проведены при приложении внешнего магнитного поля 3 </w:t>
+        <w:t xml:space="preserve">с разрешающей способностью около 1 нм. Магнитооптические измерения были проведены при приложении внешнего магнитного поля 3 </w:t>
       </w:r>
       <w:proofErr w:type="spellStart"/>
       <w:r>
@@ -2009,7 +1731,7 @@
           <v:shape id="_x0000_i1025" type="#_x0000_t75" style="width:86.25pt;height:33pt" o:ole="">
             <v:imagedata r:id="rId8" o:title=""/>
           </v:shape>
-          <o:OLEObject Type="Embed" ProgID="Equation.DSMT4" ShapeID="_x0000_i1025" DrawAspect="Content" ObjectID="_1600713573" r:id="rId9"/>
+          <o:OLEObject Type="Embed" ProgID="Equation.DSMT4" ShapeID="_x0000_i1025" DrawAspect="Content" ObjectID="_1600865536" r:id="rId9"/>
         </w:object>
       </w:r>
       <w:r>
@@ -2039,15 +1761,6 @@
           <w:szCs w:val="24"/>
         </w:rPr>
         <w:t>(-)</w:t>
-      </w:r>
-      <w:r>
-        <w:rPr>
-          <w:rStyle w:val="fontstyle01"/>
-          <w:rFonts w:ascii="Times New Roman" w:hAnsi="Times New Roman" w:cs="Times New Roman"/>
-          <w:sz w:val="24"/>
-          <w:szCs w:val="24"/>
-        </w:rPr>
-        <w:t xml:space="preserve"> </w:t>
       </w:r>
       <w:r>
         <w:rPr>
@@ -2178,9 +1891,8 @@
           <w:sz w:val="24"/>
           <w:szCs w:val="24"/>
         </w:rPr>
-        <w:t xml:space="preserve">200 </w:t>
-      </w:r>
-      <w:proofErr w:type="spellStart"/>
+        <w:t xml:space="preserve">200 нм. </w:t>
+      </w:r>
       <w:r>
         <w:rPr>
           <w:rStyle w:val="fontstyle01"/>
@@ -2188,17 +1900,18 @@
           <w:sz w:val="24"/>
           <w:szCs w:val="24"/>
         </w:rPr>
-        <w:t>нм</w:t>
-      </w:r>
-      <w:proofErr w:type="spellEnd"/>
+        <w:t xml:space="preserve">Для структуры с периодом </w:t>
+      </w:r>
       <w:r>
         <w:rPr>
           <w:rStyle w:val="fontstyle01"/>
           <w:rFonts w:ascii="Times New Roman" w:hAnsi="Times New Roman" w:cs="Times New Roman"/>
-          <w:sz w:val="24"/>
-          <w:szCs w:val="24"/>
-        </w:rPr>
-        <w:t xml:space="preserve">. </w:t>
+          <w:b/>
+          <w:sz w:val="24"/>
+          <w:szCs w:val="24"/>
+          <w:lang w:val="en-US"/>
+        </w:rPr>
+        <w:t>D</w:t>
       </w:r>
       <w:r>
         <w:rPr>
@@ -2207,18 +1920,16 @@
           <w:sz w:val="24"/>
           <w:szCs w:val="24"/>
         </w:rPr>
-        <w:t xml:space="preserve">Для структуры с периодом </w:t>
+        <w:t xml:space="preserve"> = 400 </w:t>
       </w:r>
       <w:r>
         <w:rPr>
           <w:rStyle w:val="fontstyle01"/>
           <w:rFonts w:ascii="Times New Roman" w:hAnsi="Times New Roman" w:cs="Times New Roman"/>
-          <w:b/>
-          <w:sz w:val="24"/>
-          <w:szCs w:val="24"/>
-          <w:lang w:val="en-US"/>
-        </w:rPr>
-        <w:t>D</w:t>
+          <w:sz w:val="24"/>
+          <w:szCs w:val="24"/>
+        </w:rPr>
+        <w:t xml:space="preserve">нм при угле падения 35 градусов в спектрах пропускания в области ЛП </w:t>
       </w:r>
       <w:r>
         <w:rPr>
@@ -2227,9 +1938,8 @@
           <w:sz w:val="24"/>
           <w:szCs w:val="24"/>
         </w:rPr>
-        <w:t xml:space="preserve"> = 400 </w:t>
-      </w:r>
-      <w:proofErr w:type="spellStart"/>
+        <w:t>присутствует</w:t>
+      </w:r>
       <w:r>
         <w:rPr>
           <w:rStyle w:val="fontstyle01"/>
@@ -2237,43 +1947,6 @@
           <w:sz w:val="24"/>
           <w:szCs w:val="24"/>
         </w:rPr>
-        <w:t>нм</w:t>
-      </w:r>
-      <w:proofErr w:type="spellEnd"/>
-      <w:r>
-        <w:rPr>
-          <w:rStyle w:val="fontstyle01"/>
-          <w:rFonts w:ascii="Times New Roman" w:hAnsi="Times New Roman" w:cs="Times New Roman"/>
-          <w:sz w:val="24"/>
-          <w:szCs w:val="24"/>
-        </w:rPr>
-        <w:t xml:space="preserve"> при угле падения 35 градусов в спектрах пропускания в области ЛП </w:t>
-      </w:r>
-      <w:r>
-        <w:rPr>
-          <w:rStyle w:val="fontstyle01"/>
-          <w:rFonts w:ascii="Times New Roman" w:hAnsi="Times New Roman" w:cs="Times New Roman"/>
-          <w:sz w:val="24"/>
-          <w:szCs w:val="24"/>
-        </w:rPr>
-        <w:t>присутствует</w:t>
-      </w:r>
-      <w:r>
-        <w:rPr>
-          <w:rStyle w:val="fontstyle01"/>
-          <w:rFonts w:ascii="Times New Roman" w:hAnsi="Times New Roman" w:cs="Times New Roman"/>
-          <w:sz w:val="24"/>
-          <w:szCs w:val="24"/>
-        </w:rPr>
-        <w:t xml:space="preserve"> </w:t>
-      </w:r>
-      <w:r>
-        <w:rPr>
-          <w:rStyle w:val="fontstyle01"/>
-          <w:rFonts w:ascii="Times New Roman" w:hAnsi="Times New Roman" w:cs="Times New Roman"/>
-          <w:sz w:val="24"/>
-          <w:szCs w:val="24"/>
-        </w:rPr>
         <w:t xml:space="preserve">волноводная мода и в данном случае наблюдается значительный </w:t>
       </w:r>
       <w:r>
@@ -2284,15 +1957,6 @@
           <w:szCs w:val="24"/>
         </w:rPr>
         <w:t>магнитный контраст вплоть до 0.1 %, сопровождающееся дополнительной сменой его знака.</w:t>
-      </w:r>
-      <w:r>
-        <w:rPr>
-          <w:rStyle w:val="fontstyle01"/>
-          <w:rFonts w:ascii="Times New Roman" w:hAnsi="Times New Roman" w:cs="Times New Roman"/>
-          <w:sz w:val="24"/>
-          <w:szCs w:val="24"/>
-        </w:rPr>
-        <w:t xml:space="preserve"> </w:t>
       </w:r>
       <w:r>
         <w:rPr>
@@ -2494,7 +2158,7 @@
           <w:sz w:val="24"/>
           <w:szCs w:val="24"/>
         </w:rPr>
-        <w:t xml:space="preserve"> </w:t>
+        <w:t xml:space="preserve">происходит увеличение поверхностной плотности золота, что </w:t>
       </w:r>
       <w:r>
         <w:rPr>
@@ -2503,8 +2167,9 @@
           <w:sz w:val="24"/>
           <w:szCs w:val="24"/>
         </w:rPr>
-        <w:t xml:space="preserve">происходит увеличение поверхностной плотности золота, что </w:t>
-      </w:r>
+        <w:t xml:space="preserve">увеличивает разницу эффективной проницаемости приграничных слоев </w:t>
+      </w:r>
+      <w:proofErr w:type="spellStart"/>
       <w:r>
         <w:rPr>
           <w:rFonts w:ascii="Times New Roman" w:hAnsi="Times New Roman" w:cs="Times New Roman"/>
@@ -2512,9 +2177,9 @@
           <w:sz w:val="24"/>
           <w:szCs w:val="24"/>
         </w:rPr>
-        <w:t xml:space="preserve">увеличивает разницу эффективной проницаемости приграничных слоев </w:t>
-      </w:r>
-      <w:proofErr w:type="spellStart"/>
+        <w:t>Bi:YIG</w:t>
+      </w:r>
+      <w:proofErr w:type="spellEnd"/>
       <w:r>
         <w:rPr>
           <w:rFonts w:ascii="Times New Roman" w:hAnsi="Times New Roman" w:cs="Times New Roman"/>
@@ -2522,9 +2187,8 @@
           <w:sz w:val="24"/>
           <w:szCs w:val="24"/>
         </w:rPr>
-        <w:t>Bi:YIG</w:t>
-      </w:r>
-      <w:proofErr w:type="spellEnd"/>
+        <w:t xml:space="preserve"> и, следовательно, приводит к возрастанию ρ</w:t>
+      </w:r>
       <w:r>
         <w:rPr>
           <w:rFonts w:ascii="Times New Roman" w:hAnsi="Times New Roman" w:cs="Times New Roman"/>
@@ -2532,7 +2196,7 @@
           <w:sz w:val="24"/>
           <w:szCs w:val="24"/>
         </w:rPr>
-        <w:t xml:space="preserve"> и, следовательно, приводит к возрастанию ρ</w:t>
+        <w:t xml:space="preserve">. И магнитный контраст увеличивается от значения 0.5 *10 </w:t>
       </w:r>
       <w:r>
         <w:rPr>
@@ -2540,8 +2204,9 @@
           <w:color w:val="000000"/>
           <w:sz w:val="24"/>
           <w:szCs w:val="24"/>
-        </w:rPr>
-        <w:t xml:space="preserve">. И магнитный контраст увеличивается от значения 0.5 *10 </w:t>
+          <w:vertAlign w:val="superscript"/>
+        </w:rPr>
+        <w:t>-3</w:t>
       </w:r>
       <w:r>
         <w:rPr>
@@ -2549,6 +2214,15 @@
           <w:color w:val="000000"/>
           <w:sz w:val="24"/>
           <w:szCs w:val="24"/>
+        </w:rPr>
+        <w:t xml:space="preserve"> до 3 * 10 </w:t>
+      </w:r>
+      <w:r>
+        <w:rPr>
+          <w:rFonts w:ascii="Times New Roman" w:hAnsi="Times New Roman" w:cs="Times New Roman"/>
+          <w:color w:val="000000"/>
+          <w:sz w:val="24"/>
+          <w:szCs w:val="24"/>
           <w:vertAlign w:val="superscript"/>
         </w:rPr>
         <w:t>-3</w:t>
@@ -2560,7 +2234,7 @@
           <w:sz w:val="24"/>
           <w:szCs w:val="24"/>
         </w:rPr>
-        <w:t xml:space="preserve"> до 3 * 10 </w:t>
+        <w:t xml:space="preserve"> с уменьшением периода решетки </w:t>
       </w:r>
       <w:r>
         <w:rPr>
@@ -2568,9 +2242,9 @@
           <w:color w:val="000000"/>
           <w:sz w:val="24"/>
           <w:szCs w:val="24"/>
-          <w:vertAlign w:val="superscript"/>
-        </w:rPr>
-        <w:t>-3</w:t>
+          <w:lang w:val="en-US"/>
+        </w:rPr>
+        <w:t>D</w:t>
       </w:r>
       <w:r>
         <w:rPr>
@@ -2579,7 +2253,7 @@
           <w:sz w:val="24"/>
           <w:szCs w:val="24"/>
         </w:rPr>
-        <w:t xml:space="preserve"> с уменьшением периода решетки </w:t>
+        <w:t xml:space="preserve"> = 400 </w:t>
       </w:r>
       <w:r>
         <w:rPr>
@@ -2587,58 +2261,8 @@
           <w:color w:val="000000"/>
           <w:sz w:val="24"/>
           <w:szCs w:val="24"/>
-          <w:lang w:val="en-US"/>
-        </w:rPr>
-        <w:t>D</w:t>
-      </w:r>
-      <w:r>
-        <w:rPr>
-          <w:rFonts w:ascii="Times New Roman" w:hAnsi="Times New Roman" w:cs="Times New Roman"/>
-          <w:color w:val="000000"/>
-          <w:sz w:val="24"/>
-          <w:szCs w:val="24"/>
-        </w:rPr>
-        <w:t xml:space="preserve"> = 400 </w:t>
-      </w:r>
-      <w:proofErr w:type="spellStart"/>
-      <w:r>
-        <w:rPr>
-          <w:rFonts w:ascii="Times New Roman" w:hAnsi="Times New Roman" w:cs="Times New Roman"/>
-          <w:color w:val="000000"/>
-          <w:sz w:val="24"/>
-          <w:szCs w:val="24"/>
-        </w:rPr>
-        <w:t>нм</w:t>
-      </w:r>
-      <w:proofErr w:type="spellEnd"/>
-      <w:r>
-        <w:rPr>
-          <w:rFonts w:ascii="Times New Roman" w:hAnsi="Times New Roman" w:cs="Times New Roman"/>
-          <w:color w:val="000000"/>
-          <w:sz w:val="24"/>
-          <w:szCs w:val="24"/>
-        </w:rPr>
-        <w:t xml:space="preserve"> до 200 </w:t>
-      </w:r>
-      <w:proofErr w:type="spellStart"/>
-      <w:r>
-        <w:rPr>
-          <w:rFonts w:ascii="Times New Roman" w:hAnsi="Times New Roman" w:cs="Times New Roman"/>
-          <w:color w:val="000000"/>
-          <w:sz w:val="24"/>
-          <w:szCs w:val="24"/>
-        </w:rPr>
-        <w:t>нм</w:t>
-      </w:r>
-      <w:proofErr w:type="spellEnd"/>
-      <w:r>
-        <w:rPr>
-          <w:rFonts w:ascii="Times New Roman" w:hAnsi="Times New Roman" w:cs="Times New Roman"/>
-          <w:color w:val="000000"/>
-          <w:sz w:val="24"/>
-          <w:szCs w:val="24"/>
-        </w:rPr>
-        <w:t xml:space="preserve">. </w:t>
+        </w:rPr>
+        <w:t xml:space="preserve">нм до 200 нм. </w:t>
       </w:r>
     </w:p>
     <w:p>
@@ -2974,26 +2598,19 @@
           <w:sz w:val="24"/>
           <w:szCs w:val="24"/>
         </w:rPr>
-        <w:t xml:space="preserve"> определяется следующим</w:t>
-      </w:r>
-      <w:r>
-        <w:rPr>
-          <w:rFonts w:ascii="Times New Roman" w:hAnsi="Times New Roman" w:cs="Times New Roman"/>
-          <w:color w:val="231F20"/>
-          <w:sz w:val="24"/>
-          <w:szCs w:val="24"/>
-        </w:rPr>
-        <w:t xml:space="preserve"> </w:t>
-      </w:r>
-      <w:r>
-        <w:rPr>
-          <w:rFonts w:ascii="Times New Roman" w:hAnsi="Times New Roman" w:cs="Times New Roman"/>
-          <w:color w:val="231F20"/>
-          <w:sz w:val="24"/>
-          <w:szCs w:val="24"/>
-        </w:rPr>
-        <w:t>выражением</w:t>
-      </w:r>
+        <w:t xml:space="preserve"> определяется </w:t>
+      </w:r>
+      <w:proofErr w:type="spellStart"/>
+      <w:r>
+        <w:rPr>
+          <w:rFonts w:ascii="Times New Roman" w:hAnsi="Times New Roman" w:cs="Times New Roman"/>
+          <w:color w:val="231F20"/>
+          <w:sz w:val="24"/>
+          <w:szCs w:val="24"/>
+        </w:rPr>
+        <w:t>следующимвыражением</w:t>
+      </w:r>
+      <w:proofErr w:type="spellEnd"/>
       <w:r>
         <w:rPr>
           <w:rFonts w:ascii="Times New Roman" w:hAnsi="Times New Roman" w:cs="Times New Roman"/>
@@ -3024,7 +2641,7 @@
           <v:shape id="_x0000_i1026" type="#_x0000_t75" style="width:123pt;height:18pt" o:ole="">
             <v:imagedata r:id="rId10" o:title=""/>
           </v:shape>
-          <o:OLEObject Type="Embed" ProgID="Equation.DSMT4" ShapeID="_x0000_i1026" DrawAspect="Content" ObjectID="_1600713574" r:id="rId11"/>
+          <o:OLEObject Type="Embed" ProgID="Equation.DSMT4" ShapeID="_x0000_i1026" DrawAspect="Content" ObjectID="_1600865537" r:id="rId11"/>
         </w:object>
       </w:r>
       <w:r>
@@ -3099,15 +2716,6 @@
           <w:lang w:val="en-US"/>
         </w:rPr>
         <w:t>YIG</w:t>
-      </w:r>
-      <w:r>
-        <w:rPr>
-          <w:rFonts w:ascii="Times New Roman" w:hAnsi="Times New Roman" w:cs="Times New Roman"/>
-          <w:sz w:val="24"/>
-          <w:szCs w:val="24"/>
-          <w:vertAlign w:val="subscript"/>
-        </w:rPr>
-        <w:t xml:space="preserve"> </w:t>
       </w:r>
       <w:r>
         <w:rPr>
@@ -3186,9 +2794,27 @@
           <w:sz w:val="24"/>
           <w:szCs w:val="24"/>
         </w:rPr>
-        <w:t>{</w:t>
-      </w:r>
-      <w:proofErr w:type="spellStart"/>
+        <w:t>{ε</w:t>
+      </w:r>
+      <w:r>
+        <w:rPr>
+          <w:rFonts w:ascii="Times New Roman" w:hAnsi="Times New Roman" w:cs="Times New Roman"/>
+          <w:color w:val="231F20"/>
+          <w:sz w:val="24"/>
+          <w:szCs w:val="24"/>
+          <w:vertAlign w:val="subscript"/>
+        </w:rPr>
+        <w:t>Au</w:t>
+      </w:r>
+      <w:r>
+        <w:rPr>
+          <w:rFonts w:ascii="Times New Roman" w:hAnsi="Times New Roman" w:cs="Times New Roman"/>
+          <w:color w:val="231F20"/>
+          <w:sz w:val="24"/>
+          <w:szCs w:val="24"/>
+        </w:rPr>
+        <w:t>(</w:t>
+      </w:r>
       <w:r>
         <w:rPr>
           <w:rFonts w:ascii="Times New Roman" w:hAnsi="Times New Roman" w:cs="Times New Roman"/>
@@ -3198,27 +2824,16 @@
           <w:sz w:val="24"/>
           <w:szCs w:val="24"/>
         </w:rPr>
-        <w:t>ε</w:t>
-      </w:r>
-      <w:r>
-        <w:rPr>
-          <w:rFonts w:ascii="Times New Roman" w:hAnsi="Times New Roman" w:cs="Times New Roman"/>
-          <w:color w:val="231F20"/>
-          <w:sz w:val="24"/>
-          <w:szCs w:val="24"/>
-          <w:vertAlign w:val="subscript"/>
-        </w:rPr>
-        <w:t>Au</w:t>
-      </w:r>
-      <w:proofErr w:type="spellEnd"/>
-      <w:r>
-        <w:rPr>
-          <w:rFonts w:ascii="Times New Roman" w:hAnsi="Times New Roman" w:cs="Times New Roman"/>
-          <w:color w:val="231F20"/>
-          <w:sz w:val="24"/>
-          <w:szCs w:val="24"/>
-        </w:rPr>
-        <w:t>(</w:t>
+        <w:t xml:space="preserve">λ </w:t>
+      </w:r>
+      <w:r>
+        <w:rPr>
+          <w:rFonts w:ascii="Times New Roman" w:hAnsi="Times New Roman" w:cs="Times New Roman"/>
+          <w:color w:val="231F20"/>
+          <w:sz w:val="24"/>
+          <w:szCs w:val="24"/>
+        </w:rPr>
+        <w:t>= 597 нм)</w:t>
       </w:r>
       <w:r>
         <w:rPr>
@@ -3229,36 +2844,16 @@
           <w:sz w:val="24"/>
           <w:szCs w:val="24"/>
         </w:rPr>
-        <w:t xml:space="preserve">λ </w:t>
-      </w:r>
-      <w:r>
-        <w:rPr>
-          <w:rFonts w:ascii="Times New Roman" w:hAnsi="Times New Roman" w:cs="Times New Roman"/>
-          <w:color w:val="231F20"/>
-          <w:sz w:val="24"/>
-          <w:szCs w:val="24"/>
-        </w:rPr>
-        <w:t xml:space="preserve">= 597 </w:t>
-      </w:r>
-      <w:proofErr w:type="spellStart"/>
-      <w:r>
-        <w:rPr>
-          <w:rFonts w:ascii="Times New Roman" w:hAnsi="Times New Roman" w:cs="Times New Roman"/>
-          <w:color w:val="231F20"/>
-          <w:sz w:val="24"/>
-          <w:szCs w:val="24"/>
-        </w:rPr>
-        <w:t>нм</w:t>
-      </w:r>
-      <w:proofErr w:type="spellEnd"/>
-      <w:r>
-        <w:rPr>
-          <w:rFonts w:ascii="Times New Roman" w:hAnsi="Times New Roman" w:cs="Times New Roman"/>
-          <w:color w:val="231F20"/>
-          <w:sz w:val="24"/>
-          <w:szCs w:val="24"/>
-        </w:rPr>
-        <w:t>)</w:t>
+        <w:t>} ≈ -</w:t>
+      </w:r>
+      <w:r>
+        <w:rPr>
+          <w:rFonts w:ascii="Times New Roman" w:hAnsi="Times New Roman" w:cs="Times New Roman"/>
+          <w:color w:val="231F20"/>
+          <w:sz w:val="24"/>
+          <w:szCs w:val="24"/>
+        </w:rPr>
+        <w:t>10</w:t>
       </w:r>
       <w:r>
         <w:rPr>
@@ -3269,16 +2864,25 @@
           <w:sz w:val="24"/>
           <w:szCs w:val="24"/>
         </w:rPr>
-        <w:t>} ≈ -</w:t>
-      </w:r>
-      <w:r>
-        <w:rPr>
-          <w:rFonts w:ascii="Times New Roman" w:hAnsi="Times New Roman" w:cs="Times New Roman"/>
-          <w:color w:val="231F20"/>
-          <w:sz w:val="24"/>
-          <w:szCs w:val="24"/>
-        </w:rPr>
-        <w:t>10</w:t>
+        <w:t>.</w:t>
+      </w:r>
+      <w:r>
+        <w:rPr>
+          <w:rFonts w:ascii="Times New Roman" w:hAnsi="Times New Roman" w:cs="Times New Roman"/>
+          <w:color w:val="231F20"/>
+          <w:sz w:val="24"/>
+          <w:szCs w:val="24"/>
+        </w:rPr>
+        <w:t>5</w:t>
+      </w:r>
+      <w:r>
+        <w:rPr>
+          <w:rFonts w:ascii="Times New Roman" w:hAnsi="Times New Roman" w:cs="Times New Roman"/>
+          <w:color w:val="231F20"/>
+          <w:sz w:val="24"/>
+          <w:szCs w:val="24"/>
+        </w:rPr>
+        <w:t xml:space="preserve"> и2</w:t>
       </w:r>
       <w:r>
         <w:rPr>
@@ -3289,44 +2893,28 @@
           <w:sz w:val="24"/>
           <w:szCs w:val="24"/>
         </w:rPr>
-        <w:t>.</w:t>
-      </w:r>
-      <w:r>
-        <w:rPr>
-          <w:rFonts w:ascii="Times New Roman" w:hAnsi="Times New Roman" w:cs="Times New Roman"/>
-          <w:color w:val="231F20"/>
-          <w:sz w:val="24"/>
-          <w:szCs w:val="24"/>
-        </w:rPr>
-        <w:t>5</w:t>
-      </w:r>
-      <w:r>
-        <w:rPr>
-          <w:rFonts w:ascii="Times New Roman" w:hAnsi="Times New Roman" w:cs="Times New Roman"/>
-          <w:color w:val="231F20"/>
-          <w:sz w:val="24"/>
-          <w:szCs w:val="24"/>
-        </w:rPr>
-        <w:t xml:space="preserve"> и</w:t>
-      </w:r>
-      <w:r>
-        <w:rPr>
-          <w:rFonts w:ascii="Times New Roman" w:hAnsi="Times New Roman" w:cs="Times New Roman"/>
-          <w:color w:val="231F20"/>
-          <w:sz w:val="24"/>
-          <w:szCs w:val="24"/>
-        </w:rPr>
-        <w:t xml:space="preserve"> </w:t>
-      </w:r>
-      <w:r>
-        <w:rPr>
-          <w:rFonts w:ascii="Times New Roman" w:hAnsi="Times New Roman" w:cs="Times New Roman"/>
-          <w:color w:val="231F20"/>
-          <w:sz w:val="24"/>
-          <w:szCs w:val="24"/>
-        </w:rPr>
-        <w:t>2</w:t>
-      </w:r>
+        <w:t>ε</w:t>
+      </w:r>
+      <w:r>
+        <w:rPr>
+          <w:rFonts w:ascii="Times New Roman" w:hAnsi="Times New Roman" w:cs="Times New Roman"/>
+          <w:color w:val="231F20"/>
+          <w:sz w:val="24"/>
+          <w:szCs w:val="24"/>
+          <w:vertAlign w:val="subscript"/>
+        </w:rPr>
+        <w:t>Bi : YIG</w:t>
+      </w:r>
+      <w:r>
+        <w:rPr>
+          <w:rFonts w:ascii="Times New Roman" w:hAnsi="Times New Roman" w:cs="Times New Roman"/>
+          <w:color w:val="231F20"/>
+          <w:sz w:val="24"/>
+          <w:szCs w:val="24"/>
+        </w:rPr>
+        <w:t>(</w:t>
+      </w:r>
+      <w:proofErr w:type="spellStart"/>
       <w:r>
         <w:rPr>
           <w:rFonts w:ascii="Times New Roman" w:hAnsi="Times New Roman" w:cs="Times New Roman"/>
@@ -3336,27 +2924,9 @@
           <w:sz w:val="24"/>
           <w:szCs w:val="24"/>
         </w:rPr>
-        <w:t>ε</w:t>
-      </w:r>
-      <w:r>
-        <w:rPr>
-          <w:rFonts w:ascii="Times New Roman" w:hAnsi="Times New Roman" w:cs="Times New Roman"/>
-          <w:color w:val="231F20"/>
-          <w:sz w:val="24"/>
-          <w:szCs w:val="24"/>
-          <w:vertAlign w:val="subscript"/>
-        </w:rPr>
-        <w:t>Bi : YIG</w:t>
-      </w:r>
-      <w:r>
-        <w:rPr>
-          <w:rFonts w:ascii="Times New Roman" w:hAnsi="Times New Roman" w:cs="Times New Roman"/>
-          <w:color w:val="231F20"/>
-          <w:sz w:val="24"/>
-          <w:szCs w:val="24"/>
-        </w:rPr>
-        <w:t>(</w:t>
-      </w:r>
+        <w:t>λ</w:t>
+      </w:r>
+      <w:proofErr w:type="spellEnd"/>
       <w:r>
         <w:rPr>
           <w:rFonts w:ascii="Times New Roman" w:hAnsi="Times New Roman" w:cs="Times New Roman"/>
@@ -3366,36 +2936,16 @@
           <w:sz w:val="24"/>
           <w:szCs w:val="24"/>
         </w:rPr>
-        <w:t xml:space="preserve">λ </w:t>
-      </w:r>
-      <w:r>
-        <w:rPr>
-          <w:rFonts w:ascii="Times New Roman" w:hAnsi="Times New Roman" w:cs="Times New Roman"/>
-          <w:color w:val="231F20"/>
-          <w:sz w:val="24"/>
-          <w:szCs w:val="24"/>
-        </w:rPr>
-        <w:t xml:space="preserve">= 597 </w:t>
-      </w:r>
-      <w:proofErr w:type="spellStart"/>
-      <w:r>
-        <w:rPr>
-          <w:rFonts w:ascii="Times New Roman" w:hAnsi="Times New Roman" w:cs="Times New Roman"/>
-          <w:color w:val="231F20"/>
-          <w:sz w:val="24"/>
-          <w:szCs w:val="24"/>
-        </w:rPr>
-        <w:t>нм</w:t>
-      </w:r>
-      <w:proofErr w:type="spellEnd"/>
-      <w:r>
-        <w:rPr>
-          <w:rFonts w:ascii="Times New Roman" w:hAnsi="Times New Roman" w:cs="Times New Roman"/>
-          <w:color w:val="231F20"/>
-          <w:sz w:val="24"/>
-          <w:szCs w:val="24"/>
-        </w:rPr>
-        <w:t xml:space="preserve">) </w:t>
+        <w:t xml:space="preserve"> </w:t>
+      </w:r>
+      <w:r>
+        <w:rPr>
+          <w:rFonts w:ascii="Times New Roman" w:hAnsi="Times New Roman" w:cs="Times New Roman"/>
+          <w:color w:val="231F20"/>
+          <w:sz w:val="24"/>
+          <w:szCs w:val="24"/>
+        </w:rPr>
+        <w:t xml:space="preserve">= 597 нм) </w:t>
       </w:r>
       <w:r>
         <w:rPr>
@@ -3475,7 +3025,25 @@
           <w:sz w:val="24"/>
           <w:szCs w:val="24"/>
         </w:rPr>
-        <w:t xml:space="preserve">200 </w:t>
+        <w:t>200 нм</w:t>
+      </w:r>
+      <w:r>
+        <w:rPr>
+          <w:rFonts w:ascii="Times New Roman" w:hAnsi="Times New Roman" w:cs="Times New Roman"/>
+          <w:color w:val="231F20"/>
+          <w:sz w:val="24"/>
+          <w:szCs w:val="24"/>
+        </w:rPr>
+        <w:t>.</w:t>
+      </w:r>
+      <w:r>
+        <w:rPr>
+          <w:rFonts w:ascii="Times New Roman" w:hAnsi="Times New Roman" w:cs="Times New Roman"/>
+          <w:color w:val="231F20"/>
+          <w:sz w:val="24"/>
+          <w:szCs w:val="24"/>
+        </w:rPr>
+        <w:t xml:space="preserve"> Отметим, что различие в спектральныхположениях полосы ППРдля исследованных образцов может быть объяснено неодинаковым </w:t>
       </w:r>
       <w:proofErr w:type="spellStart"/>
       <w:r>
@@ -3485,7 +3053,7 @@
           <w:sz w:val="24"/>
           <w:szCs w:val="24"/>
         </w:rPr>
-        <w:t>нм</w:t>
+        <w:t>размеромнаночастиц</w:t>
       </w:r>
       <w:proofErr w:type="spellEnd"/>
       <w:r>
@@ -3495,61 +3063,7 @@
           <w:sz w:val="24"/>
           <w:szCs w:val="24"/>
         </w:rPr>
-        <w:t>.</w:t>
-      </w:r>
-      <w:r>
-        <w:rPr>
-          <w:rFonts w:ascii="Times New Roman" w:hAnsi="Times New Roman" w:cs="Times New Roman"/>
-          <w:color w:val="231F20"/>
-          <w:sz w:val="24"/>
-          <w:szCs w:val="24"/>
-        </w:rPr>
-        <w:t xml:space="preserve"> Отметим, что различие в спектральных</w:t>
-      </w:r>
-      <w:r>
-        <w:rPr>
-          <w:rFonts w:ascii="Times New Roman" w:hAnsi="Times New Roman" w:cs="Times New Roman"/>
-          <w:color w:val="231F20"/>
-          <w:sz w:val="24"/>
-          <w:szCs w:val="24"/>
-        </w:rPr>
-        <w:t xml:space="preserve"> </w:t>
-      </w:r>
-      <w:r>
-        <w:rPr>
-          <w:rFonts w:ascii="Times New Roman" w:hAnsi="Times New Roman" w:cs="Times New Roman"/>
-          <w:color w:val="231F20"/>
-          <w:sz w:val="24"/>
-          <w:szCs w:val="24"/>
-        </w:rPr>
-        <w:t>положениях полосы ППР</w:t>
-      </w:r>
-      <w:r>
-        <w:rPr>
-          <w:rFonts w:ascii="Times New Roman" w:hAnsi="Times New Roman" w:cs="Times New Roman"/>
-          <w:color w:val="231F20"/>
-          <w:sz w:val="24"/>
-          <w:szCs w:val="24"/>
-        </w:rPr>
-        <w:t xml:space="preserve"> </w:t>
-      </w:r>
-      <w:r>
-        <w:rPr>
-          <w:rFonts w:ascii="Times New Roman" w:hAnsi="Times New Roman" w:cs="Times New Roman"/>
-          <w:color w:val="231F20"/>
-          <w:sz w:val="24"/>
-          <w:szCs w:val="24"/>
-        </w:rPr>
-        <w:t>для исследованных образцов может быть объяснено неодинаковым размером</w:t>
-      </w:r>
-      <w:r>
-        <w:rPr>
-          <w:rFonts w:ascii="Times New Roman" w:hAnsi="Times New Roman" w:cs="Times New Roman"/>
-          <w:color w:val="231F20"/>
-          <w:sz w:val="24"/>
-          <w:szCs w:val="24"/>
-        </w:rPr>
-        <w:t xml:space="preserve"> </w:t>
+        <w:t xml:space="preserve"> для разных периодов решетки, а </w:t>
       </w:r>
       <w:proofErr w:type="spellStart"/>
       <w:r>
@@ -3559,7 +3073,7 @@
           <w:sz w:val="24"/>
           <w:szCs w:val="24"/>
         </w:rPr>
-        <w:t>наночастиц</w:t>
+        <w:t>такжеконечностью</w:t>
       </w:r>
       <w:proofErr w:type="spellEnd"/>
       <w:r>
@@ -3569,25 +3083,7 @@
           <w:sz w:val="24"/>
           <w:szCs w:val="24"/>
         </w:rPr>
-        <w:t xml:space="preserve"> для разных периодов решетки, а также</w:t>
-      </w:r>
-      <w:r>
-        <w:rPr>
-          <w:rFonts w:ascii="Times New Roman" w:hAnsi="Times New Roman" w:cs="Times New Roman"/>
-          <w:color w:val="231F20"/>
-          <w:sz w:val="24"/>
-          <w:szCs w:val="24"/>
-        </w:rPr>
-        <w:t xml:space="preserve"> </w:t>
-      </w:r>
-      <w:r>
-        <w:rPr>
-          <w:rFonts w:ascii="Times New Roman" w:hAnsi="Times New Roman" w:cs="Times New Roman"/>
-          <w:color w:val="231F20"/>
-          <w:sz w:val="24"/>
-          <w:szCs w:val="24"/>
-        </w:rPr>
-        <w:t xml:space="preserve">конечностью толщины слоя </w:t>
+        <w:t xml:space="preserve"> толщины слоя </w:t>
       </w:r>
       <w:proofErr w:type="spellStart"/>
       <w:r>
@@ -3607,34 +3103,7 @@
           <w:sz w:val="24"/>
           <w:szCs w:val="24"/>
         </w:rPr>
-        <w:t xml:space="preserve"> : YIG, в котором</w:t>
-      </w:r>
-      <w:r>
-        <w:rPr>
-          <w:rFonts w:ascii="Times New Roman" w:hAnsi="Times New Roman" w:cs="Times New Roman"/>
-          <w:color w:val="231F20"/>
-          <w:sz w:val="24"/>
-          <w:szCs w:val="24"/>
-        </w:rPr>
-        <w:t xml:space="preserve"> </w:t>
-      </w:r>
-      <w:r>
-        <w:rPr>
-          <w:rFonts w:ascii="Times New Roman" w:hAnsi="Times New Roman" w:cs="Times New Roman"/>
-          <w:color w:val="231F20"/>
-          <w:sz w:val="24"/>
-          <w:szCs w:val="24"/>
-        </w:rPr>
-        <w:t>золотые частицы чувствуют не только окружение</w:t>
-      </w:r>
-      <w:r>
-        <w:rPr>
-          <w:rFonts w:ascii="Times New Roman" w:hAnsi="Times New Roman" w:cs="Times New Roman"/>
-          <w:color w:val="231F20"/>
-          <w:sz w:val="24"/>
-          <w:szCs w:val="24"/>
-        </w:rPr>
-        <w:t xml:space="preserve"> </w:t>
+        <w:t xml:space="preserve"> : YIG, в которомзолотые частицы чувствуют не только </w:t>
       </w:r>
       <w:proofErr w:type="spellStart"/>
       <w:r>
@@ -3644,7 +3113,7 @@
           <w:sz w:val="24"/>
           <w:szCs w:val="24"/>
         </w:rPr>
-        <w:t>Bi</w:t>
+        <w:t>окружениеBi</w:t>
       </w:r>
       <w:proofErr w:type="spellEnd"/>
       <w:r>
@@ -3702,7 +3171,7 @@
           <w:sz w:val="24"/>
           <w:szCs w:val="24"/>
         </w:rPr>
-        <w:t xml:space="preserve">В соответствии с работами [1, 20] спектральное положение длинноволновой полосы определяется диполь-дипольным взаимодействием </w:t>
+        <w:t xml:space="preserve">В соответствии с работами [1, 20] спектральное положение длинноволновой полосы определяется </w:t>
       </w:r>
       <w:proofErr w:type="spellStart"/>
       <w:r>
@@ -3712,7 +3181,7 @@
           <w:sz w:val="24"/>
           <w:szCs w:val="24"/>
         </w:rPr>
-        <w:t>наночастиц</w:t>
+        <w:t>диполь-дипольным</w:t>
       </w:r>
       <w:proofErr w:type="spellEnd"/>
       <w:r>
@@ -3722,25 +3191,27 @@
           <w:sz w:val="24"/>
           <w:szCs w:val="24"/>
         </w:rPr>
-        <w:t>,</w:t>
-      </w:r>
-      <w:r>
-        <w:rPr>
-          <w:rFonts w:ascii="Times New Roman" w:hAnsi="Times New Roman" w:cs="Times New Roman"/>
-          <w:color w:val="231F20"/>
-          <w:sz w:val="24"/>
-          <w:szCs w:val="24"/>
-        </w:rPr>
-        <w:t xml:space="preserve"> </w:t>
-      </w:r>
-      <w:r>
-        <w:rPr>
-          <w:rFonts w:ascii="Times New Roman" w:hAnsi="Times New Roman" w:cs="Times New Roman"/>
-          <w:color w:val="231F20"/>
-          <w:sz w:val="24"/>
-          <w:szCs w:val="24"/>
-        </w:rPr>
-        <w:t xml:space="preserve">когда период решетки </w:t>
+        <w:t xml:space="preserve"> взаимодействием </w:t>
+      </w:r>
+      <w:proofErr w:type="spellStart"/>
+      <w:r>
+        <w:rPr>
+          <w:rFonts w:ascii="Times New Roman" w:hAnsi="Times New Roman" w:cs="Times New Roman"/>
+          <w:color w:val="231F20"/>
+          <w:sz w:val="24"/>
+          <w:szCs w:val="24"/>
+        </w:rPr>
+        <w:t>наночастиц,когда</w:t>
+      </w:r>
+      <w:proofErr w:type="spellEnd"/>
+      <w:r>
+        <w:rPr>
+          <w:rFonts w:ascii="Times New Roman" w:hAnsi="Times New Roman" w:cs="Times New Roman"/>
+          <w:color w:val="231F20"/>
+          <w:sz w:val="24"/>
+          <w:szCs w:val="24"/>
+        </w:rPr>
+        <w:t xml:space="preserve"> период решетки </w:t>
       </w:r>
       <w:r>
         <w:rPr>
@@ -3752,15 +3223,6 @@
           <w:lang w:val="en-US"/>
         </w:rPr>
         <w:t>D</w:t>
-      </w:r>
-      <w:r>
-        <w:rPr>
-          <w:rFonts w:ascii="Times New Roman" w:hAnsi="Times New Roman" w:cs="Times New Roman"/>
-          <w:color w:val="231F20"/>
-          <w:sz w:val="24"/>
-          <w:szCs w:val="24"/>
-        </w:rPr>
-        <w:t xml:space="preserve"> </w:t>
       </w:r>
       <w:r>
         <w:rPr>
@@ -3812,7 +3274,7 @@
           <v:shape id="_x0000_i1027" type="#_x0000_t75" style="width:56.25pt;height:18.75pt" o:ole="">
             <v:imagedata r:id="rId12" o:title=""/>
           </v:shape>
-          <o:OLEObject Type="Embed" ProgID="Equation.DSMT4" ShapeID="_x0000_i1027" DrawAspect="Content" ObjectID="_1600713575" r:id="rId13"/>
+          <o:OLEObject Type="Embed" ProgID="Equation.DSMT4" ShapeID="_x0000_i1027" DrawAspect="Content" ObjectID="_1600865538" r:id="rId13"/>
         </w:object>
       </w:r>
       <w:r>
@@ -3976,7 +3438,7 @@
           <v:shape id="_x0000_i1028" type="#_x0000_t75" style="width:249.75pt;height:36pt" o:ole="">
             <v:imagedata r:id="rId14" o:title=""/>
           </v:shape>
-          <o:OLEObject Type="Embed" ProgID="Equation.DSMT4" ShapeID="_x0000_i1028" DrawAspect="Content" ObjectID="_1600713576" r:id="rId15"/>
+          <o:OLEObject Type="Embed" ProgID="Equation.DSMT4" ShapeID="_x0000_i1028" DrawAspect="Content" ObjectID="_1600865539" r:id="rId15"/>
         </w:object>
       </w:r>
       <w:r>
@@ -4070,16 +3532,6 @@
           <w:lang w:val="en-US"/>
         </w:rPr>
         <w:t>YIG</w:t>
-      </w:r>
-      <w:r>
-        <w:rPr>
-          <w:rFonts w:ascii="Times New Roman" w:hAnsi="Times New Roman" w:cs="Times New Roman"/>
-          <w:color w:val="231F20"/>
-          <w:sz w:val="24"/>
-          <w:szCs w:val="24"/>
-          <w:vertAlign w:val="subscript"/>
-        </w:rPr>
-        <w:t xml:space="preserve"> </w:t>
       </w:r>
       <w:r>
         <w:rPr>
@@ -4145,47 +3597,7 @@
           <w:sz w:val="24"/>
           <w:szCs w:val="24"/>
         </w:rPr>
-        <w:t xml:space="preserve">Взаимодействие ППР и РППР приводит к тому, что в спектре пропускания на длине волны 630 </w:t>
-      </w:r>
-      <w:proofErr w:type="spellStart"/>
-      <w:r>
-        <w:rPr>
-          <w:rFonts w:ascii="Times New Roman" w:hAnsi="Times New Roman" w:cs="Times New Roman"/>
-          <w:color w:val="231F20"/>
-          <w:sz w:val="24"/>
-          <w:szCs w:val="24"/>
-        </w:rPr>
-        <w:t>нм</w:t>
-      </w:r>
-      <w:proofErr w:type="spellEnd"/>
-      <w:r>
-        <w:rPr>
-          <w:rFonts w:ascii="Times New Roman" w:hAnsi="Times New Roman" w:cs="Times New Roman"/>
-          <w:color w:val="231F20"/>
-          <w:sz w:val="24"/>
-          <w:szCs w:val="24"/>
-        </w:rPr>
-        <w:t xml:space="preserve"> для структуры с периодом 400 </w:t>
-      </w:r>
-      <w:proofErr w:type="spellStart"/>
-      <w:r>
-        <w:rPr>
-          <w:rFonts w:ascii="Times New Roman" w:hAnsi="Times New Roman" w:cs="Times New Roman"/>
-          <w:color w:val="231F20"/>
-          <w:sz w:val="24"/>
-          <w:szCs w:val="24"/>
-        </w:rPr>
-        <w:t>нм</w:t>
-      </w:r>
-      <w:proofErr w:type="spellEnd"/>
-      <w:r>
-        <w:rPr>
-          <w:rFonts w:ascii="Times New Roman" w:hAnsi="Times New Roman" w:cs="Times New Roman"/>
-          <w:color w:val="231F20"/>
-          <w:sz w:val="24"/>
-          <w:szCs w:val="24"/>
-        </w:rPr>
-        <w:t xml:space="preserve"> наблюдается резонанс сложной формы. </w:t>
+        <w:t xml:space="preserve">Взаимодействие ППР и РППР приводит к тому, что в спектре пропускания на длине волны 630 нм для структуры с периодом 400 нм наблюдается резонанс сложной формы. </w:t>
       </w:r>
     </w:p>
     <w:p>
@@ -4241,94 +3653,16 @@
           <w:sz w:val="24"/>
           <w:szCs w:val="24"/>
         </w:rPr>
-        <w:t xml:space="preserve"> = 200, 250, 300, 350 и 400 </w:t>
-      </w:r>
-      <w:proofErr w:type="spellStart"/>
-      <w:r>
-        <w:rPr>
-          <w:rFonts w:ascii="Times New Roman" w:hAnsi="Times New Roman" w:cs="Times New Roman"/>
-          <w:color w:val="231F20"/>
-          <w:sz w:val="24"/>
-          <w:szCs w:val="24"/>
-        </w:rPr>
-        <w:t>нм</w:t>
-      </w:r>
-      <w:proofErr w:type="spellEnd"/>
-      <w:r>
-        <w:rPr>
-          <w:rFonts w:ascii="Times New Roman" w:hAnsi="Times New Roman" w:cs="Times New Roman"/>
-          <w:color w:val="231F20"/>
-          <w:sz w:val="24"/>
-          <w:szCs w:val="24"/>
-        </w:rPr>
-        <w:t xml:space="preserve">. Как видно, для структуры с периодом 350 </w:t>
-      </w:r>
-      <w:proofErr w:type="spellStart"/>
-      <w:r>
-        <w:rPr>
-          <w:rFonts w:ascii="Times New Roman" w:hAnsi="Times New Roman" w:cs="Times New Roman"/>
-          <w:color w:val="231F20"/>
-          <w:sz w:val="24"/>
-          <w:szCs w:val="24"/>
-        </w:rPr>
-        <w:t>нм</w:t>
-      </w:r>
-      <w:proofErr w:type="spellEnd"/>
-      <w:r>
-        <w:rPr>
-          <w:rFonts w:ascii="Times New Roman" w:hAnsi="Times New Roman" w:cs="Times New Roman"/>
-          <w:color w:val="231F20"/>
-          <w:sz w:val="24"/>
-          <w:szCs w:val="24"/>
-        </w:rPr>
-        <w:t xml:space="preserve"> в области λ ≈ 600 </w:t>
-      </w:r>
-      <w:proofErr w:type="spellStart"/>
-      <w:r>
-        <w:rPr>
-          <w:rFonts w:ascii="Times New Roman" w:hAnsi="Times New Roman" w:cs="Times New Roman"/>
-          <w:color w:val="231F20"/>
-          <w:sz w:val="24"/>
-          <w:szCs w:val="24"/>
-        </w:rPr>
-        <w:t>нм</w:t>
-      </w:r>
-      <w:proofErr w:type="spellEnd"/>
-      <w:r>
-        <w:rPr>
-          <w:rFonts w:ascii="Times New Roman" w:hAnsi="Times New Roman" w:cs="Times New Roman"/>
-          <w:color w:val="231F20"/>
-          <w:sz w:val="24"/>
-          <w:szCs w:val="24"/>
-        </w:rPr>
-        <w:t xml:space="preserve"> спектр пропускания </w:t>
-      </w:r>
-      <w:r>
-        <w:rPr>
-          <w:rFonts w:ascii="Times New Roman" w:hAnsi="Times New Roman" w:cs="Times New Roman"/>
-          <w:color w:val="231F20"/>
-          <w:sz w:val="24"/>
-          <w:szCs w:val="24"/>
-        </w:rPr>
-        <w:t>сравним с</w:t>
-      </w:r>
-      <w:r>
-        <w:rPr>
-          <w:rFonts w:ascii="Times New Roman" w:hAnsi="Times New Roman" w:cs="Times New Roman"/>
-          <w:color w:val="231F20"/>
-          <w:sz w:val="24"/>
-          <w:szCs w:val="24"/>
-        </w:rPr>
-        <w:t xml:space="preserve"> </w:t>
-      </w:r>
-      <w:r>
-        <w:rPr>
-          <w:rFonts w:ascii="Times New Roman" w:hAnsi="Times New Roman" w:cs="Times New Roman"/>
-          <w:color w:val="231F20"/>
-          <w:sz w:val="24"/>
-          <w:szCs w:val="24"/>
-        </w:rPr>
-        <w:t>экспериментальным</w:t>
+        <w:t xml:space="preserve"> = 200, 250, 300, 350 и 400 нм. Как видно, для структуры с периодом 350 нм в области λ ≈ 600 нм спектр пропускания </w:t>
+      </w:r>
+      <w:r>
+        <w:rPr>
+          <w:rFonts w:ascii="Times New Roman" w:hAnsi="Times New Roman" w:cs="Times New Roman"/>
+          <w:color w:val="231F20"/>
+          <w:sz w:val="24"/>
+          <w:szCs w:val="24"/>
+        </w:rPr>
+        <w:t>сравним сэкспериментальным</w:t>
       </w:r>
       <w:r>
         <w:rPr>
@@ -4355,56 +3689,16 @@
           <w:sz w:val="24"/>
           <w:szCs w:val="24"/>
         </w:rPr>
-        <w:t xml:space="preserve"> пропускания структуры с периодом 400 </w:t>
-      </w:r>
-      <w:proofErr w:type="spellStart"/>
-      <w:r>
-        <w:rPr>
-          <w:rFonts w:ascii="Times New Roman" w:hAnsi="Times New Roman" w:cs="Times New Roman"/>
-          <w:color w:val="231F20"/>
-          <w:sz w:val="24"/>
-          <w:szCs w:val="24"/>
-        </w:rPr>
-        <w:t>нм</w:t>
-      </w:r>
-      <w:proofErr w:type="spellEnd"/>
-      <w:r>
-        <w:rPr>
-          <w:rFonts w:ascii="Times New Roman" w:hAnsi="Times New Roman" w:cs="Times New Roman"/>
-          <w:color w:val="231F20"/>
-          <w:sz w:val="24"/>
-          <w:szCs w:val="24"/>
-        </w:rPr>
-        <w:t xml:space="preserve">. </w:t>
-      </w:r>
-      <w:r>
-        <w:rPr>
-          <w:rFonts w:ascii="Times New Roman" w:hAnsi="Times New Roman" w:cs="Times New Roman"/>
-          <w:color w:val="231F20"/>
-          <w:sz w:val="24"/>
-          <w:szCs w:val="24"/>
-        </w:rPr>
-        <w:t xml:space="preserve">Рассмотрим распределение поля в области 600 </w:t>
-      </w:r>
-      <w:proofErr w:type="spellStart"/>
-      <w:r>
-        <w:rPr>
-          <w:rFonts w:ascii="Times New Roman" w:hAnsi="Times New Roman" w:cs="Times New Roman"/>
-          <w:color w:val="231F20"/>
-          <w:sz w:val="24"/>
-          <w:szCs w:val="24"/>
-        </w:rPr>
-        <w:t>нм</w:t>
-      </w:r>
-      <w:proofErr w:type="spellEnd"/>
-      <w:r>
-        <w:rPr>
-          <w:rFonts w:ascii="Times New Roman" w:hAnsi="Times New Roman" w:cs="Times New Roman"/>
-          <w:color w:val="231F20"/>
-          <w:sz w:val="24"/>
-          <w:szCs w:val="24"/>
-        </w:rPr>
-        <w:t xml:space="preserve"> для модели. Можно видеть, что изменение фазы волны приводит к изменению распределения поля от дипольного к квадрупольному (рис. 2.4 б)).</w:t>
+        <w:t xml:space="preserve"> пропускания структуры с периодом 400 нм. </w:t>
+      </w:r>
+      <w:r>
+        <w:rPr>
+          <w:rFonts w:ascii="Times New Roman" w:hAnsi="Times New Roman" w:cs="Times New Roman"/>
+          <w:color w:val="231F20"/>
+          <w:sz w:val="24"/>
+          <w:szCs w:val="24"/>
+        </w:rPr>
+        <w:t>Рассмотрим распределение поля в области 600 нм для модели. Можно видеть, что изменение фазы волны приводит к изменению распределения поля от дипольного к квадрупольному (рис. 2.4 б)).</w:t>
       </w:r>
       <w:r>
         <w:rPr>
@@ -4470,7 +3764,7 @@
           <w:sz w:val="24"/>
           <w:szCs w:val="24"/>
         </w:rPr>
-        <w:t xml:space="preserve">Перейдем к рассмотрению поляризационных особенностей исследованных структур. На рис. 2.5 представлены спектрально-угловые спектры для структуры с периодом 400 </w:t>
+        <w:t xml:space="preserve">Перейдем к рассмотрению поляризационных особенностей исследованных структур. На рис. 2.5 представлены спектрально-угловые спектры для структуры с периодом 400 нм для </w:t>
       </w:r>
       <w:proofErr w:type="spellStart"/>
       <w:r>
@@ -4480,7 +3774,7 @@
           <w:sz w:val="24"/>
           <w:szCs w:val="24"/>
         </w:rPr>
-        <w:t>нм</w:t>
+        <w:t>s</w:t>
       </w:r>
       <w:proofErr w:type="spellEnd"/>
       <w:r>
@@ -4490,7 +3784,7 @@
           <w:sz w:val="24"/>
           <w:szCs w:val="24"/>
         </w:rPr>
-        <w:t xml:space="preserve"> для s – и  </w:t>
+        <w:t xml:space="preserve"> – и  </w:t>
       </w:r>
       <w:r>
         <w:rPr>
@@ -4501,15 +3795,6 @@
           <w:lang w:val="en-US"/>
         </w:rPr>
         <w:t>p</w:t>
-      </w:r>
-      <w:r>
-        <w:rPr>
-          <w:rFonts w:ascii="Times New Roman" w:hAnsi="Times New Roman" w:cs="Times New Roman"/>
-          <w:color w:val="231F20"/>
-          <w:sz w:val="24"/>
-          <w:szCs w:val="24"/>
-        </w:rPr>
-        <w:t xml:space="preserve"> </w:t>
       </w:r>
       <w:r>
         <w:rPr>
@@ -4875,7 +4160,16 @@
           <w:sz w:val="24"/>
           <w:szCs w:val="24"/>
         </w:rPr>
-        <w:t xml:space="preserve">Мы выяснили, что смещение происходит вдоль  </w:t>
+        <w:t>Мы выяснили</w:t>
+      </w:r>
+      <w:r>
+        <w:rPr>
+          <w:rFonts w:ascii="Times New Roman" w:hAnsi="Times New Roman" w:cs="Times New Roman"/>
+          <w:color w:val="231F20"/>
+          <w:sz w:val="24"/>
+          <w:szCs w:val="24"/>
+        </w:rPr>
+        <w:t xml:space="preserve">, что </w:t>
       </w:r>
       <w:bookmarkStart w:id="0" w:name="_GoBack"/>
       <w:bookmarkEnd w:id="0"/>
@@ -4886,8 +4180,327 @@
           <w:sz w:val="24"/>
           <w:szCs w:val="24"/>
         </w:rPr>
+        <w:t xml:space="preserve">при наклонном падении света на </w:t>
+      </w:r>
+      <w:proofErr w:type="spellStart"/>
+      <w:r>
+        <w:rPr>
+          <w:rFonts w:ascii="Times New Roman" w:hAnsi="Times New Roman" w:cs="Times New Roman"/>
+          <w:color w:val="231F20"/>
+          <w:sz w:val="24"/>
+          <w:szCs w:val="24"/>
+        </w:rPr>
+        <w:t>наноструктуры</w:t>
+      </w:r>
+      <w:proofErr w:type="spellEnd"/>
+      <w:r>
+        <w:rPr>
+          <w:rFonts w:ascii="Times New Roman" w:hAnsi="Times New Roman" w:cs="Times New Roman"/>
+          <w:color w:val="231F20"/>
+          <w:sz w:val="24"/>
+          <w:szCs w:val="24"/>
+        </w:rPr>
+        <w:t xml:space="preserve">, </w:t>
+      </w:r>
+      <w:proofErr w:type="spellStart"/>
+      <w:r>
+        <w:rPr>
+          <w:rFonts w:ascii="Times New Roman" w:hAnsi="Times New Roman" w:cs="Times New Roman"/>
+          <w:color w:val="231F20"/>
+          <w:sz w:val="24"/>
+          <w:szCs w:val="24"/>
+        </w:rPr>
+        <w:t>наночастицы</w:t>
+      </w:r>
+      <w:proofErr w:type="spellEnd"/>
+      <w:r>
+        <w:rPr>
+          <w:rFonts w:ascii="Times New Roman" w:hAnsi="Times New Roman" w:cs="Times New Roman"/>
+          <w:color w:val="231F20"/>
+          <w:sz w:val="24"/>
+          <w:szCs w:val="24"/>
+        </w:rPr>
+        <w:t xml:space="preserve"> начинают излучать с задержкой фаз из-за наличия разности хода </w:t>
+      </w:r>
+      <w:r>
+        <w:rPr>
+          <w:rFonts w:ascii="Times New Roman" w:hAnsi="Times New Roman" w:cs="Times New Roman"/>
+          <w:color w:val="231F20"/>
+          <w:sz w:val="24"/>
+          <w:szCs w:val="24"/>
+          <w:lang w:val="en-US"/>
+        </w:rPr>
+        <w:t>BC</w:t>
+      </w:r>
+      <w:r>
+        <w:rPr>
+          <w:rFonts w:ascii="Times New Roman" w:hAnsi="Times New Roman" w:cs="Times New Roman"/>
+          <w:color w:val="231F20"/>
+          <w:sz w:val="24"/>
+          <w:szCs w:val="24"/>
+        </w:rPr>
+        <w:t xml:space="preserve">. </w:t>
+      </w:r>
+      <w:r>
+        <w:rPr>
+          <w:rFonts w:ascii="Times New Roman" w:hAnsi="Times New Roman" w:cs="Times New Roman"/>
+          <w:color w:val="231F20"/>
+          <w:sz w:val="24"/>
+          <w:szCs w:val="24"/>
+        </w:rPr>
+        <w:t xml:space="preserve">Взаимодействие между </w:t>
+      </w:r>
+      <w:proofErr w:type="spellStart"/>
+      <w:r>
+        <w:rPr>
+          <w:rFonts w:ascii="Times New Roman" w:hAnsi="Times New Roman" w:cs="Times New Roman"/>
+          <w:color w:val="231F20"/>
+          <w:sz w:val="24"/>
+          <w:szCs w:val="24"/>
+        </w:rPr>
+        <w:t>наночастицами</w:t>
+      </w:r>
+      <w:proofErr w:type="spellEnd"/>
+      <w:r>
+        <w:rPr>
+          <w:rFonts w:ascii="Times New Roman" w:hAnsi="Times New Roman" w:cs="Times New Roman"/>
+          <w:color w:val="231F20"/>
+          <w:sz w:val="24"/>
+          <w:szCs w:val="24"/>
+        </w:rPr>
+        <w:t xml:space="preserve"> происходит вдоль оси </w:t>
+      </w:r>
+      <w:r>
+        <w:rPr>
+          <w:rFonts w:ascii="Times New Roman" w:hAnsi="Times New Roman" w:cs="Times New Roman"/>
+          <w:color w:val="231F20"/>
+          <w:sz w:val="24"/>
+          <w:szCs w:val="24"/>
+          <w:lang w:val="en-US"/>
+        </w:rPr>
+        <w:t>OX</w:t>
+      </w:r>
+      <w:r>
+        <w:rPr>
+          <w:rFonts w:ascii="Times New Roman" w:hAnsi="Times New Roman" w:cs="Times New Roman"/>
+          <w:color w:val="231F20"/>
+          <w:sz w:val="24"/>
+          <w:szCs w:val="24"/>
+        </w:rPr>
+        <w:t xml:space="preserve">, </w:t>
+      </w:r>
+      <w:r>
+        <w:rPr>
+          <w:rFonts w:ascii="Times New Roman" w:hAnsi="Times New Roman" w:cs="Times New Roman"/>
+          <w:color w:val="231F20"/>
+          <w:sz w:val="24"/>
+          <w:szCs w:val="24"/>
+        </w:rPr>
+        <w:t xml:space="preserve">поэтому проекция </w:t>
+      </w:r>
+      <w:r>
+        <w:rPr>
+          <w:rFonts w:ascii="Times New Roman" w:hAnsi="Times New Roman" w:cs="Times New Roman"/>
+          <w:color w:val="231F20"/>
+          <w:sz w:val="24"/>
+          <w:szCs w:val="24"/>
+          <w:lang w:val="en-US"/>
+        </w:rPr>
+        <w:t>BC</w:t>
+      </w:r>
+      <w:r>
+        <w:rPr>
+          <w:rFonts w:ascii="Times New Roman" w:hAnsi="Times New Roman" w:cs="Times New Roman"/>
+          <w:color w:val="231F20"/>
+          <w:sz w:val="24"/>
+          <w:szCs w:val="24"/>
+        </w:rPr>
         <w:t xml:space="preserve"> </w:t>
       </w:r>
+      <w:r>
+        <w:rPr>
+          <w:rFonts w:ascii="Times New Roman" w:hAnsi="Times New Roman" w:cs="Times New Roman"/>
+          <w:color w:val="231F20"/>
+          <w:sz w:val="24"/>
+          <w:szCs w:val="24"/>
+        </w:rPr>
+        <w:t xml:space="preserve">на ось </w:t>
+      </w:r>
+      <w:r>
+        <w:rPr>
+          <w:rFonts w:ascii="Times New Roman" w:hAnsi="Times New Roman" w:cs="Times New Roman"/>
+          <w:color w:val="231F20"/>
+          <w:sz w:val="24"/>
+          <w:szCs w:val="24"/>
+          <w:lang w:val="en-US"/>
+        </w:rPr>
+        <w:t>OX</w:t>
+      </w:r>
+      <w:r>
+        <w:rPr>
+          <w:rFonts w:ascii="Times New Roman" w:hAnsi="Times New Roman" w:cs="Times New Roman"/>
+          <w:color w:val="231F20"/>
+          <w:sz w:val="24"/>
+          <w:szCs w:val="24"/>
+        </w:rPr>
+        <w:t xml:space="preserve"> и будет ответственна за сдвиг РППР, т.е.</w:t>
+      </w:r>
+    </w:p>
+    <w:p>
+      <w:pPr>
+        <w:rPr>
+          <w:rFonts w:ascii="Times New Roman" w:hAnsi="Times New Roman" w:cs="Times New Roman"/>
+          <w:color w:val="231F20"/>
+          <w:sz w:val="24"/>
+          <w:szCs w:val="24"/>
+        </w:rPr>
+      </w:pPr>
+      <m:oMathPara>
+        <m:oMath>
+          <m:r>
+            <w:rPr>
+              <w:rFonts w:ascii="Cambria Math" w:hAnsi="Cambria Math" w:cs="Cambria Math"/>
+              <w:color w:val="231F20"/>
+              <w:sz w:val="24"/>
+              <w:szCs w:val="24"/>
+              <w:lang w:val="en-US"/>
+            </w:rPr>
+            <m:t>AB=BC sinφ</m:t>
+          </m:r>
+          <m:r>
+            <m:rPr>
+              <m:sty m:val="p"/>
+            </m:rPr>
+            <w:rPr>
+              <w:rFonts w:ascii="Cambria Math" w:hAnsi="Cambria Math" w:cs="Cambria Math"/>
+              <w:color w:val="231F20"/>
+              <w:sz w:val="24"/>
+              <w:szCs w:val="24"/>
+            </w:rPr>
+            <m:t>=</m:t>
+          </m:r>
+          <m:f>
+            <m:fPr>
+              <m:ctrlPr>
+                <w:rPr>
+                  <w:rFonts w:ascii="Cambria Math" w:hAnsi="Cambria Math" w:cs="Times New Roman"/>
+                  <w:color w:val="231F20"/>
+                  <w:sz w:val="24"/>
+                  <w:szCs w:val="24"/>
+                </w:rPr>
+              </m:ctrlPr>
+            </m:fPr>
+            <m:num>
+              <m:r>
+                <m:rPr>
+                  <m:sty m:val="p"/>
+                </m:rPr>
+                <w:rPr>
+                  <w:rFonts w:ascii="Cambria Math" w:hAnsi="Cambria Math" w:cs="Cambria Math"/>
+                  <w:color w:val="231F20"/>
+                  <w:sz w:val="24"/>
+                  <w:szCs w:val="24"/>
+                </w:rPr>
+                <m:t>D</m:t>
+              </m:r>
+              <m:sSup>
+                <m:sSupPr>
+                  <m:ctrlPr>
+                    <w:rPr>
+                      <w:rFonts w:ascii="Cambria Math" w:hAnsi="Cambria Math" w:cs="Cambria Math"/>
+                      <w:color w:val="231F20"/>
+                      <w:sz w:val="24"/>
+                      <w:szCs w:val="24"/>
+                    </w:rPr>
+                  </m:ctrlPr>
+                </m:sSupPr>
+                <m:e>
+                  <m:r>
+                    <m:rPr>
+                      <m:sty m:val="p"/>
+                    </m:rPr>
+                    <w:rPr>
+                      <w:rFonts w:ascii="Cambria Math" w:hAnsi="Cambria Math" w:cs="Cambria Math"/>
+                      <w:color w:val="231F20"/>
+                      <w:sz w:val="24"/>
+                      <w:szCs w:val="24"/>
+                    </w:rPr>
+                    <m:t>sin</m:t>
+                  </m:r>
+                </m:e>
+                <m:sup>
+                  <m:r>
+                    <m:rPr>
+                      <m:sty m:val="p"/>
+                    </m:rPr>
+                    <w:rPr>
+                      <w:rFonts w:ascii="Cambria Math" w:hAnsi="Cambria Math" w:cs="Cambria Math"/>
+                      <w:color w:val="231F20"/>
+                      <w:sz w:val="24"/>
+                      <w:szCs w:val="24"/>
+                    </w:rPr>
+                    <m:t>2</m:t>
+                  </m:r>
+                </m:sup>
+              </m:sSup>
+              <m:r>
+                <m:rPr>
+                  <m:sty m:val="p"/>
+                </m:rPr>
+                <w:rPr>
+                  <w:rFonts w:ascii="Cambria Math" w:hAnsi="Cambria Math" w:cs="Cambria Math"/>
+                  <w:color w:val="231F20"/>
+                  <w:sz w:val="24"/>
+                  <w:szCs w:val="24"/>
+                </w:rPr>
+                <m:t>θ</m:t>
+              </m:r>
+            </m:num>
+            <m:den>
+              <m:sSub>
+                <m:sSubPr>
+                  <m:ctrlPr>
+                    <w:rPr>
+                      <w:rFonts w:ascii="Cambria Math" w:hAnsi="Cambria Math" w:cs="Cambria Math"/>
+                      <w:color w:val="231F20"/>
+                      <w:sz w:val="24"/>
+                      <w:szCs w:val="24"/>
+                    </w:rPr>
+                  </m:ctrlPr>
+                </m:sSubPr>
+                <m:e>
+                  <m:r>
+                    <m:rPr>
+                      <m:sty m:val="p"/>
+                    </m:rPr>
+                    <w:rPr>
+                      <w:rFonts w:ascii="Cambria Math" w:hAnsi="Cambria Math" w:cs="Cambria Math"/>
+                      <w:color w:val="231F20"/>
+                      <w:sz w:val="24"/>
+                      <w:szCs w:val="24"/>
+                    </w:rPr>
+                    <m:t>n</m:t>
+                  </m:r>
+                </m:e>
+                <m:sub>
+                  <m:r>
+                    <m:rPr>
+                      <m:sty m:val="p"/>
+                    </m:rPr>
+                    <w:rPr>
+                      <w:rFonts w:ascii="Cambria Math" w:hAnsi="Cambria Math" w:cs="Cambria Math"/>
+                      <w:color w:val="231F20"/>
+                      <w:sz w:val="24"/>
+                      <w:szCs w:val="24"/>
+                    </w:rPr>
+                    <m:t>eff</m:t>
+                  </m:r>
+                </m:sub>
+              </m:sSub>
+            </m:den>
+          </m:f>
+        </m:oMath>
+      </m:oMathPara>
     </w:p>
     <w:p>
       <w:pPr>
@@ -4908,6 +4521,243 @@
           <w:szCs w:val="24"/>
         </w:rPr>
       </w:pPr>
+      <w:r>
+        <w:rPr>
+          <w:rFonts w:ascii="Times New Roman" w:hAnsi="Times New Roman" w:cs="Times New Roman"/>
+          <w:color w:val="231F20"/>
+          <w:sz w:val="24"/>
+          <w:szCs w:val="24"/>
+        </w:rPr>
+        <w:t xml:space="preserve">Таким образом, </w:t>
+      </w:r>
+      <w:r>
+        <w:rPr>
+          <w:rFonts w:ascii="Times New Roman" w:hAnsi="Times New Roman" w:cs="Times New Roman"/>
+          <w:color w:val="231F20"/>
+          <w:sz w:val="24"/>
+          <w:szCs w:val="24"/>
+        </w:rPr>
+        <w:t xml:space="preserve">мы можем аппроксимировать смещение резонанса как </w:t>
+      </w:r>
+    </w:p>
+    <w:p>
+      <w:pPr>
+        <w:rPr>
+          <w:rFonts w:ascii="Times New Roman" w:hAnsi="Times New Roman" w:cs="Times New Roman"/>
+          <w:color w:val="231F20"/>
+          <w:sz w:val="24"/>
+          <w:szCs w:val="24"/>
+        </w:rPr>
+      </w:pPr>
+      <w:r>
+        <w:rPr>
+          <w:rFonts w:ascii="Times New Roman" w:hAnsi="Times New Roman" w:cs="Times New Roman"/>
+          <w:color w:val="231F20"/>
+          <w:sz w:val="24"/>
+          <w:szCs w:val="24"/>
+        </w:rPr>
+        <w:tab/>
+      </w:r>
+      <w:r>
+        <w:rPr>
+          <w:rFonts w:ascii="Cambria Math" w:hAnsi="Cambria Math" w:cs="Cambria Math"/>
+          <w:color w:val="231F20"/>
+          <w:sz w:val="24"/>
+          <w:szCs w:val="24"/>
+        </w:rPr>
+        <w:br/>
+      </w:r>
+      <m:oMath>
+        <m:r>
+          <w:rPr>
+            <w:rFonts w:ascii="Cambria Math" w:hAnsi="Cambria Math" w:cs="Cambria Math"/>
+            <w:color w:val="231F20"/>
+            <w:sz w:val="24"/>
+            <w:szCs w:val="24"/>
+            <w:lang w:val="en-US"/>
+          </w:rPr>
+          <m:t>AB</m:t>
+        </m:r>
+        <m:r>
+          <w:rPr>
+            <w:rFonts w:ascii="Cambria Math" w:hAnsi="Cambria Math" w:cs="Cambria Math"/>
+            <w:color w:val="231F20"/>
+            <w:sz w:val="24"/>
+            <w:szCs w:val="24"/>
+          </w:rPr>
+          <m:t>=</m:t>
+        </m:r>
+        <m:r>
+          <w:rPr>
+            <w:rFonts w:ascii="Cambria Math" w:hAnsi="Cambria Math" w:cs="Cambria Math"/>
+            <w:color w:val="231F20"/>
+            <w:sz w:val="24"/>
+            <w:szCs w:val="24"/>
+            <w:lang w:val="en-US"/>
+          </w:rPr>
+          <m:t>BC</m:t>
+        </m:r>
+        <m:r>
+          <w:rPr>
+            <w:rFonts w:ascii="Cambria Math" w:hAnsi="Cambria Math" w:cs="Cambria Math"/>
+            <w:color w:val="231F20"/>
+            <w:sz w:val="24"/>
+            <w:szCs w:val="24"/>
+          </w:rPr>
+          <m:t xml:space="preserve"> </m:t>
+        </m:r>
+        <m:r>
+          <w:rPr>
+            <w:rFonts w:ascii="Cambria Math" w:hAnsi="Cambria Math" w:cs="Cambria Math"/>
+            <w:color w:val="231F20"/>
+            <w:sz w:val="24"/>
+            <w:szCs w:val="24"/>
+            <w:lang w:val="en-US"/>
+          </w:rPr>
+          <m:t>sinφ</m:t>
+        </m:r>
+        <m:r>
+          <m:rPr>
+            <m:sty m:val="p"/>
+          </m:rPr>
+          <w:rPr>
+            <w:rFonts w:ascii="Cambria Math" w:hAnsi="Cambria Math" w:cs="Cambria Math"/>
+            <w:color w:val="231F20"/>
+            <w:sz w:val="24"/>
+            <w:szCs w:val="24"/>
+          </w:rPr>
+          <m:t>=</m:t>
+        </m:r>
+        <m:f>
+          <m:fPr>
+            <m:ctrlPr>
+              <w:rPr>
+                <w:rFonts w:ascii="Cambria Math" w:hAnsi="Cambria Math" w:cs="Times New Roman"/>
+                <w:color w:val="231F20"/>
+                <w:sz w:val="24"/>
+                <w:szCs w:val="24"/>
+              </w:rPr>
+            </m:ctrlPr>
+          </m:fPr>
+          <m:num>
+            <m:r>
+              <m:rPr>
+                <m:sty m:val="p"/>
+              </m:rPr>
+              <w:rPr>
+                <w:rFonts w:ascii="Cambria Math" w:hAnsi="Cambria Math" w:cs="Cambria Math"/>
+                <w:color w:val="231F20"/>
+                <w:sz w:val="24"/>
+                <w:szCs w:val="24"/>
+              </w:rPr>
+              <m:t>D</m:t>
+            </m:r>
+            <m:sSup>
+              <m:sSupPr>
+                <m:ctrlPr>
+                  <w:rPr>
+                    <w:rFonts w:ascii="Cambria Math" w:hAnsi="Cambria Math" w:cs="Cambria Math"/>
+                    <w:color w:val="231F20"/>
+                    <w:sz w:val="24"/>
+                    <w:szCs w:val="24"/>
+                  </w:rPr>
+                </m:ctrlPr>
+              </m:sSupPr>
+              <m:e>
+                <m:r>
+                  <m:rPr>
+                    <m:sty m:val="p"/>
+                  </m:rPr>
+                  <w:rPr>
+                    <w:rFonts w:ascii="Cambria Math" w:hAnsi="Cambria Math" w:cs="Cambria Math"/>
+                    <w:color w:val="231F20"/>
+                    <w:sz w:val="24"/>
+                    <w:szCs w:val="24"/>
+                  </w:rPr>
+                  <m:t>sin</m:t>
+                </m:r>
+              </m:e>
+              <m:sup>
+                <m:r>
+                  <m:rPr>
+                    <m:sty m:val="p"/>
+                  </m:rPr>
+                  <w:rPr>
+                    <w:rFonts w:ascii="Cambria Math" w:hAnsi="Cambria Math" w:cs="Cambria Math"/>
+                    <w:color w:val="231F20"/>
+                    <w:sz w:val="24"/>
+                    <w:szCs w:val="24"/>
+                  </w:rPr>
+                  <m:t>2</m:t>
+                </m:r>
+              </m:sup>
+            </m:sSup>
+            <m:r>
+              <m:rPr>
+                <m:sty m:val="p"/>
+              </m:rPr>
+              <w:rPr>
+                <w:rFonts w:ascii="Cambria Math" w:hAnsi="Cambria Math" w:cs="Cambria Math"/>
+                <w:color w:val="231F20"/>
+                <w:sz w:val="24"/>
+                <w:szCs w:val="24"/>
+              </w:rPr>
+              <m:t>θ</m:t>
+            </m:r>
+          </m:num>
+          <m:den>
+            <m:sSub>
+              <m:sSubPr>
+                <m:ctrlPr>
+                  <w:rPr>
+                    <w:rFonts w:ascii="Cambria Math" w:hAnsi="Cambria Math" w:cs="Cambria Math"/>
+                    <w:color w:val="231F20"/>
+                    <w:sz w:val="24"/>
+                    <w:szCs w:val="24"/>
+                  </w:rPr>
+                </m:ctrlPr>
+              </m:sSubPr>
+              <m:e>
+                <m:r>
+                  <m:rPr>
+                    <m:sty m:val="p"/>
+                  </m:rPr>
+                  <w:rPr>
+                    <w:rFonts w:ascii="Cambria Math" w:hAnsi="Cambria Math" w:cs="Cambria Math"/>
+                    <w:color w:val="231F20"/>
+                    <w:sz w:val="24"/>
+                    <w:szCs w:val="24"/>
+                  </w:rPr>
+                  <m:t>n</m:t>
+                </m:r>
+              </m:e>
+              <m:sub>
+                <m:r>
+                  <m:rPr>
+                    <m:sty m:val="p"/>
+                  </m:rPr>
+                  <w:rPr>
+                    <w:rFonts w:ascii="Cambria Math" w:hAnsi="Cambria Math" w:cs="Cambria Math"/>
+                    <w:color w:val="231F20"/>
+                    <w:sz w:val="24"/>
+                    <w:szCs w:val="24"/>
+                  </w:rPr>
+                  <m:t>eff</m:t>
+                </m:r>
+              </m:sub>
+            </m:sSub>
+          </m:den>
+        </m:f>
+      </m:oMath>
+      <w:r>
+        <w:rPr>
+          <w:rFonts w:ascii="Cambria Math" w:eastAsiaTheme="minorEastAsia" w:hAnsi="Cambria Math" w:cs="Cambria Math"/>
+          <w:color w:val="231F20"/>
+          <w:sz w:val="24"/>
+          <w:szCs w:val="24"/>
+        </w:rPr>
+        <w:t xml:space="preserve"> (1)</w:t>
+      </w:r>
     </w:p>
     <w:p>
       <w:pPr>
@@ -4927,6 +4777,123 @@
           <w:szCs w:val="24"/>
         </w:rPr>
       </w:pPr>
+      <w:r>
+        <w:rPr>
+          <w:rFonts w:ascii="Times New Roman" w:hAnsi="Times New Roman" w:cs="Times New Roman"/>
+          <w:sz w:val="24"/>
+          <w:szCs w:val="24"/>
+        </w:rPr>
+        <w:lastRenderedPageBreak/>
+        <w:t>, где λ</w:t>
+      </w:r>
+      <w:r>
+        <w:rPr>
+          <w:rFonts w:ascii="Times New Roman" w:hAnsi="Times New Roman" w:cs="Times New Roman"/>
+          <w:sz w:val="24"/>
+          <w:szCs w:val="24"/>
+          <w:vertAlign w:val="subscript"/>
+        </w:rPr>
+        <w:t>0</w:t>
+      </w:r>
+      <w:r>
+        <w:rPr>
+          <w:rFonts w:ascii="Times New Roman" w:hAnsi="Times New Roman" w:cs="Times New Roman"/>
+          <w:sz w:val="24"/>
+          <w:szCs w:val="24"/>
+        </w:rPr>
+        <w:t xml:space="preserve">-спектральное положение РППР при θ=0. На рис. представлена зависимость положения РППР для структур с периодом </w:t>
+      </w:r>
+      <w:r>
+        <w:rPr>
+          <w:rFonts w:ascii="Times New Roman" w:hAnsi="Times New Roman" w:cs="Times New Roman"/>
+          <w:sz w:val="24"/>
+          <w:szCs w:val="24"/>
+          <w:lang w:val="en-US"/>
+        </w:rPr>
+        <w:t>D</w:t>
+      </w:r>
+      <w:r>
+        <w:rPr>
+          <w:rFonts w:ascii="Times New Roman" w:hAnsi="Times New Roman" w:cs="Times New Roman"/>
+          <w:sz w:val="24"/>
+          <w:szCs w:val="24"/>
+        </w:rPr>
+        <w:t>1</w:t>
+      </w:r>
+      <w:r>
+        <w:rPr>
+          <w:rFonts w:ascii="Times New Roman" w:hAnsi="Times New Roman" w:cs="Times New Roman"/>
+          <w:sz w:val="24"/>
+          <w:szCs w:val="24"/>
+        </w:rPr>
+        <w:t xml:space="preserve">, </w:t>
+      </w:r>
+      <w:r>
+        <w:rPr>
+          <w:rFonts w:ascii="Times New Roman" w:hAnsi="Times New Roman" w:cs="Times New Roman"/>
+          <w:sz w:val="24"/>
+          <w:szCs w:val="24"/>
+          <w:lang w:val="en-US"/>
+        </w:rPr>
+        <w:t>D</w:t>
+      </w:r>
+      <w:r>
+        <w:rPr>
+          <w:rFonts w:ascii="Times New Roman" w:hAnsi="Times New Roman" w:cs="Times New Roman"/>
+          <w:sz w:val="24"/>
+          <w:szCs w:val="24"/>
+        </w:rPr>
+        <w:t xml:space="preserve">2 </w:t>
+      </w:r>
+      <w:r>
+        <w:rPr>
+          <w:rFonts w:ascii="Times New Roman" w:hAnsi="Times New Roman" w:cs="Times New Roman"/>
+          <w:sz w:val="24"/>
+          <w:szCs w:val="24"/>
+        </w:rPr>
+        <w:t xml:space="preserve">и </w:t>
+      </w:r>
+      <w:r>
+        <w:rPr>
+          <w:rFonts w:ascii="Times New Roman" w:hAnsi="Times New Roman" w:cs="Times New Roman"/>
+          <w:sz w:val="24"/>
+          <w:szCs w:val="24"/>
+          <w:lang w:val="en-US"/>
+        </w:rPr>
+        <w:t>D</w:t>
+      </w:r>
+      <w:r>
+        <w:rPr>
+          <w:rFonts w:ascii="Times New Roman" w:hAnsi="Times New Roman" w:cs="Times New Roman"/>
+          <w:sz w:val="24"/>
+          <w:szCs w:val="24"/>
+        </w:rPr>
+        <w:t xml:space="preserve">3 </w:t>
+      </w:r>
+      <w:r>
+        <w:rPr>
+          <w:rFonts w:ascii="Times New Roman" w:hAnsi="Times New Roman" w:cs="Times New Roman"/>
+          <w:sz w:val="24"/>
+          <w:szCs w:val="24"/>
+        </w:rPr>
+        <w:t>в зависимости от угла падения</w:t>
+      </w:r>
+      <w:r>
+        <w:rPr>
+          <w:rFonts w:ascii="Times New Roman" w:hAnsi="Times New Roman" w:cs="Times New Roman"/>
+          <w:sz w:val="24"/>
+          <w:szCs w:val="24"/>
+        </w:rPr>
+        <w:t xml:space="preserve">, </w:t>
+      </w:r>
+      <w:r>
+        <w:rPr>
+          <w:rFonts w:ascii="Times New Roman" w:hAnsi="Times New Roman" w:cs="Times New Roman"/>
+          <w:sz w:val="24"/>
+          <w:szCs w:val="24"/>
+        </w:rPr>
+        <w:t>полученная экспериментально, на основании модели и на основании формулы (1).</w:t>
+      </w:r>
     </w:p>
     <w:p>
       <w:pPr>
@@ -4936,6 +4903,95 @@
           <w:szCs w:val="24"/>
         </w:rPr>
       </w:pPr>
+      <w:r>
+        <w:rPr>
+          <w:rFonts w:ascii="Times New Roman" w:hAnsi="Times New Roman" w:cs="Times New Roman"/>
+          <w:sz w:val="24"/>
+          <w:szCs w:val="24"/>
+        </w:rPr>
+        <w:t xml:space="preserve">2.3. </w:t>
+      </w:r>
+      <w:r>
+        <w:rPr>
+          <w:rFonts w:ascii="Times New Roman" w:hAnsi="Times New Roman" w:cs="Times New Roman"/>
+          <w:sz w:val="24"/>
+          <w:szCs w:val="24"/>
+        </w:rPr>
+        <w:t>М</w:t>
+      </w:r>
+      <w:r>
+        <w:rPr>
+          <w:rFonts w:ascii="Times New Roman" w:hAnsi="Times New Roman" w:cs="Times New Roman"/>
+          <w:sz w:val="24"/>
+          <w:szCs w:val="24"/>
+        </w:rPr>
+        <w:t>агнитооптическ</w:t>
+      </w:r>
+      <w:r>
+        <w:rPr>
+          <w:rFonts w:ascii="Times New Roman" w:hAnsi="Times New Roman" w:cs="Times New Roman"/>
+          <w:sz w:val="24"/>
+          <w:szCs w:val="24"/>
+        </w:rPr>
+        <w:t>ий</w:t>
+      </w:r>
+      <w:r>
+        <w:rPr>
+          <w:rFonts w:ascii="Times New Roman" w:hAnsi="Times New Roman" w:cs="Times New Roman"/>
+          <w:sz w:val="24"/>
+          <w:szCs w:val="24"/>
+        </w:rPr>
+        <w:t xml:space="preserve"> отклик 2</w:t>
+      </w:r>
+      <w:r>
+        <w:rPr>
+          <w:rFonts w:ascii="Times New Roman" w:hAnsi="Times New Roman" w:cs="Times New Roman"/>
+          <w:sz w:val="24"/>
+          <w:szCs w:val="24"/>
+          <w:lang w:val="en-US"/>
+        </w:rPr>
+        <w:t>D</w:t>
+      </w:r>
+      <w:r>
+        <w:rPr>
+          <w:rFonts w:ascii="Times New Roman" w:hAnsi="Times New Roman" w:cs="Times New Roman"/>
+          <w:sz w:val="24"/>
+          <w:szCs w:val="24"/>
+        </w:rPr>
+        <w:t xml:space="preserve"> </w:t>
+      </w:r>
+      <w:r>
+        <w:rPr>
+          <w:rFonts w:ascii="Times New Roman" w:hAnsi="Times New Roman" w:cs="Times New Roman"/>
+          <w:sz w:val="24"/>
+          <w:szCs w:val="24"/>
+        </w:rPr>
+        <w:t xml:space="preserve">вложенных </w:t>
+      </w:r>
+      <w:r>
+        <w:rPr>
+          <w:rFonts w:ascii="Times New Roman" w:hAnsi="Times New Roman" w:cs="Times New Roman"/>
+          <w:sz w:val="24"/>
+          <w:szCs w:val="24"/>
+        </w:rPr>
+        <w:t xml:space="preserve">решеток </w:t>
+      </w:r>
+      <w:r>
+        <w:rPr>
+          <w:rFonts w:ascii="Times New Roman" w:hAnsi="Times New Roman" w:cs="Times New Roman"/>
+          <w:sz w:val="24"/>
+          <w:szCs w:val="24"/>
+        </w:rPr>
+        <w:t>при</w:t>
+      </w:r>
+      <w:r>
+        <w:rPr>
+          <w:rFonts w:ascii="Times New Roman" w:hAnsi="Times New Roman" w:cs="Times New Roman"/>
+          <w:sz w:val="24"/>
+          <w:szCs w:val="24"/>
+        </w:rPr>
+        <w:t xml:space="preserve"> изменения эффективного показателя преломления </w:t>
+      </w:r>
     </w:p>
     <w:p>
       <w:pPr>
@@ -4945,8 +5001,162 @@
           <w:szCs w:val="24"/>
         </w:rPr>
       </w:pPr>
+      <w:r>
+        <w:rPr>
+          <w:rFonts w:ascii="Times New Roman" w:hAnsi="Times New Roman" w:cs="Times New Roman"/>
+          <w:sz w:val="24"/>
+          <w:szCs w:val="24"/>
+        </w:rPr>
+        <w:t xml:space="preserve">Как было сказано выше, для квадратной решетки золотых </w:t>
+      </w:r>
+      <w:proofErr w:type="spellStart"/>
+      <w:r>
+        <w:rPr>
+          <w:rFonts w:ascii="Times New Roman" w:hAnsi="Times New Roman" w:cs="Times New Roman"/>
+          <w:sz w:val="24"/>
+          <w:szCs w:val="24"/>
+        </w:rPr>
+        <w:t>наночастиц</w:t>
+      </w:r>
+      <w:proofErr w:type="spellEnd"/>
+      <w:r>
+        <w:rPr>
+          <w:rFonts w:ascii="Times New Roman" w:hAnsi="Times New Roman" w:cs="Times New Roman"/>
+          <w:sz w:val="24"/>
+          <w:szCs w:val="24"/>
+        </w:rPr>
+        <w:t xml:space="preserve"> в слое </w:t>
+      </w:r>
+      <w:r>
+        <w:rPr>
+          <w:rFonts w:ascii="Times New Roman" w:hAnsi="Times New Roman" w:cs="Times New Roman"/>
+          <w:sz w:val="24"/>
+          <w:szCs w:val="24"/>
+          <w:lang w:val="en-US"/>
+        </w:rPr>
+        <w:t>Bi</w:t>
+      </w:r>
+      <w:r>
+        <w:rPr>
+          <w:rFonts w:ascii="Times New Roman" w:hAnsi="Times New Roman" w:cs="Times New Roman"/>
+          <w:sz w:val="24"/>
+          <w:szCs w:val="24"/>
+        </w:rPr>
+        <w:t>:</w:t>
+      </w:r>
+      <w:r>
+        <w:rPr>
+          <w:rFonts w:ascii="Times New Roman" w:hAnsi="Times New Roman" w:cs="Times New Roman"/>
+          <w:sz w:val="24"/>
+          <w:szCs w:val="24"/>
+          <w:lang w:val="en-US"/>
+        </w:rPr>
+        <w:t>YIG</w:t>
+      </w:r>
+      <w:r>
+        <w:rPr>
+          <w:rFonts w:ascii="Times New Roman" w:hAnsi="Times New Roman" w:cs="Times New Roman"/>
+          <w:sz w:val="24"/>
+          <w:szCs w:val="24"/>
+        </w:rPr>
+        <w:t xml:space="preserve"> мода РППР меняет свое положение согласно формуле (1) при нормальном падении. </w:t>
+      </w:r>
+    </w:p>
+    <w:p>
+      <w:pPr>
+        <w:rPr>
+          <w:rFonts w:ascii="Times New Roman" w:hAnsi="Times New Roman" w:cs="Times New Roman"/>
+          <w:sz w:val="24"/>
+          <w:szCs w:val="24"/>
+        </w:rPr>
+      </w:pPr>
     </w:p>
     <w:p/>
+    <w:p>
+      <w:pPr>
+        <w:rPr>
+          <w:rFonts w:ascii="Times New Roman" w:hAnsi="Times New Roman" w:cs="Times New Roman"/>
+          <w:sz w:val="24"/>
+          <w:szCs w:val="24"/>
+        </w:rPr>
+      </w:pPr>
+      <w:r>
+        <w:rPr>
+          <w:rFonts w:ascii="Times New Roman" w:hAnsi="Times New Roman" w:cs="Times New Roman"/>
+          <w:sz w:val="24"/>
+          <w:szCs w:val="24"/>
+        </w:rPr>
+        <w:t xml:space="preserve">2.4. </w:t>
+      </w:r>
+      <w:proofErr w:type="spellStart"/>
+      <w:r>
+        <w:rPr>
+          <w:rFonts w:ascii="Times New Roman" w:hAnsi="Times New Roman" w:cs="Times New Roman"/>
+          <w:sz w:val="24"/>
+          <w:szCs w:val="24"/>
+        </w:rPr>
+        <w:t>Магнитоиндуциров</w:t>
+      </w:r>
+      <w:r>
+        <w:rPr>
+          <w:rFonts w:ascii="Times New Roman" w:hAnsi="Times New Roman" w:cs="Times New Roman"/>
+          <w:sz w:val="24"/>
+          <w:szCs w:val="24"/>
+        </w:rPr>
+        <w:t>анный</w:t>
+      </w:r>
+      <w:proofErr w:type="spellEnd"/>
+      <w:r>
+        <w:rPr>
+          <w:rFonts w:ascii="Times New Roman" w:hAnsi="Times New Roman" w:cs="Times New Roman"/>
+          <w:sz w:val="24"/>
+          <w:szCs w:val="24"/>
+        </w:rPr>
+        <w:t xml:space="preserve"> </w:t>
+      </w:r>
+      <w:r>
+        <w:rPr>
+          <w:rFonts w:ascii="Times New Roman" w:hAnsi="Times New Roman" w:cs="Times New Roman"/>
+          <w:sz w:val="24"/>
+          <w:szCs w:val="24"/>
+        </w:rPr>
+        <w:t xml:space="preserve"> </w:t>
+      </w:r>
+      <w:r>
+        <w:rPr>
+          <w:rFonts w:ascii="Times New Roman" w:hAnsi="Times New Roman" w:cs="Times New Roman"/>
+          <w:sz w:val="24"/>
+          <w:szCs w:val="24"/>
+        </w:rPr>
+        <w:t xml:space="preserve">нелинейный отклик </w:t>
+      </w:r>
+      <w:r>
+        <w:rPr>
+          <w:rFonts w:ascii="Times New Roman" w:hAnsi="Times New Roman" w:cs="Times New Roman"/>
+          <w:sz w:val="24"/>
+          <w:szCs w:val="24"/>
+        </w:rPr>
+        <w:t xml:space="preserve">при возбуждении решеточного </w:t>
+      </w:r>
+      <w:proofErr w:type="spellStart"/>
+      <w:r>
+        <w:rPr>
+          <w:rFonts w:ascii="Times New Roman" w:hAnsi="Times New Roman" w:cs="Times New Roman"/>
+          <w:sz w:val="24"/>
+          <w:szCs w:val="24"/>
+        </w:rPr>
+        <w:t>плазмонного</w:t>
+      </w:r>
+      <w:proofErr w:type="spellEnd"/>
+      <w:r>
+        <w:rPr>
+          <w:rFonts w:ascii="Times New Roman" w:hAnsi="Times New Roman" w:cs="Times New Roman"/>
+          <w:sz w:val="24"/>
+          <w:szCs w:val="24"/>
+        </w:rPr>
+        <w:t xml:space="preserve"> резонанса</w:t>
+      </w:r>
+    </w:p>
     <w:p/>
     <w:sectPr>
       <w:pgSz w:w="11906" w:h="16838"/>
@@ -4959,7 +5169,7 @@
 </file>
 
 <file path=word/styles.xml><?xml version="1.0" encoding="utf-8"?>
-<w:styles xmlns:mc="http://schemas.openxmlformats.org/markup-compatibility/2006" xmlns:r="http://schemas.openxmlformats.org/officeDocument/2006/relationships" xmlns:w="http://schemas.openxmlformats.org/wordprocessingml/2006/main" xmlns:w14="http://schemas.microsoft.com/office/word/2010/wordml" xmlns:w15="http://schemas.microsoft.com/office/word/2012/wordml" mc:Ignorable="w14 w15">
+<w:styles xmlns:r="http://schemas.openxmlformats.org/officeDocument/2006/relationships" xmlns:w="http://schemas.openxmlformats.org/wordprocessingml/2006/main">
   <w:docDefaults>
     <w:rPrDefault>
       <w:rPr>
@@ -4975,394 +5185,162 @@
       </w:pPr>
     </w:pPrDefault>
   </w:docDefaults>
-  <w:latentStyles w:defLockedState="0" w:defUIPriority="99" w:defSemiHidden="0" w:defUnhideWhenUsed="0" w:defQFormat="0" w:count="371">
-    <w:lsdException w:name="Normal" w:uiPriority="0" w:qFormat="1"/>
-    <w:lsdException w:name="heading 1" w:uiPriority="9" w:qFormat="1"/>
-    <w:lsdException w:name="heading 2" w:semiHidden="1" w:uiPriority="9" w:unhideWhenUsed="1" w:qFormat="1"/>
-    <w:lsdException w:name="heading 3" w:semiHidden="1" w:uiPriority="9" w:unhideWhenUsed="1" w:qFormat="1"/>
-    <w:lsdException w:name="heading 4" w:semiHidden="1" w:uiPriority="9" w:unhideWhenUsed="1" w:qFormat="1"/>
-    <w:lsdException w:name="heading 5" w:semiHidden="1" w:uiPriority="9" w:unhideWhenUsed="1" w:qFormat="1"/>
-    <w:lsdException w:name="heading 6" w:semiHidden="1" w:uiPriority="9" w:unhideWhenUsed="1" w:qFormat="1"/>
-    <w:lsdException w:name="heading 7" w:semiHidden="1" w:uiPriority="9" w:unhideWhenUsed="1" w:qFormat="1"/>
-    <w:lsdException w:name="heading 8" w:semiHidden="1" w:uiPriority="9" w:unhideWhenUsed="1" w:qFormat="1"/>
-    <w:lsdException w:name="heading 9" w:semiHidden="1" w:uiPriority="9" w:unhideWhenUsed="1" w:qFormat="1"/>
-    <w:lsdException w:name="index 1" w:semiHidden="1" w:unhideWhenUsed="1"/>
-    <w:lsdException w:name="index 2" w:semiHidden="1" w:unhideWhenUsed="1"/>
-    <w:lsdException w:name="index 3" w:semiHidden="1" w:unhideWhenUsed="1"/>
-    <w:lsdException w:name="index 4" w:semiHidden="1" w:unhideWhenUsed="1"/>
-    <w:lsdException w:name="index 5" w:semiHidden="1" w:unhideWhenUsed="1"/>
-    <w:lsdException w:name="index 6" w:semiHidden="1" w:unhideWhenUsed="1"/>
-    <w:lsdException w:name="index 7" w:semiHidden="1" w:unhideWhenUsed="1"/>
-    <w:lsdException w:name="index 8" w:semiHidden="1" w:unhideWhenUsed="1"/>
-    <w:lsdException w:name="index 9" w:semiHidden="1" w:unhideWhenUsed="1"/>
-    <w:lsdException w:name="toc 1" w:semiHidden="1" w:uiPriority="39" w:unhideWhenUsed="1"/>
-    <w:lsdException w:name="toc 2" w:semiHidden="1" w:uiPriority="39" w:unhideWhenUsed="1"/>
-    <w:lsdException w:name="toc 3" w:semiHidden="1" w:uiPriority="39" w:unhideWhenUsed="1"/>
-    <w:lsdException w:name="toc 4" w:semiHidden="1" w:uiPriority="39" w:unhideWhenUsed="1"/>
-    <w:lsdException w:name="toc 5" w:semiHidden="1" w:uiPriority="39" w:unhideWhenUsed="1"/>
-    <w:lsdException w:name="toc 6" w:semiHidden="1" w:uiPriority="39" w:unhideWhenUsed="1"/>
-    <w:lsdException w:name="toc 7" w:semiHidden="1" w:uiPriority="39" w:unhideWhenUsed="1"/>
-    <w:lsdException w:name="toc 8" w:semiHidden="1" w:uiPriority="39" w:unhideWhenUsed="1"/>
-    <w:lsdException w:name="toc 9" w:semiHidden="1" w:uiPriority="39" w:unhideWhenUsed="1"/>
-    <w:lsdException w:name="Normal Indent" w:semiHidden="1" w:unhideWhenUsed="1"/>
-    <w:lsdException w:name="footnote text" w:semiHidden="1" w:unhideWhenUsed="1"/>
-    <w:lsdException w:name="annotation text" w:semiHidden="1" w:unhideWhenUsed="1"/>
-    <w:lsdException w:name="header" w:semiHidden="1" w:unhideWhenUsed="1"/>
-    <w:lsdException w:name="footer" w:semiHidden="1" w:unhideWhenUsed="1"/>
-    <w:lsdException w:name="index heading" w:semiHidden="1" w:unhideWhenUsed="1"/>
-    <w:lsdException w:name="caption" w:semiHidden="1" w:uiPriority="35" w:unhideWhenUsed="1" w:qFormat="1"/>
-    <w:lsdException w:name="table of figures" w:semiHidden="1" w:unhideWhenUsed="1"/>
-    <w:lsdException w:name="envelope address" w:semiHidden="1" w:unhideWhenUsed="1"/>
-    <w:lsdException w:name="envelope return" w:semiHidden="1" w:unhideWhenUsed="1"/>
-    <w:lsdException w:name="footnote reference" w:semiHidden="1" w:unhideWhenUsed="1"/>
-    <w:lsdException w:name="annotation reference" w:semiHidden="1" w:unhideWhenUsed="1"/>
-    <w:lsdException w:name="line number" w:semiHidden="1" w:unhideWhenUsed="1"/>
-    <w:lsdException w:name="page number" w:semiHidden="1" w:unhideWhenUsed="1"/>
-    <w:lsdException w:name="endnote reference" w:semiHidden="1" w:unhideWhenUsed="1"/>
-    <w:lsdException w:name="endnote text" w:semiHidden="1" w:unhideWhenUsed="1"/>
-    <w:lsdException w:name="table of authorities" w:semiHidden="1" w:unhideWhenUsed="1"/>
-    <w:lsdException w:name="macro" w:semiHidden="1" w:unhideWhenUsed="1"/>
-    <w:lsdException w:name="toa heading" w:semiHidden="1" w:unhideWhenUsed="1"/>
-    <w:lsdException w:name="List" w:semiHidden="1" w:unhideWhenUsed="1"/>
-    <w:lsdException w:name="List Bullet" w:semiHidden="1" w:unhideWhenUsed="1"/>
-    <w:lsdException w:name="List Number" w:semiHidden="1" w:unhideWhenUsed="1"/>
-    <w:lsdException w:name="List 2" w:semiHidden="1" w:unhideWhenUsed="1"/>
-    <w:lsdException w:name="List 3" w:semiHidden="1" w:unhideWhenUsed="1"/>
-    <w:lsdException w:name="List 4" w:semiHidden="1" w:unhideWhenUsed="1"/>
-    <w:lsdException w:name="List 5" w:semiHidden="1" w:unhideWhenUsed="1"/>
-    <w:lsdException w:name="List Bullet 2" w:semiHidden="1" w:unhideWhenUsed="1"/>
-    <w:lsdException w:name="List Bullet 3" w:semiHidden="1" w:unhideWhenUsed="1"/>
-    <w:lsdException w:name="List Bullet 4" w:semiHidden="1" w:unhideWhenUsed="1"/>
-    <w:lsdException w:name="List Bullet 5" w:semiHidden="1" w:unhideWhenUsed="1"/>
-    <w:lsdException w:name="List Number 2" w:semiHidden="1" w:unhideWhenUsed="1"/>
-    <w:lsdException w:name="List Number 3" w:semiHidden="1" w:unhideWhenUsed="1"/>
-    <w:lsdException w:name="List Number 4" w:semiHidden="1" w:unhideWhenUsed="1"/>
-    <w:lsdException w:name="List Number 5" w:semiHidden="1" w:unhideWhenUsed="1"/>
-    <w:lsdException w:name="Title" w:uiPriority="10" w:qFormat="1"/>
-    <w:lsdException w:name="Closing" w:semiHidden="1" w:unhideWhenUsed="1"/>
-    <w:lsdException w:name="Signature" w:semiHidden="1" w:unhideWhenUsed="1"/>
-    <w:lsdException w:name="Default Paragraph Font" w:semiHidden="1" w:uiPriority="1" w:unhideWhenUsed="1"/>
-    <w:lsdException w:name="Body Text" w:semiHidden="1" w:unhideWhenUsed="1"/>
-    <w:lsdException w:name="Body Text Indent" w:semiHidden="1" w:unhideWhenUsed="1"/>
-    <w:lsdException w:name="List Continue" w:semiHidden="1" w:unhideWhenUsed="1"/>
-    <w:lsdException w:name="List Continue 2" w:semiHidden="1" w:unhideWhenUsed="1"/>
-    <w:lsdException w:name="List Continue 3" w:semiHidden="1" w:unhideWhenUsed="1"/>
-    <w:lsdException w:name="List Continue 4" w:semiHidden="1" w:unhideWhenUsed="1"/>
-    <w:lsdException w:name="List Continue 5" w:semiHidden="1" w:unhideWhenUsed="1"/>
-    <w:lsdException w:name="Message Header" w:semiHidden="1" w:unhideWhenUsed="1"/>
-    <w:lsdException w:name="Subtitle" w:uiPriority="11" w:qFormat="1"/>
-    <w:lsdException w:name="Salutation" w:semiHidden="1" w:unhideWhenUsed="1"/>
-    <w:lsdException w:name="Date" w:semiHidden="1" w:unhideWhenUsed="1"/>
-    <w:lsdException w:name="Body Text First Indent" w:semiHidden="1" w:unhideWhenUsed="1"/>
-    <w:lsdException w:name="Body Text First Indent 2" w:semiHidden="1" w:unhideWhenUsed="1"/>
-    <w:lsdException w:name="Note Heading" w:semiHidden="1" w:unhideWhenUsed="1"/>
-    <w:lsdException w:name="Body Text 2" w:semiHidden="1" w:unhideWhenUsed="1"/>
-    <w:lsdException w:name="Body Text 3" w:semiHidden="1" w:unhideWhenUsed="1"/>
-    <w:lsdException w:name="Body Text Indent 2" w:semiHidden="1" w:unhideWhenUsed="1"/>
-    <w:lsdException w:name="Body Text Indent 3" w:semiHidden="1" w:unhideWhenUsed="1"/>
-    <w:lsdException w:name="Block Text" w:semiHidden="1" w:unhideWhenUsed="1"/>
-    <w:lsdException w:name="Hyperlink" w:semiHidden="1" w:unhideWhenUsed="1"/>
-    <w:lsdException w:name="FollowedHyperlink" w:semiHidden="1" w:unhideWhenUsed="1"/>
-    <w:lsdException w:name="Strong" w:uiPriority="22" w:qFormat="1"/>
-    <w:lsdException w:name="Emphasis" w:uiPriority="20" w:qFormat="1"/>
-    <w:lsdException w:name="Document Map" w:semiHidden="1" w:unhideWhenUsed="1"/>
-    <w:lsdException w:name="Plain Text" w:semiHidden="1" w:unhideWhenUsed="1"/>
-    <w:lsdException w:name="E-mail Signature" w:semiHidden="1" w:unhideWhenUsed="1"/>
-    <w:lsdException w:name="HTML Top of Form" w:semiHidden="1" w:unhideWhenUsed="1"/>
-    <w:lsdException w:name="HTML Bottom of Form" w:semiHidden="1" w:unhideWhenUsed="1"/>
-    <w:lsdException w:name="Normal (Web)" w:semiHidden="1" w:unhideWhenUsed="1"/>
-    <w:lsdException w:name="HTML Acronym" w:semiHidden="1" w:unhideWhenUsed="1"/>
-    <w:lsdException w:name="HTML Address" w:semiHidden="1" w:unhideWhenUsed="1"/>
-    <w:lsdException w:name="HTML Cite" w:semiHidden="1" w:unhideWhenUsed="1"/>
-    <w:lsdException w:name="HTML Code" w:semiHidden="1" w:unhideWhenUsed="1"/>
-    <w:lsdException w:name="HTML Definition" w:semiHidden="1" w:unhideWhenUsed="1"/>
-    <w:lsdException w:name="HTML Keyboard" w:semiHidden="1" w:unhideWhenUsed="1"/>
-    <w:lsdException w:name="HTML Preformatted" w:semiHidden="1" w:unhideWhenUsed="1"/>
-    <w:lsdException w:name="HTML Sample" w:semiHidden="1" w:unhideWhenUsed="1"/>
-    <w:lsdException w:name="HTML Typewriter" w:semiHidden="1" w:unhideWhenUsed="1"/>
-    <w:lsdException w:name="HTML Variable" w:semiHidden="1" w:unhideWhenUsed="1"/>
-    <w:lsdException w:name="Normal Table" w:semiHidden="1" w:unhideWhenUsed="1"/>
-    <w:lsdException w:name="annotation subject" w:semiHidden="1" w:unhideWhenUsed="1"/>
-    <w:lsdException w:name="No List" w:semiHidden="1" w:unhideWhenUsed="1"/>
-    <w:lsdException w:name="Outline List 1" w:semiHidden="1" w:unhideWhenUsed="1"/>
-    <w:lsdException w:name="Outline List 2" w:semiHidden="1" w:unhideWhenUsed="1"/>
-    <w:lsdException w:name="Outline List 3" w:semiHidden="1" w:unhideWhenUsed="1"/>
-    <w:lsdException w:name="Table Simple 1" w:semiHidden="1" w:unhideWhenUsed="1"/>
-    <w:lsdException w:name="Table Simple 2" w:semiHidden="1" w:unhideWhenUsed="1"/>
-    <w:lsdException w:name="Table Simple 3" w:semiHidden="1" w:unhideWhenUsed="1"/>
-    <w:lsdException w:name="Table Classic 1" w:semiHidden="1" w:unhideWhenUsed="1"/>
-    <w:lsdException w:name="Table Classic 2" w:semiHidden="1" w:unhideWhenUsed="1"/>
-    <w:lsdException w:name="Table Classic 3" w:semiHidden="1" w:unhideWhenUsed="1"/>
-    <w:lsdException w:name="Table Classic 4" w:semiHidden="1" w:unhideWhenUsed="1"/>
-    <w:lsdException w:name="Table Colorful 1" w:semiHidden="1" w:unhideWhenUsed="1"/>
-    <w:lsdException w:name="Table Colorful 2" w:semiHidden="1" w:unhideWhenUsed="1"/>
-    <w:lsdException w:name="Table Colorful 3" w:semiHidden="1" w:unhideWhenUsed="1"/>
-    <w:lsdException w:name="Table Columns 1" w:semiHidden="1" w:unhideWhenUsed="1"/>
-    <w:lsdException w:name="Table Columns 2" w:semiHidden="1" w:unhideWhenUsed="1"/>
-    <w:lsdException w:name="Table Columns 3" w:semiHidden="1" w:unhideWhenUsed="1"/>
-    <w:lsdException w:name="Table Columns 4" w:semiHidden="1" w:unhideWhenUsed="1"/>
-    <w:lsdException w:name="Table Columns 5" w:semiHidden="1" w:unhideWhenUsed="1"/>
-    <w:lsdException w:name="Table Grid 1" w:semiHidden="1" w:unhideWhenUsed="1"/>
-    <w:lsdException w:name="Table Grid 2" w:semiHidden="1" w:unhideWhenUsed="1"/>
-    <w:lsdException w:name="Table Grid 3" w:semiHidden="1" w:unhideWhenUsed="1"/>
-    <w:lsdException w:name="Table Grid 4" w:semiHidden="1" w:unhideWhenUsed="1"/>
-    <w:lsdException w:name="Table Grid 5" w:semiHidden="1" w:unhideWhenUsed="1"/>
-    <w:lsdException w:name="Table Grid 6" w:semiHidden="1" w:unhideWhenUsed="1"/>
-    <w:lsdException w:name="Table Grid 7" w:semiHidden="1" w:unhideWhenUsed="1"/>
-    <w:lsdException w:name="Table Grid 8" w:semiHidden="1" w:unhideWhenUsed="1"/>
-    <w:lsdException w:name="Table List 1" w:semiHidden="1" w:unhideWhenUsed="1"/>
-    <w:lsdException w:name="Table List 2" w:semiHidden="1" w:unhideWhenUsed="1"/>
-    <w:lsdException w:name="Table List 3" w:semiHidden="1" w:unhideWhenUsed="1"/>
-    <w:lsdException w:name="Table List 4" w:semiHidden="1" w:unhideWhenUsed="1"/>
-    <w:lsdException w:name="Table List 5" w:semiHidden="1" w:unhideWhenUsed="1"/>
-    <w:lsdException w:name="Table List 6" w:semiHidden="1" w:unhideWhenUsed="1"/>
-    <w:lsdException w:name="Table List 7" w:semiHidden="1" w:unhideWhenUsed="1"/>
-    <w:lsdException w:name="Table List 8" w:semiHidden="1" w:unhideWhenUsed="1"/>
-    <w:lsdException w:name="Table 3D effects 1" w:semiHidden="1" w:unhideWhenUsed="1"/>
-    <w:lsdException w:name="Table 3D effects 2" w:semiHidden="1" w:unhideWhenUsed="1"/>
-    <w:lsdException w:name="Table 3D effects 3" w:semiHidden="1" w:unhideWhenUsed="1"/>
-    <w:lsdException w:name="Table Contemporary" w:semiHidden="1" w:unhideWhenUsed="1"/>
-    <w:lsdException w:name="Table Elegant" w:semiHidden="1" w:unhideWhenUsed="1"/>
-    <w:lsdException w:name="Table Professional" w:semiHidden="1" w:unhideWhenUsed="1"/>
-    <w:lsdException w:name="Table Subtle 1" w:semiHidden="1" w:unhideWhenUsed="1"/>
-    <w:lsdException w:name="Table Subtle 2" w:semiHidden="1" w:unhideWhenUsed="1"/>
-    <w:lsdException w:name="Table Web 1" w:semiHidden="1" w:unhideWhenUsed="1"/>
-    <w:lsdException w:name="Table Web 2" w:semiHidden="1" w:unhideWhenUsed="1"/>
-    <w:lsdException w:name="Table Web 3" w:semiHidden="1" w:unhideWhenUsed="1"/>
-    <w:lsdException w:name="Balloon Text" w:semiHidden="1" w:unhideWhenUsed="1"/>
-    <w:lsdException w:name="Table Grid" w:uiPriority="39"/>
-    <w:lsdException w:name="Table Theme" w:semiHidden="1" w:unhideWhenUsed="1"/>
-    <w:lsdException w:name="Placeholder Text" w:semiHidden="1"/>
-    <w:lsdException w:name="No Spacing" w:uiPriority="1" w:qFormat="1"/>
-    <w:lsdException w:name="Light Shading" w:uiPriority="60"/>
-    <w:lsdException w:name="Light List" w:uiPriority="61"/>
-    <w:lsdException w:name="Light Grid" w:uiPriority="62"/>
-    <w:lsdException w:name="Medium Shading 1" w:uiPriority="63"/>
-    <w:lsdException w:name="Medium Shading 2" w:uiPriority="64"/>
-    <w:lsdException w:name="Medium List 1" w:uiPriority="65"/>
-    <w:lsdException w:name="Medium List 2" w:uiPriority="66"/>
-    <w:lsdException w:name="Medium Grid 1" w:uiPriority="67"/>
-    <w:lsdException w:name="Medium Grid 2" w:uiPriority="68"/>
-    <w:lsdException w:name="Medium Grid 3" w:uiPriority="69"/>
-    <w:lsdException w:name="Dark List" w:uiPriority="70"/>
-    <w:lsdException w:name="Colorful Shading" w:uiPriority="71"/>
-    <w:lsdException w:name="Colorful List" w:uiPriority="72"/>
-    <w:lsdException w:name="Colorful Grid" w:uiPriority="73"/>
-    <w:lsdException w:name="Light Shading Accent 1" w:uiPriority="60"/>
-    <w:lsdException w:name="Light List Accent 1" w:uiPriority="61"/>
-    <w:lsdException w:name="Light Grid Accent 1" w:uiPriority="62"/>
-    <w:lsdException w:name="Medium Shading 1 Accent 1" w:uiPriority="63"/>
-    <w:lsdException w:name="Medium Shading 2 Accent 1" w:uiPriority="64"/>
-    <w:lsdException w:name="Medium List 1 Accent 1" w:uiPriority="65"/>
-    <w:lsdException w:name="Revision" w:semiHidden="1"/>
-    <w:lsdException w:name="List Paragraph" w:uiPriority="34" w:qFormat="1"/>
-    <w:lsdException w:name="Quote" w:uiPriority="29" w:qFormat="1"/>
-    <w:lsdException w:name="Intense Quote" w:uiPriority="30" w:qFormat="1"/>
-    <w:lsdException w:name="Medium List 2 Accent 1" w:uiPriority="66"/>
-    <w:lsdException w:name="Medium Grid 1 Accent 1" w:uiPriority="67"/>
-    <w:lsdException w:name="Medium Grid 2 Accent 1" w:uiPriority="68"/>
-    <w:lsdException w:name="Medium Grid 3 Accent 1" w:uiPriority="69"/>
-    <w:lsdException w:name="Dark List Accent 1" w:uiPriority="70"/>
-    <w:lsdException w:name="Colorful Shading Accent 1" w:uiPriority="71"/>
-    <w:lsdException w:name="Colorful List Accent 1" w:uiPriority="72"/>
-    <w:lsdException w:name="Colorful Grid Accent 1" w:uiPriority="73"/>
-    <w:lsdException w:name="Light Shading Accent 2" w:uiPriority="60"/>
-    <w:lsdException w:name="Light List Accent 2" w:uiPriority="61"/>
-    <w:lsdException w:name="Light Grid Accent 2" w:uiPriority="62"/>
-    <w:lsdException w:name="Medium Shading 1 Accent 2" w:uiPriority="63"/>
-    <w:lsdException w:name="Medium Shading 2 Accent 2" w:uiPriority="64"/>
-    <w:lsdException w:name="Medium List 1 Accent 2" w:uiPriority="65"/>
-    <w:lsdException w:name="Medium List 2 Accent 2" w:uiPriority="66"/>
-    <w:lsdException w:name="Medium Grid 1 Accent 2" w:uiPriority="67"/>
-    <w:lsdException w:name="Medium Grid 2 Accent 2" w:uiPriority="68"/>
-    <w:lsdException w:name="Medium Grid 3 Accent 2" w:uiPriority="69"/>
-    <w:lsdException w:name="Dark List Accent 2" w:uiPriority="70"/>
-    <w:lsdException w:name="Colorful Shading Accent 2" w:uiPriority="71"/>
-    <w:lsdException w:name="Colorful List Accent 2" w:uiPriority="72"/>
-    <w:lsdException w:name="Colorful Grid Accent 2" w:uiPriority="73"/>
-    <w:lsdException w:name="Light Shading Accent 3" w:uiPriority="60"/>
-    <w:lsdException w:name="Light List Accent 3" w:uiPriority="61"/>
-    <w:lsdException w:name="Light Grid Accent 3" w:uiPriority="62"/>
-    <w:lsdException w:name="Medium Shading 1 Accent 3" w:uiPriority="63"/>
-    <w:lsdException w:name="Medium Shading 2 Accent 3" w:uiPriority="64"/>
-    <w:lsdException w:name="Medium List 1 Accent 3" w:uiPriority="65"/>
-    <w:lsdException w:name="Medium List 2 Accent 3" w:uiPriority="66"/>
-    <w:lsdException w:name="Medium Grid 1 Accent 3" w:uiPriority="67"/>
-    <w:lsdException w:name="Medium Grid 2 Accent 3" w:uiPriority="68"/>
-    <w:lsdException w:name="Medium Grid 3 Accent 3" w:uiPriority="69"/>
-    <w:lsdException w:name="Dark List Accent 3" w:uiPriority="70"/>
-    <w:lsdException w:name="Colorful Shading Accent 3" w:uiPriority="71"/>
-    <w:lsdException w:name="Colorful List Accent 3" w:uiPriority="72"/>
-    <w:lsdException w:name="Colorful Grid Accent 3" w:uiPriority="73"/>
-    <w:lsdException w:name="Light Shading Accent 4" w:uiPriority="60"/>
-    <w:lsdException w:name="Light List Accent 4" w:uiPriority="61"/>
-    <w:lsdException w:name="Light Grid Accent 4" w:uiPriority="62"/>
-    <w:lsdException w:name="Medium Shading 1 Accent 4" w:uiPriority="63"/>
-    <w:lsdException w:name="Medium Shading 2 Accent 4" w:uiPriority="64"/>
-    <w:lsdException w:name="Medium List 1 Accent 4" w:uiPriority="65"/>
-    <w:lsdException w:name="Medium List 2 Accent 4" w:uiPriority="66"/>
-    <w:lsdException w:name="Medium Grid 1 Accent 4" w:uiPriority="67"/>
-    <w:lsdException w:name="Medium Grid 2 Accent 4" w:uiPriority="68"/>
-    <w:lsdException w:name="Medium Grid 3 Accent 4" w:uiPriority="69"/>
-    <w:lsdException w:name="Dark List Accent 4" w:uiPriority="70"/>
-    <w:lsdException w:name="Colorful Shading Accent 4" w:uiPriority="71"/>
-    <w:lsdException w:name="Colorful List Accent 4" w:uiPriority="72"/>
-    <w:lsdException w:name="Colorful Grid Accent 4" w:uiPriority="73"/>
-    <w:lsdException w:name="Light Shading Accent 5" w:uiPriority="60"/>
-    <w:lsdException w:name="Light List Accent 5" w:uiPriority="61"/>
-    <w:lsdException w:name="Light Grid Accent 5" w:uiPriority="62"/>
-    <w:lsdException w:name="Medium Shading 1 Accent 5" w:uiPriority="63"/>
-    <w:lsdException w:name="Medium Shading 2 Accent 5" w:uiPriority="64"/>
-    <w:lsdException w:name="Medium List 1 Accent 5" w:uiPriority="65"/>
-    <w:lsdException w:name="Medium List 2 Accent 5" w:uiPriority="66"/>
-    <w:lsdException w:name="Medium Grid 1 Accent 5" w:uiPriority="67"/>
-    <w:lsdException w:name="Medium Grid 2 Accent 5" w:uiPriority="68"/>
-    <w:lsdException w:name="Medium Grid 3 Accent 5" w:uiPriority="69"/>
-    <w:lsdException w:name="Dark List Accent 5" w:uiPriority="70"/>
-    <w:lsdException w:name="Colorful Shading Accent 5" w:uiPriority="71"/>
-    <w:lsdException w:name="Colorful List Accent 5" w:uiPriority="72"/>
-    <w:lsdException w:name="Colorful Grid Accent 5" w:uiPriority="73"/>
-    <w:lsdException w:name="Light Shading Accent 6" w:uiPriority="60"/>
-    <w:lsdException w:name="Light List Accent 6" w:uiPriority="61"/>
-    <w:lsdException w:name="Light Grid Accent 6" w:uiPriority="62"/>
-    <w:lsdException w:name="Medium Shading 1 Accent 6" w:uiPriority="63"/>
-    <w:lsdException w:name="Medium Shading 2 Accent 6" w:uiPriority="64"/>
-    <w:lsdException w:name="Medium List 1 Accent 6" w:uiPriority="65"/>
-    <w:lsdException w:name="Medium List 2 Accent 6" w:uiPriority="66"/>
-    <w:lsdException w:name="Medium Grid 1 Accent 6" w:uiPriority="67"/>
-    <w:lsdException w:name="Medium Grid 2 Accent 6" w:uiPriority="68"/>
-    <w:lsdException w:name="Medium Grid 3 Accent 6" w:uiPriority="69"/>
-    <w:lsdException w:name="Dark List Accent 6" w:uiPriority="70"/>
-    <w:lsdException w:name="Colorful Shading Accent 6" w:uiPriority="71"/>
-    <w:lsdException w:name="Colorful List Accent 6" w:uiPriority="72"/>
-    <w:lsdException w:name="Colorful Grid Accent 6" w:uiPriority="73"/>
-    <w:lsdException w:name="Subtle Emphasis" w:uiPriority="19" w:qFormat="1"/>
-    <w:lsdException w:name="Intense Emphasis" w:uiPriority="21" w:qFormat="1"/>
-    <w:lsdException w:name="Subtle Reference" w:uiPriority="31" w:qFormat="1"/>
-    <w:lsdException w:name="Intense Reference" w:uiPriority="32" w:qFormat="1"/>
-    <w:lsdException w:name="Book Title" w:uiPriority="33" w:qFormat="1"/>
-    <w:lsdException w:name="Bibliography" w:semiHidden="1" w:uiPriority="37" w:unhideWhenUsed="1"/>
-    <w:lsdException w:name="TOC Heading" w:semiHidden="1" w:uiPriority="39" w:unhideWhenUsed="1" w:qFormat="1"/>
-    <w:lsdException w:name="Plain Table 1" w:uiPriority="41"/>
-    <w:lsdException w:name="Plain Table 2" w:uiPriority="42"/>
-    <w:lsdException w:name="Plain Table 3" w:uiPriority="43"/>
-    <w:lsdException w:name="Plain Table 4" w:uiPriority="44"/>
-    <w:lsdException w:name="Plain Table 5" w:uiPriority="45"/>
-    <w:lsdException w:name="Grid Table Light" w:uiPriority="40"/>
-    <w:lsdException w:name="Grid Table 1 Light" w:uiPriority="46"/>
-    <w:lsdException w:name="Grid Table 2" w:uiPriority="47"/>
-    <w:lsdException w:name="Grid Table 3" w:uiPriority="48"/>
-    <w:lsdException w:name="Grid Table 4" w:uiPriority="49"/>
-    <w:lsdException w:name="Grid Table 5 Dark" w:uiPriority="50"/>
-    <w:lsdException w:name="Grid Table 6 Colorful" w:uiPriority="51"/>
-    <w:lsdException w:name="Grid Table 7 Colorful" w:uiPriority="52"/>
-    <w:lsdException w:name="Grid Table 1 Light Accent 1" w:uiPriority="46"/>
-    <w:lsdException w:name="Grid Table 2 Accent 1" w:uiPriority="47"/>
-    <w:lsdException w:name="Grid Table 3 Accent 1" w:uiPriority="48"/>
-    <w:lsdException w:name="Grid Table 4 Accent 1" w:uiPriority="49"/>
-    <w:lsdException w:name="Grid Table 5 Dark Accent 1" w:uiPriority="50"/>
-    <w:lsdException w:name="Grid Table 6 Colorful Accent 1" w:uiPriority="51"/>
-    <w:lsdException w:name="Grid Table 7 Colorful Accent 1" w:uiPriority="52"/>
-    <w:lsdException w:name="Grid Table 1 Light Accent 2" w:uiPriority="46"/>
-    <w:lsdException w:name="Grid Table 2 Accent 2" w:uiPriority="47"/>
-    <w:lsdException w:name="Grid Table 3 Accent 2" w:uiPriority="48"/>
-    <w:lsdException w:name="Grid Table 4 Accent 2" w:uiPriority="49"/>
-    <w:lsdException w:name="Grid Table 5 Dark Accent 2" w:uiPriority="50"/>
-    <w:lsdException w:name="Grid Table 6 Colorful Accent 2" w:uiPriority="51"/>
-    <w:lsdException w:name="Grid Table 7 Colorful Accent 2" w:uiPriority="52"/>
-    <w:lsdException w:name="Grid Table 1 Light Accent 3" w:uiPriority="46"/>
-    <w:lsdException w:name="Grid Table 2 Accent 3" w:uiPriority="47"/>
-    <w:lsdException w:name="Grid Table 3 Accent 3" w:uiPriority="48"/>
-    <w:lsdException w:name="Grid Table 4 Accent 3" w:uiPriority="49"/>
-    <w:lsdException w:name="Grid Table 5 Dark Accent 3" w:uiPriority="50"/>
-    <w:lsdException w:name="Grid Table 6 Colorful Accent 3" w:uiPriority="51"/>
-    <w:lsdException w:name="Grid Table 7 Colorful Accent 3" w:uiPriority="52"/>
-    <w:lsdException w:name="Grid Table 1 Light Accent 4" w:uiPriority="46"/>
-    <w:lsdException w:name="Grid Table 2 Accent 4" w:uiPriority="47"/>
-    <w:lsdException w:name="Grid Table 3 Accent 4" w:uiPriority="48"/>
-    <w:lsdException w:name="Grid Table 4 Accent 4" w:uiPriority="49"/>
-    <w:lsdException w:name="Grid Table 5 Dark Accent 4" w:uiPriority="50"/>
-    <w:lsdException w:name="Grid Table 6 Colorful Accent 4" w:uiPriority="51"/>
-    <w:lsdException w:name="Grid Table 7 Colorful Accent 4" w:uiPriority="52"/>
-    <w:lsdException w:name="Grid Table 1 Light Accent 5" w:uiPriority="46"/>
-    <w:lsdException w:name="Grid Table 2 Accent 5" w:uiPriority="47"/>
-    <w:lsdException w:name="Grid Table 3 Accent 5" w:uiPriority="48"/>
-    <w:lsdException w:name="Grid Table 4 Accent 5" w:uiPriority="49"/>
-    <w:lsdException w:name="Grid Table 5 Dark Accent 5" w:uiPriority="50"/>
-    <w:lsdException w:name="Grid Table 6 Colorful Accent 5" w:uiPriority="51"/>
-    <w:lsdException w:name="Grid Table 7 Colorful Accent 5" w:uiPriority="52"/>
-    <w:lsdException w:name="Grid Table 1 Light Accent 6" w:uiPriority="46"/>
-    <w:lsdException w:name="Grid Table 2 Accent 6" w:uiPriority="47"/>
-    <w:lsdException w:name="Grid Table 3 Accent 6" w:uiPriority="48"/>
-    <w:lsdException w:name="Grid Table 4 Accent 6" w:uiPriority="49"/>
-    <w:lsdException w:name="Grid Table 5 Dark Accent 6" w:uiPriority="50"/>
-    <w:lsdException w:name="Grid Table 6 Colorful Accent 6" w:uiPriority="51"/>
-    <w:lsdException w:name="Grid Table 7 Colorful Accent 6" w:uiPriority="52"/>
-    <w:lsdException w:name="List Table 1 Light" w:uiPriority="46"/>
-    <w:lsdException w:name="List Table 2" w:uiPriority="47"/>
-    <w:lsdException w:name="List Table 3" w:uiPriority="48"/>
-    <w:lsdException w:name="List Table 4" w:uiPriority="49"/>
-    <w:lsdException w:name="List Table 5 Dark" w:uiPriority="50"/>
-    <w:lsdException w:name="List Table 6 Colorful" w:uiPriority="51"/>
-    <w:lsdException w:name="List Table 7 Colorful" w:uiPriority="52"/>
-    <w:lsdException w:name="List Table 1 Light Accent 1" w:uiPriority="46"/>
-    <w:lsdException w:name="List Table 2 Accent 1" w:uiPriority="47"/>
-    <w:lsdException w:name="List Table 3 Accent 1" w:uiPriority="48"/>
-    <w:lsdException w:name="List Table 4 Accent 1" w:uiPriority="49"/>
-    <w:lsdException w:name="List Table 5 Dark Accent 1" w:uiPriority="50"/>
-    <w:lsdException w:name="List Table 6 Colorful Accent 1" w:uiPriority="51"/>
-    <w:lsdException w:name="List Table 7 Colorful Accent 1" w:uiPriority="52"/>
-    <w:lsdException w:name="List Table 1 Light Accent 2" w:uiPriority="46"/>
-    <w:lsdException w:name="List Table 2 Accent 2" w:uiPriority="47"/>
-    <w:lsdException w:name="List Table 3 Accent 2" w:uiPriority="48"/>
-    <w:lsdException w:name="List Table 4 Accent 2" w:uiPriority="49"/>
-    <w:lsdException w:name="List Table 5 Dark Accent 2" w:uiPriority="50"/>
-    <w:lsdException w:name="List Table 6 Colorful Accent 2" w:uiPriority="51"/>
-    <w:lsdException w:name="List Table 7 Colorful Accent 2" w:uiPriority="52"/>
-    <w:lsdException w:name="List Table 1 Light Accent 3" w:uiPriority="46"/>
-    <w:lsdException w:name="List Table 2 Accent 3" w:uiPriority="47"/>
-    <w:lsdException w:name="List Table 3 Accent 3" w:uiPriority="48"/>
-    <w:lsdException w:name="List Table 4 Accent 3" w:uiPriority="49"/>
-    <w:lsdException w:name="List Table 5 Dark Accent 3" w:uiPriority="50"/>
-    <w:lsdException w:name="List Table 6 Colorful Accent 3" w:uiPriority="51"/>
-    <w:lsdException w:name="List Table 7 Colorful Accent 3" w:uiPriority="52"/>
-    <w:lsdException w:name="List Table 1 Light Accent 4" w:uiPriority="46"/>
-    <w:lsdException w:name="List Table 2 Accent 4" w:uiPriority="47"/>
-    <w:lsdException w:name="List Table 3 Accent 4" w:uiPriority="48"/>
-    <w:lsdException w:name="List Table 4 Accent 4" w:uiPriority="49"/>
-    <w:lsdException w:name="List Table 5 Dark Accent 4" w:uiPriority="50"/>
-    <w:lsdException w:name="List Table 6 Colorful Accent 4" w:uiPriority="51"/>
-    <w:lsdException w:name="List Table 7 Colorful Accent 4" w:uiPriority="52"/>
-    <w:lsdException w:name="List Table 1 Light Accent 5" w:uiPriority="46"/>
-    <w:lsdException w:name="List Table 2 Accent 5" w:uiPriority="47"/>
-    <w:lsdException w:name="List Table 3 Accent 5" w:uiPriority="48"/>
-    <w:lsdException w:name="List Table 4 Accent 5" w:uiPriority="49"/>
-    <w:lsdException w:name="List Table 5 Dark Accent 5" w:uiPriority="50"/>
-    <w:lsdException w:name="List Table 6 Colorful Accent 5" w:uiPriority="51"/>
-    <w:lsdException w:name="List Table 7 Colorful Accent 5" w:uiPriority="52"/>
-    <w:lsdException w:name="List Table 1 Light Accent 6" w:uiPriority="46"/>
-    <w:lsdException w:name="List Table 2 Accent 6" w:uiPriority="47"/>
-    <w:lsdException w:name="List Table 3 Accent 6" w:uiPriority="48"/>
-    <w:lsdException w:name="List Table 4 Accent 6" w:uiPriority="49"/>
-    <w:lsdException w:name="List Table 5 Dark Accent 6" w:uiPriority="50"/>
-    <w:lsdException w:name="List Table 6 Colorful Accent 6" w:uiPriority="51"/>
-    <w:lsdException w:name="List Table 7 Colorful Accent 6" w:uiPriority="52"/>
+  <w:latentStyles w:defLockedState="0" w:defUIPriority="99" w:defSemiHidden="1" w:defUnhideWhenUsed="1" w:defQFormat="0" w:count="267">
+    <w:lsdException w:name="Normal" w:semiHidden="0" w:uiPriority="0" w:unhideWhenUsed="0" w:qFormat="1"/>
+    <w:lsdException w:name="heading 1" w:semiHidden="0" w:uiPriority="9" w:unhideWhenUsed="0" w:qFormat="1"/>
+    <w:lsdException w:name="heading 2" w:uiPriority="9" w:qFormat="1"/>
+    <w:lsdException w:name="heading 3" w:uiPriority="9" w:qFormat="1"/>
+    <w:lsdException w:name="heading 4" w:uiPriority="9" w:qFormat="1"/>
+    <w:lsdException w:name="heading 5" w:uiPriority="9" w:qFormat="1"/>
+    <w:lsdException w:name="heading 6" w:uiPriority="9" w:qFormat="1"/>
+    <w:lsdException w:name="heading 7" w:uiPriority="9" w:qFormat="1"/>
+    <w:lsdException w:name="heading 8" w:uiPriority="9" w:qFormat="1"/>
+    <w:lsdException w:name="heading 9" w:uiPriority="9" w:qFormat="1"/>
+    <w:lsdException w:name="toc 1" w:uiPriority="39"/>
+    <w:lsdException w:name="toc 2" w:uiPriority="39"/>
+    <w:lsdException w:name="toc 3" w:uiPriority="39"/>
+    <w:lsdException w:name="toc 4" w:uiPriority="39"/>
+    <w:lsdException w:name="toc 5" w:uiPriority="39"/>
+    <w:lsdException w:name="toc 6" w:uiPriority="39"/>
+    <w:lsdException w:name="toc 7" w:uiPriority="39"/>
+    <w:lsdException w:name="toc 8" w:uiPriority="39"/>
+    <w:lsdException w:name="toc 9" w:uiPriority="39"/>
+    <w:lsdException w:name="caption" w:uiPriority="35" w:qFormat="1"/>
+    <w:lsdException w:name="Title" w:semiHidden="0" w:uiPriority="10" w:unhideWhenUsed="0" w:qFormat="1"/>
+    <w:lsdException w:name="Default Paragraph Font" w:uiPriority="1"/>
+    <w:lsdException w:name="Subtitle" w:semiHidden="0" w:uiPriority="11" w:unhideWhenUsed="0" w:qFormat="1"/>
+    <w:lsdException w:name="Strong" w:semiHidden="0" w:uiPriority="22" w:unhideWhenUsed="0" w:qFormat="1"/>
+    <w:lsdException w:name="Emphasis" w:semiHidden="0" w:uiPriority="20" w:unhideWhenUsed="0" w:qFormat="1"/>
+    <w:lsdException w:name="Table Grid" w:semiHidden="0" w:uiPriority="39" w:unhideWhenUsed="0"/>
+    <w:lsdException w:name="Placeholder Text" w:unhideWhenUsed="0"/>
+    <w:lsdException w:name="No Spacing" w:semiHidden="0" w:uiPriority="1" w:unhideWhenUsed="0" w:qFormat="1"/>
+    <w:lsdException w:name="Light Shading" w:semiHidden="0" w:uiPriority="60" w:unhideWhenUsed="0"/>
+    <w:lsdException w:name="Light List" w:semiHidden="0" w:uiPriority="61" w:unhideWhenUsed="0"/>
+    <w:lsdException w:name="Light Grid" w:semiHidden="0" w:uiPriority="62" w:unhideWhenUsed="0"/>
+    <w:lsdException w:name="Medium Shading 1" w:semiHidden="0" w:uiPriority="63" w:unhideWhenUsed="0"/>
+    <w:lsdException w:name="Medium Shading 2" w:semiHidden="0" w:uiPriority="64" w:unhideWhenUsed="0"/>
+    <w:lsdException w:name="Medium List 1" w:semiHidden="0" w:uiPriority="65" w:unhideWhenUsed="0"/>
+    <w:lsdException w:name="Medium List 2" w:semiHidden="0" w:uiPriority="66" w:unhideWhenUsed="0"/>
+    <w:lsdException w:name="Medium Grid 1" w:semiHidden="0" w:uiPriority="67" w:unhideWhenUsed="0"/>
+    <w:lsdException w:name="Medium Grid 2" w:semiHidden="0" w:uiPriority="68" w:unhideWhenUsed="0"/>
+    <w:lsdException w:name="Medium Grid 3" w:semiHidden="0" w:uiPriority="69" w:unhideWhenUsed="0"/>
+    <w:lsdException w:name="Dark List" w:semiHidden="0" w:uiPriority="70" w:unhideWhenUsed="0"/>
+    <w:lsdException w:name="Colorful Shading" w:semiHidden="0" w:uiPriority="71" w:unhideWhenUsed="0"/>
+    <w:lsdException w:name="Colorful List" w:semiHidden="0" w:uiPriority="72" w:unhideWhenUsed="0"/>
+    <w:lsdException w:name="Colorful Grid" w:semiHidden="0" w:uiPriority="73" w:unhideWhenUsed="0"/>
+    <w:lsdException w:name="Light Shading Accent 1" w:semiHidden="0" w:uiPriority="60" w:unhideWhenUsed="0"/>
+    <w:lsdException w:name="Light List Accent 1" w:semiHidden="0" w:uiPriority="61" w:unhideWhenUsed="0"/>
+    <w:lsdException w:name="Light Grid Accent 1" w:semiHidden="0" w:uiPriority="62" w:unhideWhenUsed="0"/>
+    <w:lsdException w:name="Medium Shading 1 Accent 1" w:semiHidden="0" w:uiPriority="63" w:unhideWhenUsed="0"/>
+    <w:lsdException w:name="Medium Shading 2 Accent 1" w:semiHidden="0" w:uiPriority="64" w:unhideWhenUsed="0"/>
+    <w:lsdException w:name="Medium List 1 Accent 1" w:semiHidden="0" w:uiPriority="65" w:unhideWhenUsed="0"/>
+    <w:lsdException w:name="Revision" w:unhideWhenUsed="0"/>
+    <w:lsdException w:name="List Paragraph" w:semiHidden="0" w:uiPriority="34" w:unhideWhenUsed="0" w:qFormat="1"/>
+    <w:lsdException w:name="Quote" w:semiHidden="0" w:uiPriority="29" w:unhideWhenUsed="0" w:qFormat="1"/>
+    <w:lsdException w:name="Intense Quote" w:semiHidden="0" w:uiPriority="30" w:unhideWhenUsed="0" w:qFormat="1"/>
+    <w:lsdException w:name="Medium List 2 Accent 1" w:semiHidden="0" w:uiPriority="66" w:unhideWhenUsed="0"/>
+    <w:lsdException w:name="Medium Grid 1 Accent 1" w:semiHidden="0" w:uiPriority="67" w:unhideWhenUsed="0"/>
+    <w:lsdException w:name="Medium Grid 2 Accent 1" w:semiHidden="0" w:uiPriority="68" w:unhideWhenUsed="0"/>
+    <w:lsdException w:name="Medium Grid 3 Accent 1" w:semiHidden="0" w:uiPriority="69" w:unhideWhenUsed="0"/>
+    <w:lsdException w:name="Dark List Accent 1" w:semiHidden="0" w:uiPriority="70" w:unhideWhenUsed="0"/>
+    <w:lsdException w:name="Colorful Shading Accent 1" w:semiHidden="0" w:uiPriority="71" w:unhideWhenUsed="0"/>
+    <w:lsdException w:name="Colorful List Accent 1" w:semiHidden="0" w:uiPriority="72" w:unhideWhenUsed="0"/>
+    <w:lsdException w:name="Colorful Grid Accent 1" w:semiHidden="0" w:uiPriority="73" w:unhideWhenUsed="0"/>
+    <w:lsdException w:name="Light Shading Accent 2" w:semiHidden="0" w:uiPriority="60" w:unhideWhenUsed="0"/>
+    <w:lsdException w:name="Light List Accent 2" w:semiHidden="0" w:uiPriority="61" w:unhideWhenUsed="0"/>
+    <w:lsdException w:name="Light Grid Accent 2" w:semiHidden="0" w:uiPriority="62" w:unhideWhenUsed="0"/>
+    <w:lsdException w:name="Medium Shading 1 Accent 2" w:semiHidden="0" w:uiPriority="63" w:unhideWhenUsed="0"/>
+    <w:lsdException w:name="Medium Shading 2 Accent 2" w:semiHidden="0" w:uiPriority="64" w:unhideWhenUsed="0"/>
+    <w:lsdException w:name="Medium List 1 Accent 2" w:semiHidden="0" w:uiPriority="65" w:unhideWhenUsed="0"/>
+    <w:lsdException w:name="Medium List 2 Accent 2" w:semiHidden="0" w:uiPriority="66" w:unhideWhenUsed="0"/>
+    <w:lsdException w:name="Medium Grid 1 Accent 2" w:semiHidden="0" w:uiPriority="67" w:unhideWhenUsed="0"/>
+    <w:lsdException w:name="Medium Grid 2 Accent 2" w:semiHidden="0" w:uiPriority="68" w:unhideWhenUsed="0"/>
+    <w:lsdException w:name="Medium Grid 3 Accent 2" w:semiHidden="0" w:uiPriority="69" w:unhideWhenUsed="0"/>
+    <w:lsdException w:name="Dark List Accent 2" w:semiHidden="0" w:uiPriority="70" w:unhideWhenUsed="0"/>
+    <w:lsdException w:name="Colorful Shading Accent 2" w:semiHidden="0" w:uiPriority="71" w:unhideWhenUsed="0"/>
+    <w:lsdException w:name="Colorful List Accent 2" w:semiHidden="0" w:uiPriority="72" w:unhideWhenUsed="0"/>
+    <w:lsdException w:name="Colorful Grid Accent 2" w:semiHidden="0" w:uiPriority="73" w:unhideWhenUsed="0"/>
+    <w:lsdException w:name="Light Shading Accent 3" w:semiHidden="0" w:uiPriority="60" w:unhideWhenUsed="0"/>
+    <w:lsdException w:name="Light List Accent 3" w:semiHidden="0" w:uiPriority="61" w:unhideWhenUsed="0"/>
+    <w:lsdException w:name="Light Grid Accent 3" w:semiHidden="0" w:uiPriority="62" w:unhideWhenUsed="0"/>
+    <w:lsdException w:name="Medium Shading 1 Accent 3" w:semiHidden="0" w:uiPriority="63" w:unhideWhenUsed="0"/>
+    <w:lsdException w:name="Medium Shading 2 Accent 3" w:semiHidden="0" w:uiPriority="64" w:unhideWhenUsed="0"/>
+    <w:lsdException w:name="Medium List 1 Accent 3" w:semiHidden="0" w:uiPriority="65" w:unhideWhenUsed="0"/>
+    <w:lsdException w:name="Medium List 2 Accent 3" w:semiHidden="0" w:uiPriority="66" w:unhideWhenUsed="0"/>
+    <w:lsdException w:name="Medium Grid 1 Accent 3" w:semiHidden="0" w:uiPriority="67" w:unhideWhenUsed="0"/>
+    <w:lsdException w:name="Medium Grid 2 Accent 3" w:semiHidden="0" w:uiPriority="68" w:unhideWhenUsed="0"/>
+    <w:lsdException w:name="Medium Grid 3 Accent 3" w:semiHidden="0" w:uiPriority="69" w:unhideWhenUsed="0"/>
+    <w:lsdException w:name="Dark List Accent 3" w:semiHidden="0" w:uiPriority="70" w:unhideWhenUsed="0"/>
+    <w:lsdException w:name="Colorful Shading Accent 3" w:semiHidden="0" w:uiPriority="71" w:unhideWhenUsed="0"/>
+    <w:lsdException w:name="Colorful List Accent 3" w:semiHidden="0" w:uiPriority="72" w:unhideWhenUsed="0"/>
+    <w:lsdException w:name="Colorful Grid Accent 3" w:semiHidden="0" w:uiPriority="73" w:unhideWhenUsed="0"/>
+    <w:lsdException w:name="Light Shading Accent 4" w:semiHidden="0" w:uiPriority="60" w:unhideWhenUsed="0"/>
+    <w:lsdException w:name="Light List Accent 4" w:semiHidden="0" w:uiPriority="61" w:unhideWhenUsed="0"/>
+    <w:lsdException w:name="Light Grid Accent 4" w:semiHidden="0" w:uiPriority="62" w:unhideWhenUsed="0"/>
+    <w:lsdException w:name="Medium Shading 1 Accent 4" w:semiHidden="0" w:uiPriority="63" w:unhideWhenUsed="0"/>
+    <w:lsdException w:name="Medium Shading 2 Accent 4" w:semiHidden="0" w:uiPriority="64" w:unhideWhenUsed="0"/>
+    <w:lsdException w:name="Medium List 1 Accent 4" w:semiHidden="0" w:uiPriority="65" w:unhideWhenUsed="0"/>
+    <w:lsdException w:name="Medium List 2 Accent 4" w:semiHidden="0" w:uiPriority="66" w:unhideWhenUsed="0"/>
+    <w:lsdException w:name="Medium Grid 1 Accent 4" w:semiHidden="0" w:uiPriority="67" w:unhideWhenUsed="0"/>
+    <w:lsdException w:name="Medium Grid 2 Accent 4" w:semiHidden="0" w:uiPriority="68" w:unhideWhenUsed="0"/>
+    <w:lsdException w:name="Medium Grid 3 Accent 4" w:semiHidden="0" w:uiPriority="69" w:unhideWhenUsed="0"/>
+    <w:lsdException w:name="Dark List Accent 4" w:semiHidden="0" w:uiPriority="70" w:unhideWhenUsed="0"/>
+    <w:lsdException w:name="Colorful Shading Accent 4" w:semiHidden="0" w:uiPriority="71" w:unhideWhenUsed="0"/>
+    <w:lsdException w:name="Colorful List Accent 4" w:semiHidden="0" w:uiPriority="72" w:unhideWhenUsed="0"/>
+    <w:lsdException w:name="Colorful Grid Accent 4" w:semiHidden="0" w:uiPriority="73" w:unhideWhenUsed="0"/>
+    <w:lsdException w:name="Light Shading Accent 5" w:semiHidden="0" w:uiPriority="60" w:unhideWhenUsed="0"/>
+    <w:lsdException w:name="Light List Accent 5" w:semiHidden="0" w:uiPriority="61" w:unhideWhenUsed="0"/>
+    <w:lsdException w:name="Light Grid Accent 5" w:semiHidden="0" w:uiPriority="62" w:unhideWhenUsed="0"/>
+    <w:lsdException w:name="Medium Shading 1 Accent 5" w:semiHidden="0" w:uiPriority="63" w:unhideWhenUsed="0"/>
+    <w:lsdException w:name="Medium Shading 2 Accent 5" w:semiHidden="0" w:uiPriority="64" w:unhideWhenUsed="0"/>
+    <w:lsdException w:name="Medium List 1 Accent 5" w:semiHidden="0" w:uiPriority="65" w:unhideWhenUsed="0"/>
+    <w:lsdException w:name="Medium List 2 Accent 5" w:semiHidden="0" w:uiPriority="66" w:unhideWhenUsed="0"/>
+    <w:lsdException w:name="Medium Grid 1 Accent 5" w:semiHidden="0" w:uiPriority="67" w:unhideWhenUsed="0"/>
+    <w:lsdException w:name="Medium Grid 2 Accent 5" w:semiHidden="0" w:uiPriority="68" w:unhideWhenUsed="0"/>
+    <w:lsdException w:name="Medium Grid 3 Accent 5" w:semiHidden="0" w:uiPriority="69" w:unhideWhenUsed="0"/>
+    <w:lsdException w:name="Dark List Accent 5" w:semiHidden="0" w:uiPriority="70" w:unhideWhenUsed="0"/>
+    <w:lsdException w:name="Colorful Shading Accent 5" w:semiHidden="0" w:uiPriority="71" w:unhideWhenUsed="0"/>
+    <w:lsdException w:name="Colorful List Accent 5" w:semiHidden="0" w:uiPriority="72" w:unhideWhenUsed="0"/>
+    <w:lsdException w:name="Colorful Grid Accent 5" w:semiHidden="0" w:uiPriority="73" w:unhideWhenUsed="0"/>
+    <w:lsdException w:name="Light Shading Accent 6" w:semiHidden="0" w:uiPriority="60" w:unhideWhenUsed="0"/>
+    <w:lsdException w:name="Light List Accent 6" w:semiHidden="0" w:uiPriority="61" w:unhideWhenUsed="0"/>
+    <w:lsdException w:name="Light Grid Accent 6" w:semiHidden="0" w:uiPriority="62" w:unhideWhenUsed="0"/>
+    <w:lsdException w:name="Medium Shading 1 Accent 6" w:semiHidden="0" w:uiPriority="63" w:unhideWhenUsed="0"/>
+    <w:lsdException w:name="Medium Shading 2 Accent 6" w:semiHidden="0" w:uiPriority="64" w:unhideWhenUsed="0"/>
+    <w:lsdException w:name="Medium List 1 Accent 6" w:semiHidden="0" w:uiPriority="65" w:unhideWhenUsed="0"/>
+    <w:lsdException w:name="Medium List 2 Accent 6" w:semiHidden="0" w:uiPriority="66" w:unhideWhenUsed="0"/>
+    <w:lsdException w:name="Medium Grid 1 Accent 6" w:semiHidden="0" w:uiPriority="67" w:unhideWhenUsed="0"/>
+    <w:lsdException w:name="Medium Grid 2 Accent 6" w:semiHidden="0" w:uiPriority="68" w:unhideWhenUsed="0"/>
+    <w:lsdException w:name="Medium Grid 3 Accent 6" w:semiHidden="0" w:uiPriority="69" w:unhideWhenUsed="0"/>
+    <w:lsdException w:name="Dark List Accent 6" w:semiHidden="0" w:uiPriority="70" w:unhideWhenUsed="0"/>
+    <w:lsdException w:name="Colorful Shading Accent 6" w:semiHidden="0" w:uiPriority="71" w:unhideWhenUsed="0"/>
+    <w:lsdException w:name="Colorful List Accent 6" w:semiHidden="0" w:uiPriority="72" w:unhideWhenUsed="0"/>
+    <w:lsdException w:name="Colorful Grid Accent 6" w:semiHidden="0" w:uiPriority="73" w:unhideWhenUsed="0"/>
+    <w:lsdException w:name="Subtle Emphasis" w:semiHidden="0" w:uiPriority="19" w:unhideWhenUsed="0" w:qFormat="1"/>
+    <w:lsdException w:name="Intense Emphasis" w:semiHidden="0" w:uiPriority="21" w:unhideWhenUsed="0" w:qFormat="1"/>
+    <w:lsdException w:name="Subtle Reference" w:semiHidden="0" w:uiPriority="31" w:unhideWhenUsed="0" w:qFormat="1"/>
+    <w:lsdException w:name="Intense Reference" w:semiHidden="0" w:uiPriority="32" w:unhideWhenUsed="0" w:qFormat="1"/>
+    <w:lsdException w:name="Book Title" w:semiHidden="0" w:uiPriority="33" w:unhideWhenUsed="0" w:qFormat="1"/>
+    <w:lsdException w:name="Bibliography" w:uiPriority="37"/>
+    <w:lsdException w:name="TOC Heading" w:uiPriority="39" w:qFormat="1"/>
   </w:latentStyles>
-  <w:style w:type="paragraph" w:default="1" w:styleId="Normal">
+  <w:style w:type="paragraph" w:default="1" w:styleId="a">
     <w:name w:val="Normal"/>
     <w:qFormat/>
+    <w:rsid w:val="00897B90"/>
   </w:style>
-  <w:style w:type="character" w:default="1" w:styleId="DefaultParagraphFont">
+  <w:style w:type="character" w:default="1" w:styleId="a0">
     <w:name w:val="Default Paragraph Font"/>
     <w:uiPriority w:val="1"/>
     <w:semiHidden/>
     <w:unhideWhenUsed/>
   </w:style>
-  <w:style w:type="table" w:default="1" w:styleId="TableNormal">
+  <w:style w:type="table" w:default="1" w:styleId="a1">
     <w:name w:val="Normal Table"/>
     <w:uiPriority w:val="99"/>
     <w:semiHidden/>
     <w:unhideWhenUsed/>
+    <w:qFormat/>
     <w:tblPr>
       <w:tblInd w:w="0" w:type="dxa"/>
       <w:tblCellMar>
@@ -5373,15 +5351,15 @@
       </w:tblCellMar>
     </w:tblPr>
   </w:style>
-  <w:style w:type="numbering" w:default="1" w:styleId="NoList">
+  <w:style w:type="numbering" w:default="1" w:styleId="a2">
     <w:name w:val="No List"/>
     <w:uiPriority w:val="99"/>
     <w:semiHidden/>
     <w:unhideWhenUsed/>
   </w:style>
-  <w:style w:type="table" w:styleId="TableGrid">
+  <w:style w:type="table" w:styleId="a3">
     <w:name w:val="Table Grid"/>
-    <w:basedOn w:val="TableNormal"/>
+    <w:basedOn w:val="a1"/>
     <w:uiPriority w:val="39"/>
     <w:rsid w:val="00E36A15"/>
     <w:pPr>
@@ -5407,7 +5385,7 @@
   </w:style>
   <w:style w:type="character" w:customStyle="1" w:styleId="fontstyle01">
     <w:name w:val="fontstyle01"/>
-    <w:basedOn w:val="DefaultParagraphFont"/>
+    <w:basedOn w:val="a0"/>
     <w:rsid w:val="007A556B"/>
     <w:rPr>
       <w:rFonts w:ascii="SFRM1000" w:hAnsi="SFRM1000" w:hint="default"/>
@@ -5422,7 +5400,7 @@
   </w:style>
   <w:style w:type="character" w:customStyle="1" w:styleId="fontstyle21">
     <w:name w:val="fontstyle21"/>
-    <w:basedOn w:val="DefaultParagraphFont"/>
+    <w:basedOn w:val="a0"/>
     <w:rsid w:val="007A556B"/>
     <w:rPr>
       <w:rFonts w:ascii="CMSY7" w:hAnsi="CMSY7" w:hint="default"/>
@@ -5437,7 +5415,7 @@
   </w:style>
   <w:style w:type="character" w:customStyle="1" w:styleId="fontstyle31">
     <w:name w:val="fontstyle31"/>
-    <w:basedOn w:val="DefaultParagraphFont"/>
+    <w:basedOn w:val="a0"/>
     <w:rsid w:val="007A556B"/>
     <w:rPr>
       <w:rFonts w:ascii="CMR10" w:hAnsi="CMR10" w:hint="default"/>
@@ -5452,7 +5430,7 @@
   </w:style>
   <w:style w:type="character" w:customStyle="1" w:styleId="fontstyle41">
     <w:name w:val="fontstyle41"/>
-    <w:basedOn w:val="DefaultParagraphFont"/>
+    <w:basedOn w:val="a0"/>
     <w:rsid w:val="007A556B"/>
     <w:rPr>
       <w:rFonts w:ascii="CMMI7" w:hAnsi="CMMI7" w:hint="default"/>
@@ -5467,7 +5445,7 @@
   </w:style>
   <w:style w:type="character" w:customStyle="1" w:styleId="fontstyle51">
     <w:name w:val="fontstyle51"/>
-    <w:basedOn w:val="DefaultParagraphFont"/>
+    <w:basedOn w:val="a0"/>
     <w:rsid w:val="007A556B"/>
     <w:rPr>
       <w:rFonts w:ascii="CMR7" w:hAnsi="CMR7" w:hint="default"/>
@@ -5482,7 +5460,7 @@
   </w:style>
   <w:style w:type="character" w:customStyle="1" w:styleId="fontstyle61">
     <w:name w:val="fontstyle61"/>
-    <w:basedOn w:val="DefaultParagraphFont"/>
+    <w:basedOn w:val="a0"/>
     <w:rsid w:val="007A556B"/>
     <w:rPr>
       <w:rFonts w:ascii="SFRM0700" w:hAnsi="SFRM0700" w:hint="default"/>
@@ -5497,7 +5475,7 @@
   </w:style>
   <w:style w:type="character" w:customStyle="1" w:styleId="fontstyle71">
     <w:name w:val="fontstyle71"/>
-    <w:basedOn w:val="DefaultParagraphFont"/>
+    <w:basedOn w:val="a0"/>
     <w:rsid w:val="007A556B"/>
     <w:rPr>
       <w:rFonts w:ascii="CMSY7" w:hAnsi="CMSY7" w:hint="default"/>
@@ -5508,6 +5486,36 @@
       <w:color w:val="000000"/>
       <w:sz w:val="14"/>
       <w:szCs w:val="14"/>
+    </w:rPr>
+  </w:style>
+  <w:style w:type="paragraph" w:styleId="a4">
+    <w:name w:val="Balloon Text"/>
+    <w:basedOn w:val="a"/>
+    <w:link w:val="a5"/>
+    <w:uiPriority w:val="99"/>
+    <w:semiHidden/>
+    <w:unhideWhenUsed/>
+    <w:rsid w:val="00184AC1"/>
+    <w:pPr>
+      <w:spacing w:after="0" w:line="240" w:lineRule="auto"/>
+    </w:pPr>
+    <w:rPr>
+      <w:rFonts w:ascii="Tahoma" w:hAnsi="Tahoma" w:cs="Tahoma"/>
+      <w:sz w:val="16"/>
+      <w:szCs w:val="16"/>
+    </w:rPr>
+  </w:style>
+  <w:style w:type="character" w:customStyle="1" w:styleId="a5">
+    <w:name w:val="Текст выноски Знак"/>
+    <w:basedOn w:val="a0"/>
+    <w:link w:val="a4"/>
+    <w:uiPriority w:val="99"/>
+    <w:semiHidden/>
+    <w:rsid w:val="00184AC1"/>
+    <w:rPr>
+      <w:rFonts w:ascii="Tahoma" w:hAnsi="Tahoma" w:cs="Tahoma"/>
+      <w:sz w:val="16"/>
+      <w:szCs w:val="16"/>
     </w:rPr>
   </w:style>
 </w:styles>
@@ -5556,7 +5564,7 @@
     </a:clrScheme>
     <a:fontScheme name="Office">
       <a:majorFont>
-        <a:latin typeface="Calibri Light" panose="020F0302020204030204"/>
+        <a:latin typeface="Calibri Light"/>
         <a:ea typeface=""/>
         <a:cs typeface=""/>
         <a:font script="Jpan" typeface="ＭＳ ゴシック"/>
@@ -5591,7 +5599,7 @@
         <a:font script="Geor" typeface="Sylfaen"/>
       </a:majorFont>
       <a:minorFont>
-        <a:latin typeface="Calibri" panose="020F0502020204030204"/>
+        <a:latin typeface="Calibri"/>
         <a:ea typeface=""/>
         <a:cs typeface=""/>
         <a:font script="Jpan" typeface="ＭＳ 明朝"/>
@@ -5768,7 +5776,7 @@
   <a:extraClrSchemeLst/>
   <a:extLst>
     <a:ext uri="{05A4C25C-085E-4340-85A3-A5531E510DB2}">
-      <thm15:themeFamily xmlns:thm15="http://schemas.microsoft.com/office/thememl/2012/main" name="Office Theme" id="{62F939B6-93AF-4DB8-9C6B-D6C7DFDC589F}" vid="{4A3C46E8-61CC-4603-A589-7422A47A8E4A}"/>
+      <thm15:themeFamily xmlns="" xmlns:thm15="http://schemas.microsoft.com/office/thememl/2012/main" name="Office Theme" id="{62F939B6-93AF-4DB8-9C6B-D6C7DFDC589F}" vid="{4A3C46E8-61CC-4603-A589-7422A47A8E4A}"/>
     </a:ext>
   </a:extLst>
 </a:theme>

</xml_diff>